<commit_message>
Fixed calculation error. Added utilities for each group.
</commit_message>
<xml_diff>
--- a/bigbox/Big_Box_Math_No_Expense.docx
+++ b/bigbox/Big_Box_Math_No_Expense.docx
@@ -1633,7 +1633,7 @@
           <w:rtl w:val="0"/>
           <w:lang w:val="en-US"/>
         </w:rPr>
-        <w:t>[0,1) } = N((2/3) - (3/2)</w:t>
+        <w:t>[0,1) } = N((2/3) + (1/2)</w:t>
       </w:r>
       <w:r>
         <w:rPr>
@@ -1655,7 +1655,7 @@
           <w:rtl w:val="0"/>
           <w:lang w:val="en-US"/>
         </w:rPr>
-        <w:t>+3p</w:t>
+        <w:t>+(1/2)p</w:t>
       </w:r>
       <w:r>
         <w:rPr>
@@ -1670,27 +1670,22 @@
           <w:rtl w:val="0"/>
           <w:lang w:val="en-US"/>
         </w:rPr>
-        <w:t xml:space="preserve">^2). </w:t>
-      </w:r>
-      <w:r>
-        <w:rPr>
-          <w:rFonts w:ascii="Times New Roman" w:cs="Times New Roman" w:hAnsi="Times New Roman" w:eastAsia="Times New Roman"/>
-          <w:vertAlign w:val="superscript"/>
-        </w:rPr>
-        <w:footnoteReference w:id="3"/>
-      </w:r>
-    </w:p>
-    <w:p>
-      <w:pPr>
-        <w:pStyle w:val="FirstSectionPar"/>
-        <w:ind w:firstLine="0"/>
-      </w:pPr>
-      <w:r>
-        <w:rPr>
-          <w:rtl w:val="0"/>
-          <w:lang w:val="en-US"/>
-        </w:rPr>
-        <w:t>[Compute Specific cases]</w:t>
+        <w:t>^2-(1/6)p</w:t>
+      </w:r>
+      <w:r>
+        <w:rPr>
+          <w:vertAlign w:val="subscript"/>
+          <w:rtl w:val="0"/>
+          <w:lang w:val="en-US"/>
+        </w:rPr>
+        <w:t>M</w:t>
+      </w:r>
+      <w:r>
+        <w:rPr>
+          <w:rtl w:val="0"/>
+          <w:lang w:val="en-US"/>
+        </w:rPr>
+        <w:t>^3).</w:t>
       </w:r>
     </w:p>
     <w:p>
@@ -1860,7 +1855,23 @@
           <w:rFonts w:ascii="Helvetica" w:cs="Arial Unicode MS" w:hAnsi="Arial Unicode MS" w:eastAsia="Arial Unicode MS"/>
           <w:rtl w:val="0"/>
         </w:rPr>
-        <w:t>[Do mathematical analysis of specific cases.]</w:t>
+        <w:t>Pref. p</w:t>
+      </w:r>
+      <w:r>
+        <w:rPr>
+          <w:rFonts w:ascii="Helvetica" w:cs="Arial Unicode MS" w:hAnsi="Arial Unicode MS" w:eastAsia="Arial Unicode MS"/>
+          <w:vertAlign w:val="subscript"/>
+          <w:rtl w:val="0"/>
+          <w:lang w:val="en-US"/>
+        </w:rPr>
+        <w:t>M</w:t>
+      </w:r>
+      <w:r>
+        <w:rPr>
+          <w:rFonts w:ascii="Helvetica" w:cs="Arial Unicode MS" w:hAnsi="Arial Unicode MS" w:eastAsia="Arial Unicode MS"/>
+          <w:rtl w:val="0"/>
+        </w:rPr>
+        <w:t xml:space="preserve"> = 0.0</w:t>
       </w:r>
     </w:p>
     <w:p>
@@ -1877,6 +1888,47 @@
           <w:rFonts w:ascii="Helvetica" w:cs="Arial Unicode MS" w:hAnsi="Arial Unicode MS" w:eastAsia="Arial Unicode MS"/>
           <w:rtl w:val="0"/>
         </w:rPr>
+        <w:t>1. 2.6</w:t>
+      </w:r>
+    </w:p>
+    <w:p>
+      <w:pPr>
+        <w:pStyle w:val="Body A"/>
+      </w:pPr>
+      <w:r>
+        <w:rPr>
+          <w:rFonts w:ascii="Helvetica" w:cs="Arial Unicode MS" w:hAnsi="Arial Unicode MS" w:eastAsia="Arial Unicode MS"/>
+          <w:rtl w:val="0"/>
+        </w:rPr>
+        <w:t>2. 3.5</w:t>
+      </w:r>
+    </w:p>
+    <w:p>
+      <w:pPr>
+        <w:pStyle w:val="Body A"/>
+      </w:pPr>
+      <w:r>
+        <w:rPr>
+          <w:rFonts w:ascii="Helvetica" w:cs="Arial Unicode MS" w:hAnsi="Arial Unicode MS" w:eastAsia="Arial Unicode MS"/>
+          <w:rtl w:val="0"/>
+        </w:rPr>
+        <w:t>3. 2.6</w:t>
+      </w:r>
+    </w:p>
+    <w:p>
+      <w:pPr>
+        <w:pStyle w:val="Body A"/>
+      </w:pPr>
+    </w:p>
+    <w:p>
+      <w:pPr>
+        <w:pStyle w:val="Body A"/>
+      </w:pPr>
+      <w:r>
+        <w:rPr>
+          <w:rFonts w:ascii="Helvetica" w:cs="Arial Unicode MS" w:hAnsi="Arial Unicode MS" w:eastAsia="Arial Unicode MS"/>
+          <w:rtl w:val="0"/>
+        </w:rPr>
         <w:t>Pref. p</w:t>
       </w:r>
       <w:r>
@@ -1893,7 +1945,7 @@
           <w:rFonts w:ascii="Helvetica" w:cs="Arial Unicode MS" w:hAnsi="Arial Unicode MS" w:eastAsia="Arial Unicode MS"/>
           <w:rtl w:val="0"/>
         </w:rPr>
-        <w:t xml:space="preserve"> = 0.0</w:t>
+        <w:t xml:space="preserve"> = 0.2</w:t>
       </w:r>
     </w:p>
     <w:p>
@@ -1905,11 +1957,25 @@
       <w:pPr>
         <w:pStyle w:val="Body A"/>
       </w:pPr>
+      <w:r>
+        <w:rPr>
+          <w:rFonts w:ascii="Helvetica" w:cs="Arial Unicode MS" w:hAnsi="Arial Unicode MS" w:eastAsia="Arial Unicode MS"/>
+          <w:rtl w:val="0"/>
+        </w:rPr>
+        <w:t>1. 3.6</w:t>
+      </w:r>
     </w:p>
     <w:p>
       <w:pPr>
         <w:pStyle w:val="Body A"/>
       </w:pPr>
+      <w:r>
+        <w:rPr>
+          <w:rFonts w:ascii="Helvetica" w:cs="Arial Unicode MS" w:hAnsi="Arial Unicode MS" w:eastAsia="Arial Unicode MS"/>
+          <w:rtl w:val="0"/>
+        </w:rPr>
+        <w:t>2. 4.1</w:t>
+      </w:r>
     </w:p>
     <w:p>
       <w:pPr>
@@ -1920,6 +1986,23 @@
           <w:rFonts w:ascii="Helvetica" w:cs="Arial Unicode MS" w:hAnsi="Arial Unicode MS" w:eastAsia="Arial Unicode MS"/>
           <w:rtl w:val="0"/>
         </w:rPr>
+        <w:t>3. 2.6</w:t>
+      </w:r>
+    </w:p>
+    <w:p>
+      <w:pPr>
+        <w:pStyle w:val="Body A"/>
+      </w:pPr>
+    </w:p>
+    <w:p>
+      <w:pPr>
+        <w:pStyle w:val="Body A"/>
+      </w:pPr>
+      <w:r>
+        <w:rPr>
+          <w:rFonts w:ascii="Helvetica" w:cs="Arial Unicode MS" w:hAnsi="Arial Unicode MS" w:eastAsia="Arial Unicode MS"/>
+          <w:rtl w:val="0"/>
+        </w:rPr>
         <w:t>Pref. p</w:t>
       </w:r>
       <w:r>
@@ -1936,7 +2019,7 @@
           <w:rFonts w:ascii="Helvetica" w:cs="Arial Unicode MS" w:hAnsi="Arial Unicode MS" w:eastAsia="Arial Unicode MS"/>
           <w:rtl w:val="0"/>
         </w:rPr>
-        <w:t xml:space="preserve"> = 0.2</w:t>
+        <w:t xml:space="preserve"> = 0.4</w:t>
       </w:r>
     </w:p>
     <w:p>
@@ -1947,6 +2030,128 @@
     <w:p>
       <w:pPr>
         <w:pStyle w:val="Body A"/>
+        <w:numPr>
+          <w:ilvl w:val="0"/>
+          <w:numId w:val="3"/>
+        </w:numPr>
+        <w:ind w:left="360"/>
+        <w:rPr>
+          <w:rFonts w:ascii="Helvetica" w:cs="Helvetica" w:hAnsi="Helvetica" w:eastAsia="Helvetica"/>
+          <w:b w:val="0"/>
+          <w:bCs w:val="0"/>
+          <w:i w:val="0"/>
+          <w:iCs w:val="0"/>
+          <w:caps w:val="0"/>
+          <w:smallCaps w:val="0"/>
+          <w:strike w:val="0"/>
+          <w:dstrike w:val="0"/>
+          <w:outline w:val="0"/>
+          <w:color w:val="000000"/>
+          <w:spacing w:val="0"/>
+          <w:kern w:val="0"/>
+          <w:position w:val="0"/>
+          <w:sz w:val="22"/>
+          <w:szCs w:val="22"/>
+          <w:u w:val="none" w:color="000000"/>
+          <w:vertAlign w:val="baseline"/>
+          <w:rtl w:val="0"/>
+          <w:lang w:val="en-US"/>
+        </w:rPr>
+      </w:pPr>
+      <w:r>
+        <w:rPr>
+          <w:rFonts w:ascii="Helvetica" w:cs="Arial Unicode MS" w:hAnsi="Arial Unicode MS" w:eastAsia="Arial Unicode MS"/>
+          <w:rtl w:val="0"/>
+        </w:rPr>
+        <w:t>4.6</w:t>
+      </w:r>
+    </w:p>
+    <w:p>
+      <w:pPr>
+        <w:pStyle w:val="Body A"/>
+        <w:numPr>
+          <w:ilvl w:val="0"/>
+          <w:numId w:val="3"/>
+        </w:numPr>
+        <w:ind w:left="360"/>
+        <w:rPr>
+          <w:rFonts w:ascii="Helvetica" w:cs="Helvetica" w:hAnsi="Helvetica" w:eastAsia="Helvetica"/>
+          <w:b w:val="0"/>
+          <w:bCs w:val="0"/>
+          <w:i w:val="0"/>
+          <w:iCs w:val="0"/>
+          <w:caps w:val="0"/>
+          <w:smallCaps w:val="0"/>
+          <w:strike w:val="0"/>
+          <w:dstrike w:val="0"/>
+          <w:outline w:val="0"/>
+          <w:color w:val="000000"/>
+          <w:spacing w:val="0"/>
+          <w:kern w:val="0"/>
+          <w:position w:val="0"/>
+          <w:sz w:val="22"/>
+          <w:szCs w:val="22"/>
+          <w:u w:val="none" w:color="000000"/>
+          <w:vertAlign w:val="baseline"/>
+          <w:rtl w:val="0"/>
+          <w:lang w:val="en-US"/>
+        </w:rPr>
+      </w:pPr>
+      <w:r>
+        <w:rPr>
+          <w:rFonts w:ascii="Helvetica" w:cs="Arial Unicode MS" w:hAnsi="Arial Unicode MS" w:eastAsia="Arial Unicode MS"/>
+          <w:rtl w:val="0"/>
+        </w:rPr>
+        <w:t>4.8</w:t>
+      </w:r>
+    </w:p>
+    <w:p>
+      <w:pPr>
+        <w:pStyle w:val="Body A"/>
+        <w:numPr>
+          <w:ilvl w:val="0"/>
+          <w:numId w:val="3"/>
+        </w:numPr>
+        <w:ind w:left="360"/>
+        <w:rPr>
+          <w:rFonts w:ascii="Helvetica" w:cs="Helvetica" w:hAnsi="Helvetica" w:eastAsia="Helvetica"/>
+          <w:b w:val="0"/>
+          <w:bCs w:val="0"/>
+          <w:i w:val="0"/>
+          <w:iCs w:val="0"/>
+          <w:caps w:val="0"/>
+          <w:smallCaps w:val="0"/>
+          <w:strike w:val="0"/>
+          <w:dstrike w:val="0"/>
+          <w:outline w:val="0"/>
+          <w:color w:val="000000"/>
+          <w:spacing w:val="0"/>
+          <w:kern w:val="0"/>
+          <w:position w:val="0"/>
+          <w:sz w:val="22"/>
+          <w:szCs w:val="22"/>
+          <w:u w:val="none" w:color="000000"/>
+          <w:vertAlign w:val="baseline"/>
+          <w:rtl w:val="0"/>
+          <w:lang w:val="en-US"/>
+        </w:rPr>
+      </w:pPr>
+      <w:r>
+        <w:rPr>
+          <w:rFonts w:ascii="Helvetica" w:cs="Arial Unicode MS" w:hAnsi="Arial Unicode MS" w:eastAsia="Arial Unicode MS"/>
+          <w:rtl w:val="0"/>
+        </w:rPr>
+        <w:t>2.6</w:t>
+      </w:r>
+    </w:p>
+    <w:p>
+      <w:pPr>
+        <w:pStyle w:val="Body A"/>
+      </w:pPr>
+    </w:p>
+    <w:p>
+      <w:pPr>
+        <w:pStyle w:val="Body A"/>
       </w:pPr>
       <w:r>
         <w:rPr>
@@ -1969,7 +2174,7 @@
           <w:rFonts w:ascii="Helvetica" w:cs="Arial Unicode MS" w:hAnsi="Arial Unicode MS" w:eastAsia="Arial Unicode MS"/>
           <w:rtl w:val="0"/>
         </w:rPr>
-        <w:t xml:space="preserve"> = 0.4</w:t>
+        <w:t xml:space="preserve"> = 0.6</w:t>
       </w:r>
     </w:p>
     <w:p>
@@ -1986,6 +2191,47 @@
           <w:rFonts w:ascii="Helvetica" w:cs="Arial Unicode MS" w:hAnsi="Arial Unicode MS" w:eastAsia="Arial Unicode MS"/>
           <w:rtl w:val="0"/>
         </w:rPr>
+        <w:t>1. 5.7</w:t>
+      </w:r>
+    </w:p>
+    <w:p>
+      <w:pPr>
+        <w:pStyle w:val="Body A"/>
+      </w:pPr>
+      <w:r>
+        <w:rPr>
+          <w:rFonts w:ascii="Helvetica" w:cs="Arial Unicode MS" w:hAnsi="Arial Unicode MS" w:eastAsia="Arial Unicode MS"/>
+          <w:rtl w:val="0"/>
+        </w:rPr>
+        <w:t>2. 5.8</w:t>
+      </w:r>
+    </w:p>
+    <w:p>
+      <w:pPr>
+        <w:pStyle w:val="Body A"/>
+      </w:pPr>
+      <w:r>
+        <w:rPr>
+          <w:rFonts w:ascii="Helvetica" w:cs="Arial Unicode MS" w:hAnsi="Arial Unicode MS" w:eastAsia="Arial Unicode MS"/>
+          <w:rtl w:val="0"/>
+        </w:rPr>
+        <w:t>3. 2.6</w:t>
+      </w:r>
+    </w:p>
+    <w:p>
+      <w:pPr>
+        <w:pStyle w:val="Body A"/>
+      </w:pPr>
+    </w:p>
+    <w:p>
+      <w:pPr>
+        <w:pStyle w:val="Body A"/>
+      </w:pPr>
+      <w:r>
+        <w:rPr>
+          <w:rFonts w:ascii="Helvetica" w:cs="Arial Unicode MS" w:hAnsi="Arial Unicode MS" w:eastAsia="Arial Unicode MS"/>
+          <w:rtl w:val="0"/>
+        </w:rPr>
         <w:t>Pref. p</w:t>
       </w:r>
       <w:r>
@@ -2002,7 +2248,7 @@
           <w:rFonts w:ascii="Helvetica" w:cs="Arial Unicode MS" w:hAnsi="Arial Unicode MS" w:eastAsia="Arial Unicode MS"/>
           <w:rtl w:val="0"/>
         </w:rPr>
-        <w:t xml:space="preserve"> = 0.6</w:t>
+        <w:t xml:space="preserve"> = 0.8</w:t>
       </w:r>
     </w:p>
     <w:p>
@@ -2019,29 +2265,20 @@
           <w:rFonts w:ascii="Helvetica" w:cs="Arial Unicode MS" w:hAnsi="Arial Unicode MS" w:eastAsia="Arial Unicode MS"/>
           <w:rtl w:val="0"/>
         </w:rPr>
-        <w:t>Pref. p</w:t>
-      </w:r>
-      <w:r>
-        <w:rPr>
-          <w:rFonts w:ascii="Helvetica" w:cs="Arial Unicode MS" w:hAnsi="Arial Unicode MS" w:eastAsia="Arial Unicode MS"/>
-          <w:vertAlign w:val="subscript"/>
-          <w:rtl w:val="0"/>
-          <w:lang w:val="en-US"/>
-        </w:rPr>
-        <w:t>M</w:t>
-      </w:r>
-      <w:r>
-        <w:rPr>
-          <w:rFonts w:ascii="Helvetica" w:cs="Arial Unicode MS" w:hAnsi="Arial Unicode MS" w:eastAsia="Arial Unicode MS"/>
-          <w:rtl w:val="0"/>
-        </w:rPr>
-        <w:t xml:space="preserve"> = 0.8</w:t>
+        <w:t>1. 6.8</w:t>
       </w:r>
     </w:p>
     <w:p>
       <w:pPr>
         <w:pStyle w:val="Body A"/>
       </w:pPr>
+      <w:r>
+        <w:rPr>
+          <w:rFonts w:ascii="Helvetica" w:cs="Arial Unicode MS" w:hAnsi="Arial Unicode MS" w:eastAsia="Arial Unicode MS"/>
+          <w:rtl w:val="0"/>
+        </w:rPr>
+        <w:t>2. 6.8</w:t>
+      </w:r>
     </w:p>
     <w:p>
       <w:pPr>
@@ -2052,25 +2289,14 @@
           <w:rFonts w:ascii="Helvetica" w:cs="Arial Unicode MS" w:hAnsi="Arial Unicode MS" w:eastAsia="Arial Unicode MS"/>
           <w:rtl w:val="0"/>
         </w:rPr>
-        <w:t>In this case, things are rather uninteresting.</w:t>
+        <w:t>3. 2.6</w:t>
       </w:r>
     </w:p>
     <w:p>
       <w:pPr>
         <w:pStyle w:val="Body A"/>
       </w:pPr>
-    </w:p>
-    <w:p>
-      <w:pPr>
-        <w:pStyle w:val="Body A"/>
-      </w:pPr>
-      <w:r>
-        <w:rPr>
-          <w:rFonts w:ascii="Helvetica" w:cs="Arial Unicode MS" w:hAnsi="Arial Unicode MS" w:eastAsia="Arial Unicode MS"/>
-          <w:rtl w:val="0"/>
-        </w:rPr>
-        <w:t>[How do they extinguish?]</w:t>
-      </w:r>
+      <w:r/>
     </w:p>
     <w:sectPr>
       <w:headerReference w:type="default" r:id="rId4"/>
@@ -2348,47 +2574,6 @@
       </w:r>
     </w:p>
   </w:footnote>
-  <w:footnote w:id="3">
-    <w:p>
-      <w:pPr>
-        <w:pStyle w:val="Footnote"/>
-      </w:pPr>
-      <w:r>
-        <w:rPr>
-          <w:vertAlign w:val="superscript"/>
-        </w:rPr>
-        <w:footnoteRef/>
-      </w:r>
-      <w:r>
-        <w:rPr>
-          <w:rFonts w:ascii="Helvetica" w:cs="Arial Unicode MS" w:hAnsi="Arial Unicode MS" w:eastAsia="Arial Unicode MS"/>
-          <w:rtl w:val="0"/>
-        </w:rPr>
-        <w:t xml:space="preserve"> </w:t>
-      </w:r>
-      <w:r>
-        <w:rPr>
-          <w:rFonts w:ascii="Helvetica" w:cs="Arial Unicode MS" w:hAnsi="Arial Unicode MS" w:eastAsia="Arial Unicode MS"/>
-          <w:rtl w:val="0"/>
-        </w:rPr>
-        <w:t xml:space="preserve">TODO: Write out calculation here (One error in the derivation. To fix </w:t>
-      </w:r>
-      <w:r>
-        <w:rPr>
-          <w:rFonts w:ascii="Arial Unicode MS" w:cs="Arial Unicode MS" w:hAnsi="Helvetica" w:eastAsia="Arial Unicode MS" w:hint="default"/>
-          <w:rtl w:val="0"/>
-        </w:rPr>
-        <w:t xml:space="preserve">… </w:t>
-      </w:r>
-      <w:r>
-        <w:rPr>
-          <w:rFonts w:ascii="Helvetica" w:cs="Arial Unicode MS" w:hAnsi="Arial Unicode MS" w:eastAsia="Arial Unicode MS"/>
-          <w:rtl w:val="0"/>
-        </w:rPr>
-        <w:t>)</w:t>
-      </w:r>
-    </w:p>
-  </w:footnote>
 </w:footnotes>
 </file>
 
@@ -2719,11 +2904,342 @@
       </w:rPr>
     </w:lvl>
   </w:abstractNum>
+  <w:abstractNum w:abstractNumId="2">
+    <w:multiLevelType w:val="multilevel"/>
+    <w:styleLink w:val="Numbered"/>
+    <w:lvl w:ilvl="0">
+      <w:start w:val="1"/>
+      <w:numFmt w:val="decimal"/>
+      <w:suff w:val="tab"/>
+      <w:lvlText w:val="%1."/>
+      <w:lvlJc w:val="left"/>
+      <w:pPr>
+        <w:tabs>
+          <w:tab w:val="num" w:pos="360"/>
+          <w:tab w:val="clear" w:pos="0"/>
+        </w:tabs>
+        <w:ind w:left="360" w:hanging="360"/>
+      </w:pPr>
+      <w:rPr>
+        <w:rFonts w:ascii="Helvetica" w:cs="Helvetica" w:hAnsi="Helvetica" w:eastAsia="Helvetica"/>
+        <w:b w:val="0"/>
+        <w:bCs w:val="0"/>
+        <w:i w:val="0"/>
+        <w:iCs w:val="0"/>
+        <w:caps w:val="0"/>
+        <w:smallCaps w:val="0"/>
+        <w:strike w:val="0"/>
+        <w:dstrike w:val="0"/>
+        <w:outline w:val="0"/>
+        <w:color w:val="000000"/>
+        <w:spacing w:val="0"/>
+        <w:kern w:val="0"/>
+        <w:position w:val="0"/>
+        <w:sz w:val="22"/>
+        <w:szCs w:val="22"/>
+        <w:u w:val="none" w:color="000000"/>
+        <w:vertAlign w:val="baseline"/>
+        <w:rtl w:val="0"/>
+        <w:lang w:val="en-US"/>
+      </w:rPr>
+    </w:lvl>
+    <w:lvl w:ilvl="1">
+      <w:start w:val="1"/>
+      <w:numFmt w:val="decimal"/>
+      <w:suff w:val="tab"/>
+      <w:lvlText w:val="%2."/>
+      <w:lvlJc w:val="left"/>
+      <w:pPr>
+        <w:tabs>
+          <w:tab w:val="num" w:pos="720"/>
+          <w:tab w:val="clear" w:pos="0"/>
+        </w:tabs>
+        <w:ind w:left="720" w:hanging="360"/>
+      </w:pPr>
+      <w:rPr>
+        <w:rFonts w:ascii="Helvetica" w:cs="Helvetica" w:hAnsi="Helvetica" w:eastAsia="Helvetica"/>
+        <w:b w:val="0"/>
+        <w:bCs w:val="0"/>
+        <w:i w:val="0"/>
+        <w:iCs w:val="0"/>
+        <w:caps w:val="0"/>
+        <w:smallCaps w:val="0"/>
+        <w:strike w:val="0"/>
+        <w:dstrike w:val="0"/>
+        <w:outline w:val="0"/>
+        <w:color w:val="000000"/>
+        <w:spacing w:val="0"/>
+        <w:kern w:val="0"/>
+        <w:position w:val="0"/>
+        <w:sz w:val="22"/>
+        <w:szCs w:val="22"/>
+        <w:u w:val="none" w:color="000000"/>
+        <w:vertAlign w:val="baseline"/>
+        <w:rtl w:val="0"/>
+        <w:lang w:val="en-US"/>
+      </w:rPr>
+    </w:lvl>
+    <w:lvl w:ilvl="2">
+      <w:start w:val="1"/>
+      <w:numFmt w:val="decimal"/>
+      <w:suff w:val="tab"/>
+      <w:lvlText w:val="%3."/>
+      <w:lvlJc w:val="left"/>
+      <w:pPr>
+        <w:tabs>
+          <w:tab w:val="num" w:pos="1080"/>
+          <w:tab w:val="clear" w:pos="0"/>
+        </w:tabs>
+        <w:ind w:left="1080" w:hanging="360"/>
+      </w:pPr>
+      <w:rPr>
+        <w:rFonts w:ascii="Helvetica" w:cs="Helvetica" w:hAnsi="Helvetica" w:eastAsia="Helvetica"/>
+        <w:b w:val="0"/>
+        <w:bCs w:val="0"/>
+        <w:i w:val="0"/>
+        <w:iCs w:val="0"/>
+        <w:caps w:val="0"/>
+        <w:smallCaps w:val="0"/>
+        <w:strike w:val="0"/>
+        <w:dstrike w:val="0"/>
+        <w:outline w:val="0"/>
+        <w:color w:val="000000"/>
+        <w:spacing w:val="0"/>
+        <w:kern w:val="0"/>
+        <w:position w:val="0"/>
+        <w:sz w:val="22"/>
+        <w:szCs w:val="22"/>
+        <w:u w:val="none" w:color="000000"/>
+        <w:vertAlign w:val="baseline"/>
+        <w:rtl w:val="0"/>
+        <w:lang w:val="en-US"/>
+      </w:rPr>
+    </w:lvl>
+    <w:lvl w:ilvl="3">
+      <w:start w:val="1"/>
+      <w:numFmt w:val="decimal"/>
+      <w:suff w:val="tab"/>
+      <w:lvlText w:val="%4."/>
+      <w:lvlJc w:val="left"/>
+      <w:pPr>
+        <w:tabs>
+          <w:tab w:val="num" w:pos="1440"/>
+          <w:tab w:val="clear" w:pos="0"/>
+        </w:tabs>
+        <w:ind w:left="1440" w:hanging="360"/>
+      </w:pPr>
+      <w:rPr>
+        <w:rFonts w:ascii="Helvetica" w:cs="Helvetica" w:hAnsi="Helvetica" w:eastAsia="Helvetica"/>
+        <w:b w:val="0"/>
+        <w:bCs w:val="0"/>
+        <w:i w:val="0"/>
+        <w:iCs w:val="0"/>
+        <w:caps w:val="0"/>
+        <w:smallCaps w:val="0"/>
+        <w:strike w:val="0"/>
+        <w:dstrike w:val="0"/>
+        <w:outline w:val="0"/>
+        <w:color w:val="000000"/>
+        <w:spacing w:val="0"/>
+        <w:kern w:val="0"/>
+        <w:position w:val="0"/>
+        <w:sz w:val="22"/>
+        <w:szCs w:val="22"/>
+        <w:u w:val="none" w:color="000000"/>
+        <w:vertAlign w:val="baseline"/>
+        <w:rtl w:val="0"/>
+        <w:lang w:val="en-US"/>
+      </w:rPr>
+    </w:lvl>
+    <w:lvl w:ilvl="4">
+      <w:start w:val="1"/>
+      <w:numFmt w:val="decimal"/>
+      <w:suff w:val="tab"/>
+      <w:lvlText w:val="%5."/>
+      <w:lvlJc w:val="left"/>
+      <w:pPr>
+        <w:tabs>
+          <w:tab w:val="num" w:pos="1800"/>
+          <w:tab w:val="clear" w:pos="0"/>
+        </w:tabs>
+        <w:ind w:left="1800" w:hanging="360"/>
+      </w:pPr>
+      <w:rPr>
+        <w:rFonts w:ascii="Helvetica" w:cs="Helvetica" w:hAnsi="Helvetica" w:eastAsia="Helvetica"/>
+        <w:b w:val="0"/>
+        <w:bCs w:val="0"/>
+        <w:i w:val="0"/>
+        <w:iCs w:val="0"/>
+        <w:caps w:val="0"/>
+        <w:smallCaps w:val="0"/>
+        <w:strike w:val="0"/>
+        <w:dstrike w:val="0"/>
+        <w:outline w:val="0"/>
+        <w:color w:val="000000"/>
+        <w:spacing w:val="0"/>
+        <w:kern w:val="0"/>
+        <w:position w:val="0"/>
+        <w:sz w:val="22"/>
+        <w:szCs w:val="22"/>
+        <w:u w:val="none" w:color="000000"/>
+        <w:vertAlign w:val="baseline"/>
+        <w:rtl w:val="0"/>
+        <w:lang w:val="en-US"/>
+      </w:rPr>
+    </w:lvl>
+    <w:lvl w:ilvl="5">
+      <w:start w:val="1"/>
+      <w:numFmt w:val="decimal"/>
+      <w:suff w:val="tab"/>
+      <w:lvlText w:val="%6."/>
+      <w:lvlJc w:val="left"/>
+      <w:pPr>
+        <w:tabs>
+          <w:tab w:val="num" w:pos="2160"/>
+          <w:tab w:val="clear" w:pos="0"/>
+        </w:tabs>
+        <w:ind w:left="2160" w:hanging="360"/>
+      </w:pPr>
+      <w:rPr>
+        <w:rFonts w:ascii="Helvetica" w:cs="Helvetica" w:hAnsi="Helvetica" w:eastAsia="Helvetica"/>
+        <w:b w:val="0"/>
+        <w:bCs w:val="0"/>
+        <w:i w:val="0"/>
+        <w:iCs w:val="0"/>
+        <w:caps w:val="0"/>
+        <w:smallCaps w:val="0"/>
+        <w:strike w:val="0"/>
+        <w:dstrike w:val="0"/>
+        <w:outline w:val="0"/>
+        <w:color w:val="000000"/>
+        <w:spacing w:val="0"/>
+        <w:kern w:val="0"/>
+        <w:position w:val="0"/>
+        <w:sz w:val="22"/>
+        <w:szCs w:val="22"/>
+        <w:u w:val="none" w:color="000000"/>
+        <w:vertAlign w:val="baseline"/>
+        <w:rtl w:val="0"/>
+        <w:lang w:val="en-US"/>
+      </w:rPr>
+    </w:lvl>
+    <w:lvl w:ilvl="6">
+      <w:start w:val="1"/>
+      <w:numFmt w:val="decimal"/>
+      <w:suff w:val="tab"/>
+      <w:lvlText w:val="%7."/>
+      <w:lvlJc w:val="left"/>
+      <w:pPr>
+        <w:tabs>
+          <w:tab w:val="num" w:pos="2520"/>
+          <w:tab w:val="clear" w:pos="0"/>
+        </w:tabs>
+        <w:ind w:left="2520" w:hanging="360"/>
+      </w:pPr>
+      <w:rPr>
+        <w:rFonts w:ascii="Helvetica" w:cs="Helvetica" w:hAnsi="Helvetica" w:eastAsia="Helvetica"/>
+        <w:b w:val="0"/>
+        <w:bCs w:val="0"/>
+        <w:i w:val="0"/>
+        <w:iCs w:val="0"/>
+        <w:caps w:val="0"/>
+        <w:smallCaps w:val="0"/>
+        <w:strike w:val="0"/>
+        <w:dstrike w:val="0"/>
+        <w:outline w:val="0"/>
+        <w:color w:val="000000"/>
+        <w:spacing w:val="0"/>
+        <w:kern w:val="0"/>
+        <w:position w:val="0"/>
+        <w:sz w:val="22"/>
+        <w:szCs w:val="22"/>
+        <w:u w:val="none" w:color="000000"/>
+        <w:vertAlign w:val="baseline"/>
+        <w:rtl w:val="0"/>
+        <w:lang w:val="en-US"/>
+      </w:rPr>
+    </w:lvl>
+    <w:lvl w:ilvl="7">
+      <w:start w:val="1"/>
+      <w:numFmt w:val="decimal"/>
+      <w:suff w:val="tab"/>
+      <w:lvlText w:val="%8."/>
+      <w:lvlJc w:val="left"/>
+      <w:pPr>
+        <w:tabs>
+          <w:tab w:val="num" w:pos="2880"/>
+          <w:tab w:val="clear" w:pos="0"/>
+        </w:tabs>
+        <w:ind w:left="2880" w:hanging="360"/>
+      </w:pPr>
+      <w:rPr>
+        <w:rFonts w:ascii="Helvetica" w:cs="Helvetica" w:hAnsi="Helvetica" w:eastAsia="Helvetica"/>
+        <w:b w:val="0"/>
+        <w:bCs w:val="0"/>
+        <w:i w:val="0"/>
+        <w:iCs w:val="0"/>
+        <w:caps w:val="0"/>
+        <w:smallCaps w:val="0"/>
+        <w:strike w:val="0"/>
+        <w:dstrike w:val="0"/>
+        <w:outline w:val="0"/>
+        <w:color w:val="000000"/>
+        <w:spacing w:val="0"/>
+        <w:kern w:val="0"/>
+        <w:position w:val="0"/>
+        <w:sz w:val="22"/>
+        <w:szCs w:val="22"/>
+        <w:u w:val="none" w:color="000000"/>
+        <w:vertAlign w:val="baseline"/>
+        <w:rtl w:val="0"/>
+        <w:lang w:val="en-US"/>
+      </w:rPr>
+    </w:lvl>
+    <w:lvl w:ilvl="8">
+      <w:start w:val="1"/>
+      <w:numFmt w:val="decimal"/>
+      <w:suff w:val="tab"/>
+      <w:lvlText w:val="%9."/>
+      <w:lvlJc w:val="left"/>
+      <w:pPr>
+        <w:tabs>
+          <w:tab w:val="num" w:pos="3240"/>
+          <w:tab w:val="clear" w:pos="0"/>
+        </w:tabs>
+        <w:ind w:left="3240" w:hanging="360"/>
+      </w:pPr>
+      <w:rPr>
+        <w:rFonts w:ascii="Helvetica" w:cs="Helvetica" w:hAnsi="Helvetica" w:eastAsia="Helvetica"/>
+        <w:b w:val="0"/>
+        <w:bCs w:val="0"/>
+        <w:i w:val="0"/>
+        <w:iCs w:val="0"/>
+        <w:caps w:val="0"/>
+        <w:smallCaps w:val="0"/>
+        <w:strike w:val="0"/>
+        <w:dstrike w:val="0"/>
+        <w:outline w:val="0"/>
+        <w:color w:val="000000"/>
+        <w:spacing w:val="0"/>
+        <w:kern w:val="0"/>
+        <w:position w:val="0"/>
+        <w:sz w:val="22"/>
+        <w:szCs w:val="22"/>
+        <w:u w:val="none" w:color="000000"/>
+        <w:vertAlign w:val="baseline"/>
+        <w:rtl w:val="0"/>
+        <w:lang w:val="en-US"/>
+      </w:rPr>
+    </w:lvl>
+  </w:abstractNum>
   <w:num w:numId="1">
     <w:abstractNumId w:val="0"/>
   </w:num>
   <w:num w:numId="2">
     <w:abstractNumId w:val="1"/>
+  </w:num>
+  <w:num w:numId="3">
+    <w:abstractNumId w:val="2"/>
   </w:num>
 </w:numbering>
 </file>

</xml_diff>

<commit_message>
added images, fixed formatting
</commit_message>
<xml_diff>
--- a/bigbox/Big_Box_Math_No_Expense.docx
+++ b/bigbox/Big_Box_Math_No_Expense.docx
@@ -1831,35 +1831,95 @@
     </w:p>
     <w:p>
       <w:pPr>
-        <w:pStyle w:val="Body A"/>
-      </w:pPr>
-      <w:r>
-        <w:rPr>
-          <w:rFonts w:ascii="Helvetica" w:cs="Arial Unicode MS" w:hAnsi="Arial Unicode MS" w:eastAsia="Arial Unicode MS"/>
-          <w:rtl w:val="0"/>
-        </w:rPr>
-        <w:t>Clearly the situation in (2) &gt;= (1) &gt;= (3).</w:t>
-      </w:r>
-    </w:p>
-    <w:p>
-      <w:pPr>
-        <w:pStyle w:val="Body A"/>
-      </w:pPr>
-    </w:p>
-    <w:p>
-      <w:pPr>
-        <w:pStyle w:val="Body A"/>
-      </w:pPr>
-      <w:r>
-        <w:rPr>
-          <w:rFonts w:ascii="Helvetica" w:cs="Arial Unicode MS" w:hAnsi="Arial Unicode MS" w:eastAsia="Arial Unicode MS"/>
-          <w:rtl w:val="0"/>
+        <w:pStyle w:val="FirstSectionPar"/>
+        <w:ind w:firstLine="0"/>
+      </w:pPr>
+      <w:r>
+        <w:rPr>
+          <w:rtl w:val="0"/>
+          <w:lang w:val="en-US"/>
+        </w:rPr>
+        <w:t>We note that for preferences between 0 and 1, the expected value in 2. is greater than that of 1. which in turn is greater than that of 3.</w:t>
+      </w:r>
+      <w:r>
+        <w:drawing>
+          <wp:anchor distT="152400" distB="152400" distL="152400" distR="152400" simplePos="0" relativeHeight="251659264" behindDoc="0" locked="0" layoutInCell="1" allowOverlap="1">
+            <wp:simplePos x="0" y="0"/>
+            <wp:positionH relativeFrom="margin">
+              <wp:posOffset>1659890</wp:posOffset>
+            </wp:positionH>
+            <wp:positionV relativeFrom="line">
+              <wp:posOffset>307339</wp:posOffset>
+            </wp:positionV>
+            <wp:extent cx="4277360" cy="4277360"/>
+            <wp:effectExtent l="0" t="0" r="0" b="0"/>
+            <wp:wrapThrough wrapText="bothSides" distL="152400" distR="152400">
+              <wp:wrapPolygon edited="1">
+                <wp:start x="0" y="0"/>
+                <wp:lineTo x="0" y="21601"/>
+                <wp:lineTo x="21601" y="21601"/>
+                <wp:lineTo x="21601" y="0"/>
+                <wp:lineTo x="0" y="0"/>
+              </wp:wrapPolygon>
+            </wp:wrapThrough>
+            <wp:docPr id="1073741825" name="officeArt object"/>
+            <wp:cNvGraphicFramePr/>
+            <a:graphic xmlns:a="http://schemas.openxmlformats.org/drawingml/2006/main">
+              <a:graphicData uri="http://schemas.openxmlformats.org/drawingml/2006/picture">
+                <pic:pic xmlns:pic="http://schemas.openxmlformats.org/drawingml/2006/picture">
+                  <pic:nvPicPr>
+                    <pic:cNvPr id="1073741825" name="plot_mppref1.0.pdf"/>
+                    <pic:cNvPicPr/>
+                  </pic:nvPicPr>
+                  <pic:blipFill>
+                    <a:blip r:embed="rId4">
+                      <a:extLst/>
+                    </a:blip>
+                    <a:srcRect l="0" t="0" r="0" b="0"/>
+                    <a:stretch>
+                      <a:fillRect/>
+                    </a:stretch>
+                  </pic:blipFill>
+                  <pic:spPr>
+                    <a:xfrm>
+                      <a:off x="0" y="0"/>
+                      <a:ext cx="4277360" cy="4277360"/>
+                    </a:xfrm>
+                    <a:prstGeom prst="rect">
+                      <a:avLst/>
+                    </a:prstGeom>
+                    <a:ln w="12700" cap="flat">
+                      <a:noFill/>
+                      <a:miter lim="400000"/>
+                    </a:ln>
+                    <a:effectLst/>
+                  </pic:spPr>
+                </pic:pic>
+              </a:graphicData>
+            </a:graphic>
+          </wp:anchor>
+        </w:drawing>
+      </w:r>
+    </w:p>
+    <w:p>
+      <w:pPr>
+        <w:pStyle w:val="FirstSectionPar"/>
+        <w:ind w:firstLine="0"/>
+        <w:rPr>
+          <w:rFonts w:ascii="Baskerville SemiBold" w:cs="Baskerville SemiBold" w:hAnsi="Baskerville SemiBold" w:eastAsia="Baskerville SemiBold"/>
+        </w:rPr>
+      </w:pPr>
+      <w:r>
+        <w:rPr>
+          <w:rFonts w:ascii="Baskerville SemiBold"/>
+          <w:rtl w:val="0"/>
+          <w:lang w:val="en-US"/>
         </w:rPr>
         <w:t>Pref. p</w:t>
       </w:r>
       <w:r>
         <w:rPr>
-          <w:rFonts w:ascii="Helvetica" w:cs="Arial Unicode MS" w:hAnsi="Arial Unicode MS" w:eastAsia="Arial Unicode MS"/>
+          <w:rFonts w:ascii="Baskerville SemiBold"/>
           <w:vertAlign w:val="subscript"/>
           <w:rtl w:val="0"/>
           <w:lang w:val="en-US"/>
@@ -1868,72 +1928,128 @@
       </w:r>
       <w:r>
         <w:rPr>
-          <w:rFonts w:ascii="Helvetica" w:cs="Arial Unicode MS" w:hAnsi="Arial Unicode MS" w:eastAsia="Arial Unicode MS"/>
-          <w:rtl w:val="0"/>
+          <w:rFonts w:ascii="Baskerville SemiBold"/>
+          <w:rtl w:val="0"/>
+          <w:lang w:val="en-US"/>
         </w:rPr>
         <w:t xml:space="preserve"> = 0.0</w:t>
       </w:r>
     </w:p>
     <w:p>
       <w:pPr>
-        <w:pStyle w:val="Body A"/>
-      </w:pPr>
-    </w:p>
-    <w:p>
-      <w:pPr>
-        <w:pStyle w:val="Body A"/>
-      </w:pPr>
-      <w:r>
-        <w:rPr>
-          <w:rFonts w:ascii="Helvetica" w:cs="Arial Unicode MS" w:hAnsi="Arial Unicode MS" w:eastAsia="Arial Unicode MS"/>
-          <w:rtl w:val="0"/>
+        <w:pStyle w:val="FirstSectionPar"/>
+        <w:ind w:firstLine="0"/>
+      </w:pPr>
+      <w:r>
+        <w:rPr>
+          <w:rtl w:val="0"/>
+          <w:lang w:val="en-US"/>
         </w:rPr>
         <w:t>1. 2.6</w:t>
       </w:r>
     </w:p>
     <w:p>
       <w:pPr>
-        <w:pStyle w:val="Body A"/>
-      </w:pPr>
-      <w:r>
-        <w:rPr>
-          <w:rFonts w:ascii="Helvetica" w:cs="Arial Unicode MS" w:hAnsi="Arial Unicode MS" w:eastAsia="Arial Unicode MS"/>
-          <w:rtl w:val="0"/>
+        <w:pStyle w:val="FirstSectionPar"/>
+        <w:ind w:firstLine="0"/>
+      </w:pPr>
+      <w:r>
+        <w:rPr>
+          <w:rtl w:val="0"/>
+          <w:lang w:val="en-US"/>
         </w:rPr>
         <w:t>2. 3.5</w:t>
       </w:r>
     </w:p>
     <w:p>
       <w:pPr>
-        <w:pStyle w:val="Body A"/>
-      </w:pPr>
-      <w:r>
-        <w:rPr>
-          <w:rFonts w:ascii="Helvetica" w:cs="Arial Unicode MS" w:hAnsi="Arial Unicode MS" w:eastAsia="Arial Unicode MS"/>
-          <w:rtl w:val="0"/>
+        <w:pStyle w:val="FirstSectionPar"/>
+        <w:ind w:firstLine="0"/>
+      </w:pPr>
+      <w:r>
+        <w:rPr>
+          <w:rtl w:val="0"/>
+          <w:lang w:val="en-US"/>
         </w:rPr>
         <w:t>3. 2.6</w:t>
       </w:r>
     </w:p>
     <w:p>
       <w:pPr>
-        <w:pStyle w:val="Body A"/>
-      </w:pPr>
-    </w:p>
-    <w:p>
-      <w:pPr>
-        <w:pStyle w:val="Body A"/>
-      </w:pPr>
-      <w:r>
-        <w:rPr>
-          <w:rFonts w:ascii="Helvetica" w:cs="Arial Unicode MS" w:hAnsi="Arial Unicode MS" w:eastAsia="Arial Unicode MS"/>
-          <w:rtl w:val="0"/>
+        <w:pStyle w:val="FirstSectionPar"/>
+        <w:ind w:firstLine="0"/>
+      </w:pPr>
+    </w:p>
+    <w:p>
+      <w:pPr>
+        <w:pStyle w:val="FirstSectionPar"/>
+        <w:ind w:firstLine="0"/>
+      </w:pPr>
+    </w:p>
+    <w:p>
+      <w:pPr>
+        <w:pStyle w:val="FirstSectionPar"/>
+        <w:ind w:firstLine="0"/>
+      </w:pPr>
+    </w:p>
+    <w:p>
+      <w:pPr>
+        <w:pStyle w:val="FirstSectionPar"/>
+        <w:ind w:firstLine="0"/>
+      </w:pPr>
+    </w:p>
+    <w:p>
+      <w:pPr>
+        <w:pStyle w:val="FirstSectionPar"/>
+        <w:ind w:firstLine="0"/>
+      </w:pPr>
+    </w:p>
+    <w:p>
+      <w:pPr>
+        <w:pStyle w:val="FirstSectionPar"/>
+        <w:ind w:firstLine="0"/>
+      </w:pPr>
+    </w:p>
+    <w:p>
+      <w:pPr>
+        <w:pStyle w:val="FirstSectionPar"/>
+        <w:ind w:firstLine="0"/>
+      </w:pPr>
+    </w:p>
+    <w:p>
+      <w:pPr>
+        <w:pStyle w:val="FirstSectionPar"/>
+        <w:ind w:firstLine="0"/>
+      </w:pPr>
+    </w:p>
+    <w:p>
+      <w:pPr>
+        <w:pStyle w:val="FirstSectionPar"/>
+        <w:ind w:firstLine="0"/>
+        <w:rPr>
+          <w:rFonts w:ascii="Baskerville SemiBold" w:cs="Baskerville SemiBold" w:hAnsi="Baskerville SemiBold" w:eastAsia="Baskerville SemiBold"/>
+        </w:rPr>
+      </w:pPr>
+    </w:p>
+    <w:p>
+      <w:pPr>
+        <w:pStyle w:val="FirstSectionPar"/>
+        <w:ind w:firstLine="0"/>
+        <w:rPr>
+          <w:rFonts w:ascii="Baskerville SemiBold" w:cs="Baskerville SemiBold" w:hAnsi="Baskerville SemiBold" w:eastAsia="Baskerville SemiBold"/>
+        </w:rPr>
+      </w:pPr>
+      <w:r>
+        <w:rPr>
+          <w:rFonts w:ascii="Baskerville SemiBold"/>
+          <w:rtl w:val="0"/>
+          <w:lang w:val="en-US"/>
         </w:rPr>
         <w:t>Pref. p</w:t>
       </w:r>
       <w:r>
         <w:rPr>
-          <w:rFonts w:ascii="Helvetica" w:cs="Arial Unicode MS" w:hAnsi="Arial Unicode MS" w:eastAsia="Arial Unicode MS"/>
+          <w:rFonts w:ascii="Baskerville SemiBold"/>
           <w:vertAlign w:val="subscript"/>
           <w:rtl w:val="0"/>
           <w:lang w:val="en-US"/>
@@ -1942,72 +2058,256 @@
       </w:r>
       <w:r>
         <w:rPr>
-          <w:rFonts w:ascii="Helvetica" w:cs="Arial Unicode MS" w:hAnsi="Arial Unicode MS" w:eastAsia="Arial Unicode MS"/>
-          <w:rtl w:val="0"/>
+          <w:rFonts w:ascii="Baskerville SemiBold"/>
+          <w:rtl w:val="0"/>
+          <w:lang w:val="en-US"/>
         </w:rPr>
         <w:t xml:space="preserve"> = 0.2</w:t>
       </w:r>
-    </w:p>
-    <w:p>
-      <w:pPr>
-        <w:pStyle w:val="Body A"/>
-      </w:pPr>
-    </w:p>
-    <w:p>
-      <w:pPr>
-        <w:pStyle w:val="Body A"/>
-      </w:pPr>
-      <w:r>
-        <w:rPr>
-          <w:rFonts w:ascii="Helvetica" w:cs="Arial Unicode MS" w:hAnsi="Arial Unicode MS" w:eastAsia="Arial Unicode MS"/>
-          <w:rtl w:val="0"/>
+      <w:r>
+        <w:rPr>
+          <w:rFonts w:ascii="Baskerville SemiBold" w:cs="Baskerville SemiBold" w:hAnsi="Baskerville SemiBold" w:eastAsia="Baskerville SemiBold"/>
+        </w:rPr>
+        <w:drawing>
+          <wp:anchor distT="152400" distB="152400" distL="152400" distR="152400" simplePos="0" relativeHeight="251660288" behindDoc="0" locked="0" layoutInCell="1" allowOverlap="1">
+            <wp:simplePos x="0" y="0"/>
+            <wp:positionH relativeFrom="margin">
+              <wp:posOffset>1659890</wp:posOffset>
+            </wp:positionH>
+            <wp:positionV relativeFrom="page">
+              <wp:posOffset>914399</wp:posOffset>
+            </wp:positionV>
+            <wp:extent cx="4277360" cy="4277360"/>
+            <wp:effectExtent l="0" t="0" r="0" b="0"/>
+            <wp:wrapThrough wrapText="bothSides" distL="152400" distR="152400">
+              <wp:wrapPolygon edited="1">
+                <wp:start x="0" y="0"/>
+                <wp:lineTo x="0" y="21600"/>
+                <wp:lineTo x="21600" y="21600"/>
+                <wp:lineTo x="21600" y="0"/>
+                <wp:lineTo x="0" y="0"/>
+              </wp:wrapPolygon>
+            </wp:wrapThrough>
+            <wp:docPr id="1073741826" name="officeArt object"/>
+            <wp:cNvGraphicFramePr/>
+            <a:graphic xmlns:a="http://schemas.openxmlformats.org/drawingml/2006/main">
+              <a:graphicData uri="http://schemas.openxmlformats.org/drawingml/2006/picture">
+                <pic:pic xmlns:pic="http://schemas.openxmlformats.org/drawingml/2006/picture">
+                  <pic:nvPicPr>
+                    <pic:cNvPr id="1073741826" name="plot_mppref1.2.pdf"/>
+                    <pic:cNvPicPr/>
+                  </pic:nvPicPr>
+                  <pic:blipFill>
+                    <a:blip r:embed="rId5">
+                      <a:extLst/>
+                    </a:blip>
+                    <a:stretch>
+                      <a:fillRect/>
+                    </a:stretch>
+                  </pic:blipFill>
+                  <pic:spPr>
+                    <a:xfrm>
+                      <a:off x="0" y="0"/>
+                      <a:ext cx="4277360" cy="4277360"/>
+                    </a:xfrm>
+                    <a:prstGeom prst="rect">
+                      <a:avLst/>
+                    </a:prstGeom>
+                    <a:ln w="12700" cap="flat">
+                      <a:noFill/>
+                      <a:miter lim="400000"/>
+                    </a:ln>
+                    <a:effectLst/>
+                  </pic:spPr>
+                </pic:pic>
+              </a:graphicData>
+            </a:graphic>
+          </wp:anchor>
+        </w:drawing>
+      </w:r>
+    </w:p>
+    <w:p>
+      <w:pPr>
+        <w:pStyle w:val="FirstSectionPar"/>
+        <w:ind w:firstLine="0"/>
+      </w:pPr>
+      <w:r>
+        <w:rPr>
+          <w:rtl w:val="0"/>
+          <w:lang w:val="en-US"/>
         </w:rPr>
         <w:t>1. 3.6</w:t>
       </w:r>
     </w:p>
     <w:p>
       <w:pPr>
-        <w:pStyle w:val="Body A"/>
-      </w:pPr>
-      <w:r>
-        <w:rPr>
-          <w:rFonts w:ascii="Helvetica" w:cs="Arial Unicode MS" w:hAnsi="Arial Unicode MS" w:eastAsia="Arial Unicode MS"/>
-          <w:rtl w:val="0"/>
+        <w:pStyle w:val="FirstSectionPar"/>
+        <w:ind w:firstLine="0"/>
+      </w:pPr>
+      <w:r>
+        <w:rPr>
+          <w:rtl w:val="0"/>
+          <w:lang w:val="en-US"/>
         </w:rPr>
         <w:t>2. 4.1</w:t>
       </w:r>
     </w:p>
     <w:p>
       <w:pPr>
-        <w:pStyle w:val="Body A"/>
-      </w:pPr>
-      <w:r>
-        <w:rPr>
-          <w:rFonts w:ascii="Helvetica" w:cs="Arial Unicode MS" w:hAnsi="Arial Unicode MS" w:eastAsia="Arial Unicode MS"/>
-          <w:rtl w:val="0"/>
+        <w:pStyle w:val="FirstSectionPar"/>
+        <w:ind w:firstLine="0"/>
+      </w:pPr>
+      <w:r>
+        <w:rPr>
+          <w:rtl w:val="0"/>
+          <w:lang w:val="en-US"/>
         </w:rPr>
         <w:t>3. 2.6</w:t>
       </w:r>
     </w:p>
     <w:p>
       <w:pPr>
-        <w:pStyle w:val="Body A"/>
-      </w:pPr>
-    </w:p>
-    <w:p>
-      <w:pPr>
-        <w:pStyle w:val="Body A"/>
-      </w:pPr>
-      <w:r>
-        <w:rPr>
-          <w:rFonts w:ascii="Helvetica" w:cs="Arial Unicode MS" w:hAnsi="Arial Unicode MS" w:eastAsia="Arial Unicode MS"/>
-          <w:rtl w:val="0"/>
+        <w:pStyle w:val="FirstSectionPar"/>
+        <w:ind w:firstLine="0"/>
+      </w:pPr>
+    </w:p>
+    <w:p>
+      <w:pPr>
+        <w:pStyle w:val="FirstSectionPar"/>
+        <w:ind w:firstLine="0"/>
+      </w:pPr>
+    </w:p>
+    <w:p>
+      <w:pPr>
+        <w:pStyle w:val="FirstSectionPar"/>
+        <w:ind w:firstLine="0"/>
+      </w:pPr>
+    </w:p>
+    <w:p>
+      <w:pPr>
+        <w:pStyle w:val="FirstSectionPar"/>
+        <w:ind w:firstLine="0"/>
+      </w:pPr>
+    </w:p>
+    <w:p>
+      <w:pPr>
+        <w:pStyle w:val="FirstSectionPar"/>
+        <w:ind w:firstLine="0"/>
+      </w:pPr>
+    </w:p>
+    <w:p>
+      <w:pPr>
+        <w:pStyle w:val="FirstSectionPar"/>
+        <w:ind w:firstLine="0"/>
+      </w:pPr>
+    </w:p>
+    <w:p>
+      <w:pPr>
+        <w:pStyle w:val="FirstSectionPar"/>
+        <w:ind w:firstLine="0"/>
+      </w:pPr>
+    </w:p>
+    <w:p>
+      <w:pPr>
+        <w:pStyle w:val="FirstSectionPar"/>
+        <w:ind w:firstLine="0"/>
+      </w:pPr>
+    </w:p>
+    <w:p>
+      <w:pPr>
+        <w:pStyle w:val="FirstSectionPar"/>
+        <w:ind w:firstLine="0"/>
+      </w:pPr>
+    </w:p>
+    <w:p>
+      <w:pPr>
+        <w:pStyle w:val="FirstSectionPar"/>
+        <w:ind w:firstLine="0"/>
+      </w:pPr>
+      <w:r>
+        <w:drawing>
+          <wp:anchor distT="152400" distB="152400" distL="152400" distR="152400" simplePos="0" relativeHeight="251661312" behindDoc="0" locked="0" layoutInCell="1" allowOverlap="1">
+            <wp:simplePos x="0" y="0"/>
+            <wp:positionH relativeFrom="margin">
+              <wp:posOffset>1659889</wp:posOffset>
+            </wp:positionH>
+            <wp:positionV relativeFrom="line">
+              <wp:posOffset>205739</wp:posOffset>
+            </wp:positionV>
+            <wp:extent cx="4277361" cy="4277361"/>
+            <wp:effectExtent l="0" t="0" r="0" b="0"/>
+            <wp:wrapThrough wrapText="bothSides" distL="152400" distR="152400">
+              <wp:wrapPolygon edited="1">
+                <wp:start x="0" y="0"/>
+                <wp:lineTo x="0" y="21600"/>
+                <wp:lineTo x="21600" y="21600"/>
+                <wp:lineTo x="21600" y="0"/>
+                <wp:lineTo x="0" y="0"/>
+              </wp:wrapPolygon>
+            </wp:wrapThrough>
+            <wp:docPr id="1073741827" name="officeArt object"/>
+            <wp:cNvGraphicFramePr/>
+            <a:graphic xmlns:a="http://schemas.openxmlformats.org/drawingml/2006/main">
+              <a:graphicData uri="http://schemas.openxmlformats.org/drawingml/2006/picture">
+                <pic:pic xmlns:pic="http://schemas.openxmlformats.org/drawingml/2006/picture">
+                  <pic:nvPicPr>
+                    <pic:cNvPr id="1073741827" name="plot_mppref1.4.pdf"/>
+                    <pic:cNvPicPr/>
+                  </pic:nvPicPr>
+                  <pic:blipFill>
+                    <a:blip r:embed="rId6">
+                      <a:extLst/>
+                    </a:blip>
+                    <a:stretch>
+                      <a:fillRect/>
+                    </a:stretch>
+                  </pic:blipFill>
+                  <pic:spPr>
+                    <a:xfrm>
+                      <a:off x="0" y="0"/>
+                      <a:ext cx="4277361" cy="4277361"/>
+                    </a:xfrm>
+                    <a:prstGeom prst="rect">
+                      <a:avLst/>
+                    </a:prstGeom>
+                    <a:ln w="12700" cap="flat">
+                      <a:noFill/>
+                      <a:miter lim="400000"/>
+                    </a:ln>
+                    <a:effectLst/>
+                  </pic:spPr>
+                </pic:pic>
+              </a:graphicData>
+            </a:graphic>
+          </wp:anchor>
+        </w:drawing>
+      </w:r>
+    </w:p>
+    <w:p>
+      <w:pPr>
+        <w:pStyle w:val="FirstSectionPar"/>
+        <w:ind w:firstLine="0"/>
+      </w:pPr>
+    </w:p>
+    <w:p>
+      <w:pPr>
+        <w:pStyle w:val="FirstSectionPar"/>
+        <w:ind w:firstLine="0"/>
+        <w:rPr>
+          <w:rFonts w:ascii="Baskerville SemiBold" w:cs="Baskerville SemiBold" w:hAnsi="Baskerville SemiBold" w:eastAsia="Baskerville SemiBold"/>
+        </w:rPr>
+      </w:pPr>
+      <w:r>
+        <w:rPr>
+          <w:rFonts w:ascii="Baskerville SemiBold"/>
+          <w:rtl w:val="0"/>
+          <w:lang w:val="en-US"/>
         </w:rPr>
         <w:t>Pref. p</w:t>
       </w:r>
       <w:r>
         <w:rPr>
-          <w:rFonts w:ascii="Helvetica" w:cs="Arial Unicode MS" w:hAnsi="Arial Unicode MS" w:eastAsia="Arial Unicode MS"/>
+          <w:rFonts w:ascii="Baskerville SemiBold"/>
           <w:vertAlign w:val="subscript"/>
           <w:rtl w:val="0"/>
           <w:lang w:val="en-US"/>
@@ -2016,153 +2316,131 @@
       </w:r>
       <w:r>
         <w:rPr>
-          <w:rFonts w:ascii="Helvetica" w:cs="Arial Unicode MS" w:hAnsi="Arial Unicode MS" w:eastAsia="Arial Unicode MS"/>
-          <w:rtl w:val="0"/>
+          <w:rFonts w:ascii="Baskerville SemiBold"/>
+          <w:rtl w:val="0"/>
+          <w:lang w:val="en-US"/>
         </w:rPr>
         <w:t xml:space="preserve"> = 0.4</w:t>
       </w:r>
     </w:p>
     <w:p>
       <w:pPr>
-        <w:pStyle w:val="Body A"/>
-      </w:pPr>
-    </w:p>
-    <w:p>
-      <w:pPr>
-        <w:pStyle w:val="Body A"/>
+        <w:pStyle w:val="FirstSectionPar"/>
         <w:numPr>
           <w:ilvl w:val="0"/>
           <w:numId w:val="3"/>
         </w:numPr>
-        <w:ind w:left="360"/>
-        <w:rPr>
-          <w:rFonts w:ascii="Helvetica" w:cs="Helvetica" w:hAnsi="Helvetica" w:eastAsia="Helvetica"/>
-          <w:b w:val="0"/>
-          <w:bCs w:val="0"/>
-          <w:i w:val="0"/>
-          <w:iCs w:val="0"/>
-          <w:caps w:val="0"/>
-          <w:smallCaps w:val="0"/>
-          <w:strike w:val="0"/>
-          <w:dstrike w:val="0"/>
-          <w:outline w:val="0"/>
-          <w:color w:val="000000"/>
-          <w:spacing w:val="0"/>
-          <w:kern w:val="0"/>
+        <w:tabs>
+          <w:tab w:val="num" w:pos="393"/>
+          <w:tab w:val="clear" w:pos="0"/>
+        </w:tabs>
+        <w:ind w:left="393" w:hanging="393"/>
+        <w:rPr>
           <w:position w:val="0"/>
-          <w:sz w:val="22"/>
-          <w:szCs w:val="22"/>
-          <w:u w:val="none" w:color="000000"/>
-          <w:vertAlign w:val="baseline"/>
-          <w:rtl w:val="0"/>
-          <w:lang w:val="en-US"/>
-        </w:rPr>
-      </w:pPr>
-      <w:r>
-        <w:rPr>
-          <w:rFonts w:ascii="Helvetica" w:cs="Arial Unicode MS" w:hAnsi="Arial Unicode MS" w:eastAsia="Arial Unicode MS"/>
-          <w:rtl w:val="0"/>
+        </w:rPr>
+      </w:pPr>
+      <w:r>
+        <w:rPr>
+          <w:rtl w:val="0"/>
+          <w:lang w:val="en-US"/>
         </w:rPr>
         <w:t>4.6</w:t>
       </w:r>
     </w:p>
     <w:p>
       <w:pPr>
-        <w:pStyle w:val="Body A"/>
+        <w:pStyle w:val="FirstSectionPar"/>
         <w:numPr>
           <w:ilvl w:val="0"/>
           <w:numId w:val="3"/>
         </w:numPr>
-        <w:ind w:left="360"/>
-        <w:rPr>
-          <w:rFonts w:ascii="Helvetica" w:cs="Helvetica" w:hAnsi="Helvetica" w:eastAsia="Helvetica"/>
-          <w:b w:val="0"/>
-          <w:bCs w:val="0"/>
-          <w:i w:val="0"/>
-          <w:iCs w:val="0"/>
-          <w:caps w:val="0"/>
-          <w:smallCaps w:val="0"/>
-          <w:strike w:val="0"/>
-          <w:dstrike w:val="0"/>
-          <w:outline w:val="0"/>
-          <w:color w:val="000000"/>
-          <w:spacing w:val="0"/>
-          <w:kern w:val="0"/>
+        <w:tabs>
+          <w:tab w:val="num" w:pos="393"/>
+          <w:tab w:val="clear" w:pos="0"/>
+        </w:tabs>
+        <w:ind w:left="393" w:hanging="393"/>
+        <w:rPr>
           <w:position w:val="0"/>
-          <w:sz w:val="22"/>
-          <w:szCs w:val="22"/>
-          <w:u w:val="none" w:color="000000"/>
-          <w:vertAlign w:val="baseline"/>
-          <w:rtl w:val="0"/>
-          <w:lang w:val="en-US"/>
-        </w:rPr>
-      </w:pPr>
-      <w:r>
-        <w:rPr>
-          <w:rFonts w:ascii="Helvetica" w:cs="Arial Unicode MS" w:hAnsi="Arial Unicode MS" w:eastAsia="Arial Unicode MS"/>
-          <w:rtl w:val="0"/>
+        </w:rPr>
+      </w:pPr>
+      <w:r>
+        <w:rPr>
+          <w:rtl w:val="0"/>
+          <w:lang w:val="en-US"/>
         </w:rPr>
         <w:t>4.8</w:t>
       </w:r>
     </w:p>
     <w:p>
       <w:pPr>
-        <w:pStyle w:val="Body A"/>
+        <w:pStyle w:val="FirstSectionPar"/>
         <w:numPr>
           <w:ilvl w:val="0"/>
           <w:numId w:val="3"/>
         </w:numPr>
-        <w:ind w:left="360"/>
-        <w:rPr>
-          <w:rFonts w:ascii="Helvetica" w:cs="Helvetica" w:hAnsi="Helvetica" w:eastAsia="Helvetica"/>
-          <w:b w:val="0"/>
-          <w:bCs w:val="0"/>
-          <w:i w:val="0"/>
-          <w:iCs w:val="0"/>
-          <w:caps w:val="0"/>
-          <w:smallCaps w:val="0"/>
-          <w:strike w:val="0"/>
-          <w:dstrike w:val="0"/>
-          <w:outline w:val="0"/>
-          <w:color w:val="000000"/>
-          <w:spacing w:val="0"/>
-          <w:kern w:val="0"/>
+        <w:tabs>
+          <w:tab w:val="num" w:pos="393"/>
+          <w:tab w:val="clear" w:pos="0"/>
+        </w:tabs>
+        <w:ind w:left="393" w:hanging="393"/>
+        <w:rPr>
           <w:position w:val="0"/>
-          <w:sz w:val="22"/>
-          <w:szCs w:val="22"/>
-          <w:u w:val="none" w:color="000000"/>
-          <w:vertAlign w:val="baseline"/>
-          <w:rtl w:val="0"/>
-          <w:lang w:val="en-US"/>
-        </w:rPr>
-      </w:pPr>
-      <w:r>
-        <w:rPr>
-          <w:rFonts w:ascii="Helvetica" w:cs="Arial Unicode MS" w:hAnsi="Arial Unicode MS" w:eastAsia="Arial Unicode MS"/>
-          <w:rtl w:val="0"/>
+        </w:rPr>
+      </w:pPr>
+      <w:r>
+        <w:rPr>
+          <w:rtl w:val="0"/>
+          <w:lang w:val="en-US"/>
         </w:rPr>
         <w:t>2.6</w:t>
       </w:r>
     </w:p>
     <w:p>
       <w:pPr>
-        <w:pStyle w:val="Body A"/>
-      </w:pPr>
-    </w:p>
-    <w:p>
-      <w:pPr>
-        <w:pStyle w:val="Body A"/>
-      </w:pPr>
-      <w:r>
-        <w:rPr>
-          <w:rFonts w:ascii="Helvetica" w:cs="Arial Unicode MS" w:hAnsi="Arial Unicode MS" w:eastAsia="Arial Unicode MS"/>
-          <w:rtl w:val="0"/>
+        <w:pStyle w:val="FirstSectionPar"/>
+        <w:ind w:firstLine="0"/>
+      </w:pPr>
+    </w:p>
+    <w:p>
+      <w:pPr>
+        <w:pStyle w:val="FirstSectionPar"/>
+        <w:ind w:firstLine="0"/>
+      </w:pPr>
+    </w:p>
+    <w:p>
+      <w:pPr>
+        <w:pStyle w:val="FirstSectionPar"/>
+        <w:ind w:firstLine="0"/>
+      </w:pPr>
+    </w:p>
+    <w:p>
+      <w:pPr>
+        <w:pStyle w:val="FirstSectionPar"/>
+        <w:ind w:firstLine="0"/>
+      </w:pPr>
+    </w:p>
+    <w:p>
+      <w:pPr>
+        <w:pStyle w:val="FirstSectionPar"/>
+        <w:ind w:firstLine="0"/>
+      </w:pPr>
+    </w:p>
+    <w:p>
+      <w:pPr>
+        <w:pStyle w:val="FirstSectionPar"/>
+        <w:ind w:firstLine="0"/>
+      </w:pPr>
+      <w:r>
+        <w:rPr>
+          <w:rFonts w:ascii="Baskerville SemiBold"/>
+          <w:rtl w:val="0"/>
+          <w:lang w:val="en-US"/>
         </w:rPr>
         <w:t>Pref. p</w:t>
       </w:r>
       <w:r>
         <w:rPr>
-          <w:rFonts w:ascii="Helvetica" w:cs="Arial Unicode MS" w:hAnsi="Arial Unicode MS" w:eastAsia="Arial Unicode MS"/>
+          <w:rFonts w:ascii="Baskerville SemiBold"/>
           <w:vertAlign w:val="subscript"/>
           <w:rtl w:val="0"/>
           <w:lang w:val="en-US"/>
@@ -2171,72 +2449,253 @@
       </w:r>
       <w:r>
         <w:rPr>
-          <w:rFonts w:ascii="Helvetica" w:cs="Arial Unicode MS" w:hAnsi="Arial Unicode MS" w:eastAsia="Arial Unicode MS"/>
-          <w:rtl w:val="0"/>
+          <w:rFonts w:ascii="Baskerville SemiBold"/>
+          <w:rtl w:val="0"/>
+          <w:lang w:val="en-US"/>
         </w:rPr>
         <w:t xml:space="preserve"> = 0.6</w:t>
       </w:r>
-    </w:p>
-    <w:p>
-      <w:pPr>
-        <w:pStyle w:val="Body A"/>
-      </w:pPr>
-    </w:p>
-    <w:p>
-      <w:pPr>
-        <w:pStyle w:val="Body A"/>
-      </w:pPr>
-      <w:r>
-        <w:rPr>
-          <w:rFonts w:ascii="Helvetica" w:cs="Arial Unicode MS" w:hAnsi="Arial Unicode MS" w:eastAsia="Arial Unicode MS"/>
-          <w:rtl w:val="0"/>
+      <w:r>
+        <w:drawing>
+          <wp:anchor distT="152400" distB="152400" distL="152400" distR="152400" simplePos="0" relativeHeight="251662336" behindDoc="0" locked="0" layoutInCell="1" allowOverlap="1">
+            <wp:simplePos x="0" y="0"/>
+            <wp:positionH relativeFrom="margin">
+              <wp:posOffset>1654809</wp:posOffset>
+            </wp:positionH>
+            <wp:positionV relativeFrom="page">
+              <wp:posOffset>914399</wp:posOffset>
+            </wp:positionV>
+            <wp:extent cx="4282441" cy="4282441"/>
+            <wp:effectExtent l="0" t="0" r="0" b="0"/>
+            <wp:wrapThrough wrapText="bothSides" distL="152400" distR="152400">
+              <wp:wrapPolygon edited="1">
+                <wp:start x="0" y="0"/>
+                <wp:lineTo x="0" y="21600"/>
+                <wp:lineTo x="21600" y="21600"/>
+                <wp:lineTo x="21600" y="0"/>
+                <wp:lineTo x="0" y="0"/>
+              </wp:wrapPolygon>
+            </wp:wrapThrough>
+            <wp:docPr id="1073741828" name="officeArt object"/>
+            <wp:cNvGraphicFramePr/>
+            <a:graphic xmlns:a="http://schemas.openxmlformats.org/drawingml/2006/main">
+              <a:graphicData uri="http://schemas.openxmlformats.org/drawingml/2006/picture">
+                <pic:pic xmlns:pic="http://schemas.openxmlformats.org/drawingml/2006/picture">
+                  <pic:nvPicPr>
+                    <pic:cNvPr id="1073741828" name="plot_mppref1.6.pdf"/>
+                    <pic:cNvPicPr/>
+                  </pic:nvPicPr>
+                  <pic:blipFill>
+                    <a:blip r:embed="rId7">
+                      <a:extLst/>
+                    </a:blip>
+                    <a:stretch>
+                      <a:fillRect/>
+                    </a:stretch>
+                  </pic:blipFill>
+                  <pic:spPr>
+                    <a:xfrm>
+                      <a:off x="0" y="0"/>
+                      <a:ext cx="4282441" cy="4282441"/>
+                    </a:xfrm>
+                    <a:prstGeom prst="rect">
+                      <a:avLst/>
+                    </a:prstGeom>
+                    <a:ln w="12700" cap="flat">
+                      <a:noFill/>
+                      <a:miter lim="400000"/>
+                    </a:ln>
+                    <a:effectLst/>
+                  </pic:spPr>
+                </pic:pic>
+              </a:graphicData>
+            </a:graphic>
+          </wp:anchor>
+        </w:drawing>
+      </w:r>
+    </w:p>
+    <w:p>
+      <w:pPr>
+        <w:pStyle w:val="FirstSectionPar"/>
+        <w:ind w:firstLine="0"/>
+      </w:pPr>
+      <w:r>
+        <w:rPr>
+          <w:rtl w:val="0"/>
+          <w:lang w:val="en-US"/>
         </w:rPr>
         <w:t>1. 5.7</w:t>
       </w:r>
     </w:p>
     <w:p>
       <w:pPr>
-        <w:pStyle w:val="Body A"/>
-      </w:pPr>
-      <w:r>
-        <w:rPr>
-          <w:rFonts w:ascii="Helvetica" w:cs="Arial Unicode MS" w:hAnsi="Arial Unicode MS" w:eastAsia="Arial Unicode MS"/>
-          <w:rtl w:val="0"/>
+        <w:pStyle w:val="FirstSectionPar"/>
+        <w:ind w:firstLine="0"/>
+      </w:pPr>
+      <w:r>
+        <w:rPr>
+          <w:rtl w:val="0"/>
+          <w:lang w:val="en-US"/>
         </w:rPr>
         <w:t>2. 5.8</w:t>
       </w:r>
     </w:p>
     <w:p>
       <w:pPr>
-        <w:pStyle w:val="Body A"/>
-      </w:pPr>
-      <w:r>
-        <w:rPr>
-          <w:rFonts w:ascii="Helvetica" w:cs="Arial Unicode MS" w:hAnsi="Arial Unicode MS" w:eastAsia="Arial Unicode MS"/>
-          <w:rtl w:val="0"/>
+        <w:pStyle w:val="FirstSectionPar"/>
+        <w:ind w:firstLine="0"/>
+      </w:pPr>
+      <w:r>
+        <w:rPr>
+          <w:rtl w:val="0"/>
+          <w:lang w:val="en-US"/>
         </w:rPr>
         <w:t>3. 2.6</w:t>
       </w:r>
     </w:p>
     <w:p>
       <w:pPr>
-        <w:pStyle w:val="Body A"/>
-      </w:pPr>
-    </w:p>
-    <w:p>
-      <w:pPr>
-        <w:pStyle w:val="Body A"/>
-      </w:pPr>
-      <w:r>
-        <w:rPr>
-          <w:rFonts w:ascii="Helvetica" w:cs="Arial Unicode MS" w:hAnsi="Arial Unicode MS" w:eastAsia="Arial Unicode MS"/>
-          <w:rtl w:val="0"/>
+        <w:pStyle w:val="FirstSectionPar"/>
+        <w:ind w:firstLine="0"/>
+      </w:pPr>
+    </w:p>
+    <w:p>
+      <w:pPr>
+        <w:pStyle w:val="FirstSectionPar"/>
+        <w:ind w:firstLine="0"/>
+      </w:pPr>
+    </w:p>
+    <w:p>
+      <w:pPr>
+        <w:pStyle w:val="FirstSectionPar"/>
+        <w:ind w:firstLine="0"/>
+      </w:pPr>
+    </w:p>
+    <w:p>
+      <w:pPr>
+        <w:pStyle w:val="FirstSectionPar"/>
+        <w:ind w:firstLine="0"/>
+      </w:pPr>
+    </w:p>
+    <w:p>
+      <w:pPr>
+        <w:pStyle w:val="FirstSectionPar"/>
+        <w:ind w:firstLine="0"/>
+      </w:pPr>
+    </w:p>
+    <w:p>
+      <w:pPr>
+        <w:pStyle w:val="FirstSectionPar"/>
+        <w:ind w:firstLine="0"/>
+      </w:pPr>
+    </w:p>
+    <w:p>
+      <w:pPr>
+        <w:pStyle w:val="FirstSectionPar"/>
+        <w:ind w:firstLine="0"/>
+      </w:pPr>
+    </w:p>
+    <w:p>
+      <w:pPr>
+        <w:pStyle w:val="FirstSectionPar"/>
+        <w:ind w:firstLine="0"/>
+      </w:pPr>
+    </w:p>
+    <w:p>
+      <w:pPr>
+        <w:pStyle w:val="FirstSectionPar"/>
+        <w:ind w:firstLine="0"/>
+      </w:pPr>
+    </w:p>
+    <w:p>
+      <w:pPr>
+        <w:pStyle w:val="FirstSectionPar"/>
+        <w:ind w:firstLine="0"/>
+        <w:rPr>
+          <w:rFonts w:ascii="Baskerville SemiBold" w:cs="Baskerville SemiBold" w:hAnsi="Baskerville SemiBold" w:eastAsia="Baskerville SemiBold"/>
+        </w:rPr>
+      </w:pPr>
+      <w:r>
+        <w:rPr>
+          <w:rFonts w:ascii="Baskerville SemiBold" w:cs="Baskerville SemiBold" w:hAnsi="Baskerville SemiBold" w:eastAsia="Baskerville SemiBold"/>
+        </w:rPr>
+        <w:drawing>
+          <wp:anchor distT="152400" distB="152400" distL="152400" distR="152400" simplePos="0" relativeHeight="251663360" behindDoc="0" locked="0" layoutInCell="1" allowOverlap="1">
+            <wp:simplePos x="0" y="0"/>
+            <wp:positionH relativeFrom="margin">
+              <wp:posOffset>1654810</wp:posOffset>
+            </wp:positionH>
+            <wp:positionV relativeFrom="line">
+              <wp:posOffset>213136</wp:posOffset>
+            </wp:positionV>
+            <wp:extent cx="4282440" cy="4282440"/>
+            <wp:effectExtent l="0" t="0" r="0" b="0"/>
+            <wp:wrapThrough wrapText="bothSides" distL="152400" distR="152400">
+              <wp:wrapPolygon edited="1">
+                <wp:start x="0" y="0"/>
+                <wp:lineTo x="0" y="21600"/>
+                <wp:lineTo x="21600" y="21600"/>
+                <wp:lineTo x="21600" y="0"/>
+                <wp:lineTo x="0" y="0"/>
+              </wp:wrapPolygon>
+            </wp:wrapThrough>
+            <wp:docPr id="1073741829" name="officeArt object"/>
+            <wp:cNvGraphicFramePr/>
+            <a:graphic xmlns:a="http://schemas.openxmlformats.org/drawingml/2006/main">
+              <a:graphicData uri="http://schemas.openxmlformats.org/drawingml/2006/picture">
+                <pic:pic xmlns:pic="http://schemas.openxmlformats.org/drawingml/2006/picture">
+                  <pic:nvPicPr>
+                    <pic:cNvPr id="1073741829" name="plot_mppref1.8.pdf"/>
+                    <pic:cNvPicPr/>
+                  </pic:nvPicPr>
+                  <pic:blipFill>
+                    <a:blip r:embed="rId8">
+                      <a:extLst/>
+                    </a:blip>
+                    <a:stretch>
+                      <a:fillRect/>
+                    </a:stretch>
+                  </pic:blipFill>
+                  <pic:spPr>
+                    <a:xfrm>
+                      <a:off x="0" y="0"/>
+                      <a:ext cx="4282440" cy="4282440"/>
+                    </a:xfrm>
+                    <a:prstGeom prst="rect">
+                      <a:avLst/>
+                    </a:prstGeom>
+                    <a:ln w="12700" cap="flat">
+                      <a:noFill/>
+                      <a:miter lim="400000"/>
+                    </a:ln>
+                    <a:effectLst/>
+                  </pic:spPr>
+                </pic:pic>
+              </a:graphicData>
+            </a:graphic>
+          </wp:anchor>
+        </w:drawing>
+      </w:r>
+    </w:p>
+    <w:p>
+      <w:pPr>
+        <w:pStyle w:val="FirstSectionPar"/>
+        <w:ind w:firstLine="0"/>
+        <w:rPr>
+          <w:rFonts w:ascii="Baskerville SemiBold" w:cs="Baskerville SemiBold" w:hAnsi="Baskerville SemiBold" w:eastAsia="Baskerville SemiBold"/>
+        </w:rPr>
+      </w:pPr>
+      <w:r>
+        <w:rPr>
+          <w:rFonts w:ascii="Baskerville SemiBold"/>
+          <w:rtl w:val="0"/>
+          <w:lang w:val="en-US"/>
         </w:rPr>
         <w:t>Pref. p</w:t>
       </w:r>
       <w:r>
         <w:rPr>
-          <w:rFonts w:ascii="Helvetica" w:cs="Arial Unicode MS" w:hAnsi="Arial Unicode MS" w:eastAsia="Arial Unicode MS"/>
+          <w:rFonts w:ascii="Baskerville SemiBold"/>
           <w:vertAlign w:val="subscript"/>
           <w:rtl w:val="0"/>
           <w:lang w:val="en-US"/>
@@ -2245,62 +2704,104 @@
       </w:r>
       <w:r>
         <w:rPr>
-          <w:rFonts w:ascii="Helvetica" w:cs="Arial Unicode MS" w:hAnsi="Arial Unicode MS" w:eastAsia="Arial Unicode MS"/>
-          <w:rtl w:val="0"/>
+          <w:rFonts w:ascii="Baskerville SemiBold"/>
+          <w:rtl w:val="0"/>
+          <w:lang w:val="en-US"/>
         </w:rPr>
         <w:t xml:space="preserve"> = 0.8</w:t>
       </w:r>
     </w:p>
     <w:p>
       <w:pPr>
-        <w:pStyle w:val="Body A"/>
-      </w:pPr>
-    </w:p>
-    <w:p>
-      <w:pPr>
-        <w:pStyle w:val="Body A"/>
-      </w:pPr>
-      <w:r>
-        <w:rPr>
-          <w:rFonts w:ascii="Helvetica" w:cs="Arial Unicode MS" w:hAnsi="Arial Unicode MS" w:eastAsia="Arial Unicode MS"/>
-          <w:rtl w:val="0"/>
+        <w:pStyle w:val="FirstSectionPar"/>
+        <w:ind w:firstLine="0"/>
+      </w:pPr>
+      <w:r>
+        <w:rPr>
+          <w:rtl w:val="0"/>
+          <w:lang w:val="en-US"/>
         </w:rPr>
         <w:t>1. 6.8</w:t>
       </w:r>
     </w:p>
     <w:p>
       <w:pPr>
-        <w:pStyle w:val="Body A"/>
-      </w:pPr>
-      <w:r>
-        <w:rPr>
-          <w:rFonts w:ascii="Helvetica" w:cs="Arial Unicode MS" w:hAnsi="Arial Unicode MS" w:eastAsia="Arial Unicode MS"/>
-          <w:rtl w:val="0"/>
+        <w:pStyle w:val="FirstSectionPar"/>
+        <w:ind w:firstLine="0"/>
+      </w:pPr>
+      <w:r>
+        <w:rPr>
+          <w:rtl w:val="0"/>
+          <w:lang w:val="en-US"/>
         </w:rPr>
         <w:t>2. 6.8</w:t>
       </w:r>
     </w:p>
     <w:p>
       <w:pPr>
-        <w:pStyle w:val="Body A"/>
-      </w:pPr>
-      <w:r>
-        <w:rPr>
-          <w:rFonts w:ascii="Helvetica" w:cs="Arial Unicode MS" w:hAnsi="Arial Unicode MS" w:eastAsia="Arial Unicode MS"/>
-          <w:rtl w:val="0"/>
+        <w:pStyle w:val="FirstSectionPar"/>
+        <w:ind w:firstLine="0"/>
+      </w:pPr>
+      <w:r>
+        <w:rPr>
+          <w:rtl w:val="0"/>
+          <w:lang w:val="en-US"/>
         </w:rPr>
         <w:t>3. 2.6</w:t>
       </w:r>
     </w:p>
     <w:p>
       <w:pPr>
-        <w:pStyle w:val="Body A"/>
+        <w:pStyle w:val="FirstSectionPar"/>
+        <w:ind w:firstLine="0"/>
+      </w:pPr>
+    </w:p>
+    <w:p>
+      <w:pPr>
+        <w:pStyle w:val="FirstSectionPar"/>
+        <w:ind w:firstLine="0"/>
+      </w:pPr>
+    </w:p>
+    <w:p>
+      <w:pPr>
+        <w:pStyle w:val="FirstSectionPar"/>
+        <w:ind w:firstLine="0"/>
+      </w:pPr>
+    </w:p>
+    <w:p>
+      <w:pPr>
+        <w:pStyle w:val="FirstSectionPar"/>
+        <w:ind w:firstLine="0"/>
+      </w:pPr>
+    </w:p>
+    <w:p>
+      <w:pPr>
+        <w:pStyle w:val="FirstSectionPar"/>
+        <w:ind w:firstLine="0"/>
+      </w:pPr>
+    </w:p>
+    <w:p>
+      <w:pPr>
+        <w:pStyle w:val="FirstSectionPar"/>
+        <w:ind w:firstLine="0"/>
+      </w:pPr>
+    </w:p>
+    <w:p>
+      <w:pPr>
+        <w:pStyle w:val="FirstSectionPar"/>
+        <w:ind w:firstLine="0"/>
+      </w:pPr>
+    </w:p>
+    <w:p>
+      <w:pPr>
+        <w:pStyle w:val="FirstSectionPar"/>
+        <w:ind w:firstLine="0"/>
       </w:pPr>
       <w:r/>
     </w:p>
     <w:sectPr>
-      <w:headerReference w:type="default" r:id="rId4"/>
-      <w:footerReference w:type="default" r:id="rId5"/>
+      <w:headerReference w:type="default" r:id="rId9"/>
+      <w:footerReference w:type="default" r:id="rId10"/>
       <w:pgSz w:w="12240" w:h="15840" w:orient="portrait"/>
       <w:pgMar w:top="1440" w:right="1440" w:bottom="1440" w:left="1440" w:header="720" w:footer="864"/>
       <w:bidi w:val="0"/>
@@ -2913,34 +3414,9 @@
       <w:suff w:val="tab"/>
       <w:lvlText w:val="%1."/>
       <w:lvlJc w:val="left"/>
-      <w:pPr>
-        <w:tabs>
-          <w:tab w:val="num" w:pos="360"/>
-          <w:tab w:val="clear" w:pos="0"/>
-        </w:tabs>
-        <w:ind w:left="360" w:hanging="360"/>
-      </w:pPr>
+      <w:pPr/>
       <w:rPr>
-        <w:rFonts w:ascii="Helvetica" w:cs="Helvetica" w:hAnsi="Helvetica" w:eastAsia="Helvetica"/>
-        <w:b w:val="0"/>
-        <w:bCs w:val="0"/>
-        <w:i w:val="0"/>
-        <w:iCs w:val="0"/>
-        <w:caps w:val="0"/>
-        <w:smallCaps w:val="0"/>
-        <w:strike w:val="0"/>
-        <w:dstrike w:val="0"/>
-        <w:outline w:val="0"/>
-        <w:color w:val="000000"/>
-        <w:spacing w:val="0"/>
-        <w:kern w:val="0"/>
         <w:position w:val="0"/>
-        <w:sz w:val="22"/>
-        <w:szCs w:val="22"/>
-        <w:u w:val="none" w:color="000000"/>
-        <w:vertAlign w:val="baseline"/>
-        <w:rtl w:val="0"/>
-        <w:lang w:val="en-US"/>
       </w:rPr>
     </w:lvl>
     <w:lvl w:ilvl="1">
@@ -2949,34 +3425,9 @@
       <w:suff w:val="tab"/>
       <w:lvlText w:val="%2."/>
       <w:lvlJc w:val="left"/>
-      <w:pPr>
-        <w:tabs>
-          <w:tab w:val="num" w:pos="720"/>
-          <w:tab w:val="clear" w:pos="0"/>
-        </w:tabs>
-        <w:ind w:left="720" w:hanging="360"/>
-      </w:pPr>
+      <w:pPr/>
       <w:rPr>
-        <w:rFonts w:ascii="Helvetica" w:cs="Helvetica" w:hAnsi="Helvetica" w:eastAsia="Helvetica"/>
-        <w:b w:val="0"/>
-        <w:bCs w:val="0"/>
-        <w:i w:val="0"/>
-        <w:iCs w:val="0"/>
-        <w:caps w:val="0"/>
-        <w:smallCaps w:val="0"/>
-        <w:strike w:val="0"/>
-        <w:dstrike w:val="0"/>
-        <w:outline w:val="0"/>
-        <w:color w:val="000000"/>
-        <w:spacing w:val="0"/>
-        <w:kern w:val="0"/>
         <w:position w:val="0"/>
-        <w:sz w:val="22"/>
-        <w:szCs w:val="22"/>
-        <w:u w:val="none" w:color="000000"/>
-        <w:vertAlign w:val="baseline"/>
-        <w:rtl w:val="0"/>
-        <w:lang w:val="en-US"/>
       </w:rPr>
     </w:lvl>
     <w:lvl w:ilvl="2">
@@ -2985,34 +3436,9 @@
       <w:suff w:val="tab"/>
       <w:lvlText w:val="%3."/>
       <w:lvlJc w:val="left"/>
-      <w:pPr>
-        <w:tabs>
-          <w:tab w:val="num" w:pos="1080"/>
-          <w:tab w:val="clear" w:pos="0"/>
-        </w:tabs>
-        <w:ind w:left="1080" w:hanging="360"/>
-      </w:pPr>
+      <w:pPr/>
       <w:rPr>
-        <w:rFonts w:ascii="Helvetica" w:cs="Helvetica" w:hAnsi="Helvetica" w:eastAsia="Helvetica"/>
-        <w:b w:val="0"/>
-        <w:bCs w:val="0"/>
-        <w:i w:val="0"/>
-        <w:iCs w:val="0"/>
-        <w:caps w:val="0"/>
-        <w:smallCaps w:val="0"/>
-        <w:strike w:val="0"/>
-        <w:dstrike w:val="0"/>
-        <w:outline w:val="0"/>
-        <w:color w:val="000000"/>
-        <w:spacing w:val="0"/>
-        <w:kern w:val="0"/>
         <w:position w:val="0"/>
-        <w:sz w:val="22"/>
-        <w:szCs w:val="22"/>
-        <w:u w:val="none" w:color="000000"/>
-        <w:vertAlign w:val="baseline"/>
-        <w:rtl w:val="0"/>
-        <w:lang w:val="en-US"/>
       </w:rPr>
     </w:lvl>
     <w:lvl w:ilvl="3">
@@ -3021,34 +3447,9 @@
       <w:suff w:val="tab"/>
       <w:lvlText w:val="%4."/>
       <w:lvlJc w:val="left"/>
-      <w:pPr>
-        <w:tabs>
-          <w:tab w:val="num" w:pos="1440"/>
-          <w:tab w:val="clear" w:pos="0"/>
-        </w:tabs>
-        <w:ind w:left="1440" w:hanging="360"/>
-      </w:pPr>
+      <w:pPr/>
       <w:rPr>
-        <w:rFonts w:ascii="Helvetica" w:cs="Helvetica" w:hAnsi="Helvetica" w:eastAsia="Helvetica"/>
-        <w:b w:val="0"/>
-        <w:bCs w:val="0"/>
-        <w:i w:val="0"/>
-        <w:iCs w:val="0"/>
-        <w:caps w:val="0"/>
-        <w:smallCaps w:val="0"/>
-        <w:strike w:val="0"/>
-        <w:dstrike w:val="0"/>
-        <w:outline w:val="0"/>
-        <w:color w:val="000000"/>
-        <w:spacing w:val="0"/>
-        <w:kern w:val="0"/>
         <w:position w:val="0"/>
-        <w:sz w:val="22"/>
-        <w:szCs w:val="22"/>
-        <w:u w:val="none" w:color="000000"/>
-        <w:vertAlign w:val="baseline"/>
-        <w:rtl w:val="0"/>
-        <w:lang w:val="en-US"/>
       </w:rPr>
     </w:lvl>
     <w:lvl w:ilvl="4">
@@ -3057,34 +3458,9 @@
       <w:suff w:val="tab"/>
       <w:lvlText w:val="%5."/>
       <w:lvlJc w:val="left"/>
-      <w:pPr>
-        <w:tabs>
-          <w:tab w:val="num" w:pos="1800"/>
-          <w:tab w:val="clear" w:pos="0"/>
-        </w:tabs>
-        <w:ind w:left="1800" w:hanging="360"/>
-      </w:pPr>
+      <w:pPr/>
       <w:rPr>
-        <w:rFonts w:ascii="Helvetica" w:cs="Helvetica" w:hAnsi="Helvetica" w:eastAsia="Helvetica"/>
-        <w:b w:val="0"/>
-        <w:bCs w:val="0"/>
-        <w:i w:val="0"/>
-        <w:iCs w:val="0"/>
-        <w:caps w:val="0"/>
-        <w:smallCaps w:val="0"/>
-        <w:strike w:val="0"/>
-        <w:dstrike w:val="0"/>
-        <w:outline w:val="0"/>
-        <w:color w:val="000000"/>
-        <w:spacing w:val="0"/>
-        <w:kern w:val="0"/>
         <w:position w:val="0"/>
-        <w:sz w:val="22"/>
-        <w:szCs w:val="22"/>
-        <w:u w:val="none" w:color="000000"/>
-        <w:vertAlign w:val="baseline"/>
-        <w:rtl w:val="0"/>
-        <w:lang w:val="en-US"/>
       </w:rPr>
     </w:lvl>
     <w:lvl w:ilvl="5">
@@ -3093,34 +3469,9 @@
       <w:suff w:val="tab"/>
       <w:lvlText w:val="%6."/>
       <w:lvlJc w:val="left"/>
-      <w:pPr>
-        <w:tabs>
-          <w:tab w:val="num" w:pos="2160"/>
-          <w:tab w:val="clear" w:pos="0"/>
-        </w:tabs>
-        <w:ind w:left="2160" w:hanging="360"/>
-      </w:pPr>
+      <w:pPr/>
       <w:rPr>
-        <w:rFonts w:ascii="Helvetica" w:cs="Helvetica" w:hAnsi="Helvetica" w:eastAsia="Helvetica"/>
-        <w:b w:val="0"/>
-        <w:bCs w:val="0"/>
-        <w:i w:val="0"/>
-        <w:iCs w:val="0"/>
-        <w:caps w:val="0"/>
-        <w:smallCaps w:val="0"/>
-        <w:strike w:val="0"/>
-        <w:dstrike w:val="0"/>
-        <w:outline w:val="0"/>
-        <w:color w:val="000000"/>
-        <w:spacing w:val="0"/>
-        <w:kern w:val="0"/>
         <w:position w:val="0"/>
-        <w:sz w:val="22"/>
-        <w:szCs w:val="22"/>
-        <w:u w:val="none" w:color="000000"/>
-        <w:vertAlign w:val="baseline"/>
-        <w:rtl w:val="0"/>
-        <w:lang w:val="en-US"/>
       </w:rPr>
     </w:lvl>
     <w:lvl w:ilvl="6">
@@ -3129,34 +3480,9 @@
       <w:suff w:val="tab"/>
       <w:lvlText w:val="%7."/>
       <w:lvlJc w:val="left"/>
-      <w:pPr>
-        <w:tabs>
-          <w:tab w:val="num" w:pos="2520"/>
-          <w:tab w:val="clear" w:pos="0"/>
-        </w:tabs>
-        <w:ind w:left="2520" w:hanging="360"/>
-      </w:pPr>
+      <w:pPr/>
       <w:rPr>
-        <w:rFonts w:ascii="Helvetica" w:cs="Helvetica" w:hAnsi="Helvetica" w:eastAsia="Helvetica"/>
-        <w:b w:val="0"/>
-        <w:bCs w:val="0"/>
-        <w:i w:val="0"/>
-        <w:iCs w:val="0"/>
-        <w:caps w:val="0"/>
-        <w:smallCaps w:val="0"/>
-        <w:strike w:val="0"/>
-        <w:dstrike w:val="0"/>
-        <w:outline w:val="0"/>
-        <w:color w:val="000000"/>
-        <w:spacing w:val="0"/>
-        <w:kern w:val="0"/>
         <w:position w:val="0"/>
-        <w:sz w:val="22"/>
-        <w:szCs w:val="22"/>
-        <w:u w:val="none" w:color="000000"/>
-        <w:vertAlign w:val="baseline"/>
-        <w:rtl w:val="0"/>
-        <w:lang w:val="en-US"/>
       </w:rPr>
     </w:lvl>
     <w:lvl w:ilvl="7">
@@ -3165,34 +3491,9 @@
       <w:suff w:val="tab"/>
       <w:lvlText w:val="%8."/>
       <w:lvlJc w:val="left"/>
-      <w:pPr>
-        <w:tabs>
-          <w:tab w:val="num" w:pos="2880"/>
-          <w:tab w:val="clear" w:pos="0"/>
-        </w:tabs>
-        <w:ind w:left="2880" w:hanging="360"/>
-      </w:pPr>
+      <w:pPr/>
       <w:rPr>
-        <w:rFonts w:ascii="Helvetica" w:cs="Helvetica" w:hAnsi="Helvetica" w:eastAsia="Helvetica"/>
-        <w:b w:val="0"/>
-        <w:bCs w:val="0"/>
-        <w:i w:val="0"/>
-        <w:iCs w:val="0"/>
-        <w:caps w:val="0"/>
-        <w:smallCaps w:val="0"/>
-        <w:strike w:val="0"/>
-        <w:dstrike w:val="0"/>
-        <w:outline w:val="0"/>
-        <w:color w:val="000000"/>
-        <w:spacing w:val="0"/>
-        <w:kern w:val="0"/>
         <w:position w:val="0"/>
-        <w:sz w:val="22"/>
-        <w:szCs w:val="22"/>
-        <w:u w:val="none" w:color="000000"/>
-        <w:vertAlign w:val="baseline"/>
-        <w:rtl w:val="0"/>
-        <w:lang w:val="en-US"/>
       </w:rPr>
     </w:lvl>
     <w:lvl w:ilvl="8">
@@ -3201,34 +3502,9 @@
       <w:suff w:val="tab"/>
       <w:lvlText w:val="%9."/>
       <w:lvlJc w:val="left"/>
-      <w:pPr>
-        <w:tabs>
-          <w:tab w:val="num" w:pos="3240"/>
-          <w:tab w:val="clear" w:pos="0"/>
-        </w:tabs>
-        <w:ind w:left="3240" w:hanging="360"/>
-      </w:pPr>
+      <w:pPr/>
       <w:rPr>
-        <w:rFonts w:ascii="Helvetica" w:cs="Helvetica" w:hAnsi="Helvetica" w:eastAsia="Helvetica"/>
-        <w:b w:val="0"/>
-        <w:bCs w:val="0"/>
-        <w:i w:val="0"/>
-        <w:iCs w:val="0"/>
-        <w:caps w:val="0"/>
-        <w:smallCaps w:val="0"/>
-        <w:strike w:val="0"/>
-        <w:dstrike w:val="0"/>
-        <w:outline w:val="0"/>
-        <w:color w:val="000000"/>
-        <w:spacing w:val="0"/>
-        <w:kern w:val="0"/>
         <w:position w:val="0"/>
-        <w:sz w:val="22"/>
-        <w:szCs w:val="22"/>
-        <w:u w:val="none" w:color="000000"/>
-        <w:vertAlign w:val="baseline"/>
-        <w:rtl w:val="0"/>
-        <w:lang w:val="en-US"/>
       </w:rPr>
     </w:lvl>
   </w:abstractNum>

</xml_diff>

<commit_message>
Switched analysis and statistics sections
</commit_message>
<xml_diff>
--- a/bigbox/Big_Box_Math_No_Expense.docx
+++ b/bigbox/Big_Box_Math_No_Expense.docx
@@ -594,176 +594,6 @@
         <w:ind w:firstLine="0"/>
         <w:rPr>
           <w:rFonts w:ascii="Helvetica" w:cs="Helvetica" w:hAnsi="Helvetica" w:eastAsia="Helvetica"/>
-          <w:b w:val="1"/>
-          <w:bCs w:val="1"/>
-        </w:rPr>
-      </w:pPr>
-    </w:p>
-    <w:p>
-      <w:pPr>
-        <w:pStyle w:val="Body A"/>
-        <w:rPr>
-          <w:b w:val="1"/>
-          <w:bCs w:val="1"/>
-        </w:rPr>
-      </w:pPr>
-      <w:r>
-        <w:rPr>
-          <w:rFonts w:ascii="Helvetica" w:cs="Arial Unicode MS" w:hAnsi="Arial Unicode MS" w:eastAsia="Arial Unicode MS"/>
-          <w:b w:val="1"/>
-          <w:bCs w:val="1"/>
-          <w:rtl w:val="0"/>
-          <w:lang w:val="en-US"/>
-        </w:rPr>
-        <w:t>Big-box Statistics</w:t>
-      </w:r>
-    </w:p>
-    <w:p>
-      <w:pPr>
-        <w:pStyle w:val="Body A"/>
-        <w:rPr>
-          <w:b w:val="1"/>
-          <w:bCs w:val="1"/>
-        </w:rPr>
-      </w:pPr>
-    </w:p>
-    <w:p>
-      <w:pPr>
-        <w:pStyle w:val="Body A"/>
-        <w:rPr>
-          <w:b w:val="1"/>
-          <w:bCs w:val="1"/>
-        </w:rPr>
-      </w:pPr>
-      <w:r>
-        <w:rPr>
-          <w:rFonts w:ascii="Helvetica" w:cs="Arial Unicode MS" w:hAnsi="Arial Unicode MS" w:eastAsia="Arial Unicode MS"/>
-          <w:b w:val="1"/>
-          <w:bCs w:val="1"/>
-          <w:rtl w:val="0"/>
-          <w:lang w:val="en-US"/>
-        </w:rPr>
-        <w:t>Runs</w:t>
-      </w:r>
-    </w:p>
-    <w:p>
-      <w:pPr>
-        <w:pStyle w:val="Body A"/>
-        <w:rPr>
-          <w:b w:val="1"/>
-          <w:bCs w:val="1"/>
-        </w:rPr>
-      </w:pPr>
-    </w:p>
-    <w:p>
-      <w:pPr>
-        <w:pStyle w:val="FirstSectionPar"/>
-        <w:ind w:firstLine="0"/>
-        <w:rPr>
-          <w:rtl w:val="0"/>
-        </w:rPr>
-      </w:pPr>
-      <w:r>
-        <w:rPr>
-          <w:rtl w:val="0"/>
-          <w:lang w:val="en-US"/>
-        </w:rPr>
-        <w:t xml:space="preserve">The following graphs represent the average run time of models where consumer </w:t>
-      </w:r>
-      <w:r>
-        <w:rPr>
-          <w:rFonts w:hAnsi="Baskerville" w:hint="default"/>
-          <w:rtl w:val="0"/>
-          <w:lang w:val="en-US"/>
-        </w:rPr>
-        <w:t>“</w:t>
-      </w:r>
-      <w:r>
-        <w:rPr>
-          <w:rtl w:val="0"/>
-          <w:lang w:val="en-US"/>
-        </w:rPr>
-        <w:t>added</w:t>
-      </w:r>
-      <w:r>
-        <w:rPr>
-          <w:rFonts w:hAnsi="Baskerville" w:hint="default"/>
-          <w:rtl w:val="0"/>
-          <w:lang w:val="en-US"/>
-        </w:rPr>
-        <w:t xml:space="preserve">” </w:t>
-      </w:r>
-      <w:r>
-        <w:rPr>
-          <w:rtl w:val="0"/>
-          <w:lang w:val="en-US"/>
-        </w:rPr>
-        <w:t>preference for mom-and-pops is 0.0, 0.2, 0.4, 0.6, and 0.8 respectively. All other variables beside preference are held constant.</w:t>
-      </w:r>
-      <w:r>
-        <w:rPr>
-          <w:rFonts w:ascii="Times New Roman" w:cs="Times New Roman" w:hAnsi="Times New Roman" w:eastAsia="Times New Roman"/>
-          <w:vertAlign w:val="superscript"/>
-          <w:rtl w:val="0"/>
-        </w:rPr>
-        <w:footnoteReference w:id="2"/>
-      </w:r>
-      <w:r>
-        <w:rPr>
-          <w:rtl w:val="0"/>
-          <w:lang w:val="en-US"/>
-        </w:rPr>
-        <w:t xml:space="preserve"> For each preference level, we ran seventy-five runs of seventy-five periods each.  Note that in all experiments the big-box store appears in period 20. </w:t>
-      </w:r>
-    </w:p>
-    <w:p>
-      <w:pPr>
-        <w:pStyle w:val="FirstSectionPar"/>
-        <w:ind w:firstLine="0"/>
-        <w:rPr>
-          <w:rtl w:val="0"/>
-        </w:rPr>
-      </w:pPr>
-      <w:r>
-        <w:rPr>
-          <w:rtl w:val="0"/>
-          <w:lang w:val="en-US"/>
-        </w:rPr>
-        <w:t xml:space="preserve">Clearly the trend is for environments whose consumers have a </w:t>
-      </w:r>
-      <w:r>
-        <w:rPr>
-          <w:rFonts w:hAnsi="Baskerville" w:hint="default"/>
-          <w:rtl w:val="0"/>
-          <w:lang w:val="en-US"/>
-        </w:rPr>
-        <w:t>“</w:t>
-      </w:r>
-      <w:r>
-        <w:rPr>
-          <w:rtl w:val="0"/>
-          <w:lang w:val="en-US"/>
-        </w:rPr>
-        <w:t>low enough" preference to lose their mom-and-pop stores. In [Graphs 1.0, 1.2, 1.4. and 1.6], the consumer utility was raised by the presence of the big-box store; yet in the end, its presence drove out the mom-and-pops, leaving it in the cases where consumers preferred mom-and-pops to big-boxes where the end result was a net loss in utility.</w:t>
-      </w:r>
-    </w:p>
-    <w:p>
-      <w:pPr>
-        <w:pStyle w:val="Body A"/>
-      </w:pPr>
-      <w:r>
-        <w:rPr>
-          <w:b w:val="1"/>
-          <w:bCs w:val="1"/>
-          <w:rtl w:val="0"/>
-        </w:rPr>
-        <w:br w:type="page"/>
-      </w:r>
-    </w:p>
-    <w:p>
-      <w:pPr>
-        <w:pStyle w:val="Body A"/>
-        <w:rPr>
           <w:b w:val="1"/>
           <w:bCs w:val="1"/>
         </w:rPr>
@@ -1745,13 +1575,16 @@
           <w:rtl w:val="0"/>
           <w:lang w:val="en-US"/>
         </w:rPr>
-        <w:t xml:space="preserve"> = N(0.5) </w:t>
-      </w:r>
-    </w:p>
-    <w:p>
-      <w:pPr>
-        <w:pStyle w:val="FirstSectionPar"/>
-        <w:ind w:firstLine="0"/>
+        <w:t xml:space="preserve"> = N(0.5)</w:t>
+      </w:r>
+    </w:p>
+    <w:p>
+      <w:pPr>
+        <w:pStyle w:val="FirstSectionPar"/>
+        <w:ind w:firstLine="0"/>
+        <w:rPr>
+          <w:rtl w:val="0"/>
+        </w:rPr>
       </w:pPr>
       <w:r>
         <w:rPr>
@@ -1760,6 +1593,176 @@
         </w:rPr>
         <w:t>We note that for preferences between 0 and 1, the expected value in 2. is greater than that of 1. which in turn is greater than that of 3.</w:t>
       </w:r>
+    </w:p>
+    <w:p>
+      <w:pPr>
+        <w:pStyle w:val="FirstSectionPar"/>
+        <w:ind w:firstLine="0"/>
+      </w:pPr>
+      <w:r>
+        <w:rPr>
+          <w:rtl w:val="0"/>
+        </w:rPr>
+        <w:br w:type="page"/>
+      </w:r>
+    </w:p>
+    <w:p>
+      <w:pPr>
+        <w:pStyle w:val="Body A"/>
+        <w:rPr>
+          <w:b w:val="1"/>
+          <w:bCs w:val="1"/>
+        </w:rPr>
+      </w:pPr>
+    </w:p>
+    <w:p>
+      <w:pPr>
+        <w:pStyle w:val="Body A"/>
+        <w:rPr>
+          <w:b w:val="1"/>
+          <w:bCs w:val="1"/>
+        </w:rPr>
+      </w:pPr>
+      <w:r>
+        <w:rPr>
+          <w:rFonts w:ascii="Helvetica" w:cs="Arial Unicode MS" w:hAnsi="Arial Unicode MS" w:eastAsia="Arial Unicode MS"/>
+          <w:b w:val="1"/>
+          <w:bCs w:val="1"/>
+          <w:rtl w:val="0"/>
+          <w:lang w:val="en-US"/>
+        </w:rPr>
+        <w:t>Big-box Statistics</w:t>
+      </w:r>
+    </w:p>
+    <w:p>
+      <w:pPr>
+        <w:pStyle w:val="Body A"/>
+        <w:rPr>
+          <w:b w:val="1"/>
+          <w:bCs w:val="1"/>
+        </w:rPr>
+      </w:pPr>
+    </w:p>
+    <w:p>
+      <w:pPr>
+        <w:pStyle w:val="Body A"/>
+        <w:rPr>
+          <w:b w:val="1"/>
+          <w:bCs w:val="1"/>
+        </w:rPr>
+      </w:pPr>
+      <w:r>
+        <w:rPr>
+          <w:rFonts w:ascii="Helvetica" w:cs="Arial Unicode MS" w:hAnsi="Arial Unicode MS" w:eastAsia="Arial Unicode MS"/>
+          <w:b w:val="1"/>
+          <w:bCs w:val="1"/>
+          <w:rtl w:val="0"/>
+          <w:lang w:val="en-US"/>
+        </w:rPr>
+        <w:t>Runs</w:t>
+      </w:r>
+    </w:p>
+    <w:p>
+      <w:pPr>
+        <w:pStyle w:val="Body A"/>
+        <w:rPr>
+          <w:b w:val="1"/>
+          <w:bCs w:val="1"/>
+        </w:rPr>
+      </w:pPr>
+    </w:p>
+    <w:p>
+      <w:pPr>
+        <w:pStyle w:val="FirstSectionPar"/>
+        <w:ind w:firstLine="0"/>
+        <w:rPr>
+          <w:rFonts w:ascii="Helvetica" w:cs="Helvetica" w:hAnsi="Helvetica" w:eastAsia="Helvetica"/>
+          <w:b w:val="1"/>
+          <w:bCs w:val="1"/>
+        </w:rPr>
+      </w:pPr>
+      <w:r>
+        <w:rPr>
+          <w:rtl w:val="0"/>
+          <w:lang w:val="en-US"/>
+        </w:rPr>
+        <w:t xml:space="preserve">The following graphs represent the average run time of models where consumer </w:t>
+      </w:r>
+      <w:r>
+        <w:rPr>
+          <w:rFonts w:hAnsi="Baskerville" w:hint="default"/>
+          <w:rtl w:val="0"/>
+          <w:lang w:val="en-US"/>
+        </w:rPr>
+        <w:t>“</w:t>
+      </w:r>
+      <w:r>
+        <w:rPr>
+          <w:rtl w:val="0"/>
+          <w:lang w:val="en-US"/>
+        </w:rPr>
+        <w:t>added</w:t>
+      </w:r>
+      <w:r>
+        <w:rPr>
+          <w:rFonts w:hAnsi="Baskerville" w:hint="default"/>
+          <w:rtl w:val="0"/>
+          <w:lang w:val="en-US"/>
+        </w:rPr>
+        <w:t xml:space="preserve">” </w:t>
+      </w:r>
+      <w:r>
+        <w:rPr>
+          <w:rtl w:val="0"/>
+          <w:lang w:val="en-US"/>
+        </w:rPr>
+        <w:t>preference for mom-and-pops is 0.0, 0.2, 0.4, 0.6, and 0.8 respectively. All other variables beside preference are held constant.</w:t>
+      </w:r>
+      <w:r>
+        <w:rPr>
+          <w:rFonts w:ascii="Times New Roman" w:cs="Times New Roman" w:hAnsi="Times New Roman" w:eastAsia="Times New Roman"/>
+          <w:vertAlign w:val="superscript"/>
+          <w:rtl w:val="0"/>
+        </w:rPr>
+        <w:footnoteReference w:id="2"/>
+      </w:r>
+      <w:r>
+        <w:rPr>
+          <w:rtl w:val="0"/>
+          <w:lang w:val="en-US"/>
+        </w:rPr>
+        <w:t xml:space="preserve"> For each preference level, we ran seventy-five runs of seventy-five periods each.  Note that in all experiments the big-box store appears in period 20.</w:t>
+      </w:r>
+    </w:p>
+    <w:p>
+      <w:pPr>
+        <w:pStyle w:val="FirstSectionPar"/>
+        <w:ind w:firstLine="0"/>
+        <w:rPr>
+          <w:rFonts w:ascii="Helvetica" w:cs="Helvetica" w:hAnsi="Helvetica" w:eastAsia="Helvetica"/>
+          <w:b w:val="1"/>
+          <w:bCs w:val="1"/>
+        </w:rPr>
+      </w:pPr>
+      <w:r>
+        <w:rPr>
+          <w:rtl w:val="0"/>
+          <w:lang w:val="en-US"/>
+        </w:rPr>
+        <w:t>In each experiment we give the expected utilities for (1) having only mom-and-pops, (2) having both kinds of store, and (3) having only big-box stores.</w:t>
+      </w:r>
+    </w:p>
+    <w:p>
+      <w:pPr>
+        <w:pStyle w:val="FirstSectionPar"/>
+        <w:ind w:firstLine="0"/>
+      </w:pPr>
+    </w:p>
+    <w:p>
+      <w:pPr>
+        <w:pStyle w:val="FirstSectionPar"/>
+        <w:ind w:firstLine="0"/>
+      </w:pPr>
       <w:r>
         <w:drawing>
           <wp:anchor distT="152400" distB="152400" distL="152400" distR="152400" simplePos="0" relativeHeight="251659264" behindDoc="0" locked="0" layoutInCell="1" allowOverlap="1">
@@ -1864,33 +1867,33 @@
           <w:rtl w:val="0"/>
           <w:lang w:val="en-US"/>
         </w:rPr>
-        <w:t>1. 2.6</w:t>
-      </w:r>
-    </w:p>
-    <w:p>
-      <w:pPr>
-        <w:pStyle w:val="FirstSectionPar"/>
-        <w:ind w:firstLine="0"/>
-      </w:pPr>
-      <w:r>
-        <w:rPr>
-          <w:rtl w:val="0"/>
-          <w:lang w:val="en-US"/>
-        </w:rPr>
-        <w:t>2. 3.5</w:t>
-      </w:r>
-    </w:p>
-    <w:p>
-      <w:pPr>
-        <w:pStyle w:val="FirstSectionPar"/>
-        <w:ind w:firstLine="0"/>
-      </w:pPr>
-      <w:r>
-        <w:rPr>
-          <w:rtl w:val="0"/>
-          <w:lang w:val="en-US"/>
-        </w:rPr>
-        <w:t>3. 2.6</w:t>
+        <w:t>(1) 2.6</w:t>
+      </w:r>
+    </w:p>
+    <w:p>
+      <w:pPr>
+        <w:pStyle w:val="FirstSectionPar"/>
+        <w:ind w:firstLine="0"/>
+      </w:pPr>
+      <w:r>
+        <w:rPr>
+          <w:rtl w:val="0"/>
+          <w:lang w:val="en-US"/>
+        </w:rPr>
+        <w:t>(2) 3.5</w:t>
+      </w:r>
+    </w:p>
+    <w:p>
+      <w:pPr>
+        <w:pStyle w:val="FirstSectionPar"/>
+        <w:ind w:firstLine="0"/>
+      </w:pPr>
+      <w:r>
+        <w:rPr>
+          <w:rtl w:val="0"/>
+          <w:lang w:val="en-US"/>
+        </w:rPr>
+        <w:t>(3) 2.6</w:t>
       </w:r>
     </w:p>
     <w:p>
@@ -2055,33 +2058,40 @@
           <w:rtl w:val="0"/>
           <w:lang w:val="en-US"/>
         </w:rPr>
-        <w:t>1. 3.6</w:t>
-      </w:r>
-    </w:p>
-    <w:p>
-      <w:pPr>
-        <w:pStyle w:val="FirstSectionPar"/>
-        <w:ind w:firstLine="0"/>
-      </w:pPr>
-      <w:r>
-        <w:rPr>
-          <w:rtl w:val="0"/>
-          <w:lang w:val="en-US"/>
-        </w:rPr>
-        <w:t>2. 4.1</w:t>
-      </w:r>
-    </w:p>
-    <w:p>
-      <w:pPr>
-        <w:pStyle w:val="FirstSectionPar"/>
-        <w:ind w:firstLine="0"/>
-      </w:pPr>
-      <w:r>
-        <w:rPr>
-          <w:rtl w:val="0"/>
-          <w:lang w:val="en-US"/>
-        </w:rPr>
-        <w:t>3. 2.6</w:t>
+        <w:t>(1)</w:t>
+      </w:r>
+      <w:r>
+        <w:rPr>
+          <w:rtl w:val="0"/>
+          <w:lang w:val="en-US"/>
+        </w:rPr>
+        <w:t xml:space="preserve"> 3.6</w:t>
+      </w:r>
+    </w:p>
+    <w:p>
+      <w:pPr>
+        <w:pStyle w:val="FirstSectionPar"/>
+        <w:ind w:firstLine="0"/>
+      </w:pPr>
+      <w:r>
+        <w:rPr>
+          <w:rtl w:val="0"/>
+          <w:lang w:val="en-US"/>
+        </w:rPr>
+        <w:t>(2) 4.1</w:t>
+      </w:r>
+    </w:p>
+    <w:p>
+      <w:pPr>
+        <w:pStyle w:val="FirstSectionPar"/>
+        <w:ind w:firstLine="0"/>
+      </w:pPr>
+      <w:r>
+        <w:rPr>
+          <w:rtl w:val="0"/>
+          <w:lang w:val="en-US"/>
+        </w:rPr>
+        <w:t>(3) 2.6</w:t>
       </w:r>
     </w:p>
     <w:p>
@@ -2224,73 +2234,40 @@
     <w:p>
       <w:pPr>
         <w:pStyle w:val="FirstSectionPar"/>
-        <w:numPr>
-          <w:ilvl w:val="0"/>
-          <w:numId w:val="3"/>
-        </w:numPr>
-        <w:tabs>
-          <w:tab w:val="num" w:pos="393"/>
-          <w:tab w:val="clear" w:pos="0"/>
-        </w:tabs>
-        <w:ind w:left="393" w:hanging="393"/>
-        <w:rPr>
-          <w:position w:val="0"/>
-        </w:rPr>
-      </w:pPr>
-      <w:r>
-        <w:rPr>
-          <w:rtl w:val="0"/>
-          <w:lang w:val="en-US"/>
-        </w:rPr>
-        <w:t>4.6</w:t>
-      </w:r>
-    </w:p>
-    <w:p>
-      <w:pPr>
-        <w:pStyle w:val="FirstSectionPar"/>
-        <w:numPr>
-          <w:ilvl w:val="0"/>
-          <w:numId w:val="3"/>
-        </w:numPr>
-        <w:tabs>
-          <w:tab w:val="num" w:pos="393"/>
-          <w:tab w:val="clear" w:pos="0"/>
-        </w:tabs>
-        <w:ind w:left="393" w:hanging="393"/>
-        <w:rPr>
-          <w:position w:val="0"/>
-        </w:rPr>
-      </w:pPr>
-      <w:r>
-        <w:rPr>
-          <w:rtl w:val="0"/>
-          <w:lang w:val="en-US"/>
-        </w:rPr>
-        <w:t>4.8</w:t>
-      </w:r>
-    </w:p>
-    <w:p>
-      <w:pPr>
-        <w:pStyle w:val="FirstSectionPar"/>
-        <w:numPr>
-          <w:ilvl w:val="0"/>
-          <w:numId w:val="3"/>
-        </w:numPr>
-        <w:tabs>
-          <w:tab w:val="num" w:pos="393"/>
-          <w:tab w:val="clear" w:pos="0"/>
-        </w:tabs>
-        <w:ind w:left="393" w:hanging="393"/>
-        <w:rPr>
-          <w:position w:val="0"/>
-        </w:rPr>
-      </w:pPr>
-      <w:r>
-        <w:rPr>
-          <w:rtl w:val="0"/>
-          <w:lang w:val="en-US"/>
-        </w:rPr>
-        <w:t>2.6</w:t>
+        <w:ind w:firstLine="0"/>
+      </w:pPr>
+      <w:r>
+        <w:rPr>
+          <w:rtl w:val="0"/>
+          <w:lang w:val="en-US"/>
+        </w:rPr>
+        <w:t>(1) 4.6</w:t>
+      </w:r>
+    </w:p>
+    <w:p>
+      <w:pPr>
+        <w:pStyle w:val="FirstSectionPar"/>
+        <w:ind w:firstLine="0"/>
+      </w:pPr>
+      <w:r>
+        <w:rPr>
+          <w:rtl w:val="0"/>
+          <w:lang w:val="en-US"/>
+        </w:rPr>
+        <w:t>(2) 4.8</w:t>
+      </w:r>
+    </w:p>
+    <w:p>
+      <w:pPr>
+        <w:pStyle w:val="FirstSectionPar"/>
+        <w:ind w:firstLine="0"/>
+      </w:pPr>
+      <w:r>
+        <w:rPr>
+          <w:rtl w:val="0"/>
+          <w:lang w:val="en-US"/>
+        </w:rPr>
+        <w:t>(3) 2.6</w:t>
       </w:r>
     </w:p>
     <w:p>
@@ -2434,33 +2411,40 @@
           <w:rtl w:val="0"/>
           <w:lang w:val="en-US"/>
         </w:rPr>
-        <w:t>1. 5.7</w:t>
-      </w:r>
-    </w:p>
-    <w:p>
-      <w:pPr>
-        <w:pStyle w:val="FirstSectionPar"/>
-        <w:ind w:firstLine="0"/>
-      </w:pPr>
-      <w:r>
-        <w:rPr>
-          <w:rtl w:val="0"/>
-          <w:lang w:val="en-US"/>
-        </w:rPr>
-        <w:t>2. 5.8</w:t>
-      </w:r>
-    </w:p>
-    <w:p>
-      <w:pPr>
-        <w:pStyle w:val="FirstSectionPar"/>
-        <w:ind w:firstLine="0"/>
-      </w:pPr>
-      <w:r>
-        <w:rPr>
-          <w:rtl w:val="0"/>
-          <w:lang w:val="en-US"/>
-        </w:rPr>
-        <w:t>3. 2.6</w:t>
+        <w:t>(1)</w:t>
+      </w:r>
+      <w:r>
+        <w:rPr>
+          <w:rtl w:val="0"/>
+          <w:lang w:val="en-US"/>
+        </w:rPr>
+        <w:t xml:space="preserve"> 5.7</w:t>
+      </w:r>
+    </w:p>
+    <w:p>
+      <w:pPr>
+        <w:pStyle w:val="FirstSectionPar"/>
+        <w:ind w:firstLine="0"/>
+      </w:pPr>
+      <w:r>
+        <w:rPr>
+          <w:rtl w:val="0"/>
+          <w:lang w:val="en-US"/>
+        </w:rPr>
+        <w:t>(2) 5.8</w:t>
+      </w:r>
+    </w:p>
+    <w:p>
+      <w:pPr>
+        <w:pStyle w:val="FirstSectionPar"/>
+        <w:ind w:firstLine="0"/>
+      </w:pPr>
+      <w:r>
+        <w:rPr>
+          <w:rtl w:val="0"/>
+          <w:lang w:val="en-US"/>
+        </w:rPr>
+        <w:t>(3) 2.6</w:t>
       </w:r>
     </w:p>
     <w:p>
@@ -2631,33 +2615,40 @@
           <w:rtl w:val="0"/>
           <w:lang w:val="en-US"/>
         </w:rPr>
-        <w:t>1. 6.8</w:t>
-      </w:r>
-    </w:p>
-    <w:p>
-      <w:pPr>
-        <w:pStyle w:val="FirstSectionPar"/>
-        <w:ind w:firstLine="0"/>
-      </w:pPr>
-      <w:r>
-        <w:rPr>
-          <w:rtl w:val="0"/>
-          <w:lang w:val="en-US"/>
-        </w:rPr>
-        <w:t>2. 6.8</w:t>
-      </w:r>
-    </w:p>
-    <w:p>
-      <w:pPr>
-        <w:pStyle w:val="FirstSectionPar"/>
-        <w:ind w:firstLine="0"/>
-      </w:pPr>
-      <w:r>
-        <w:rPr>
-          <w:rtl w:val="0"/>
-          <w:lang w:val="en-US"/>
-        </w:rPr>
-        <w:t>3. 2.6</w:t>
+        <w:t>(1)</w:t>
+      </w:r>
+      <w:r>
+        <w:rPr>
+          <w:rtl w:val="0"/>
+          <w:lang w:val="en-US"/>
+        </w:rPr>
+        <w:t xml:space="preserve"> 6.8</w:t>
+      </w:r>
+    </w:p>
+    <w:p>
+      <w:pPr>
+        <w:pStyle w:val="FirstSectionPar"/>
+        <w:ind w:firstLine="0"/>
+      </w:pPr>
+      <w:r>
+        <w:rPr>
+          <w:rtl w:val="0"/>
+          <w:lang w:val="en-US"/>
+        </w:rPr>
+        <w:t>(2) 6.8</w:t>
+      </w:r>
+    </w:p>
+    <w:p>
+      <w:pPr>
+        <w:pStyle w:val="FirstSectionPar"/>
+        <w:ind w:firstLine="0"/>
+      </w:pPr>
+      <w:r>
+        <w:rPr>
+          <w:rtl w:val="0"/>
+          <w:lang w:val="en-US"/>
+        </w:rPr>
+        <w:t>(3) 2.6</w:t>
       </w:r>
     </w:p>
     <w:p>
@@ -3322,117 +3313,11 @@
       </w:rPr>
     </w:lvl>
   </w:abstractNum>
-  <w:abstractNum w:abstractNumId="2">
-    <w:multiLevelType w:val="multilevel"/>
-    <w:styleLink w:val="Numbered"/>
-    <w:lvl w:ilvl="0">
-      <w:start w:val="1"/>
-      <w:numFmt w:val="decimal"/>
-      <w:suff w:val="tab"/>
-      <w:lvlText w:val="%1."/>
-      <w:lvlJc w:val="left"/>
-      <w:pPr/>
-      <w:rPr>
-        <w:position w:val="0"/>
-      </w:rPr>
-    </w:lvl>
-    <w:lvl w:ilvl="1">
-      <w:start w:val="1"/>
-      <w:numFmt w:val="decimal"/>
-      <w:suff w:val="tab"/>
-      <w:lvlText w:val="%2."/>
-      <w:lvlJc w:val="left"/>
-      <w:pPr/>
-      <w:rPr>
-        <w:position w:val="0"/>
-      </w:rPr>
-    </w:lvl>
-    <w:lvl w:ilvl="2">
-      <w:start w:val="1"/>
-      <w:numFmt w:val="decimal"/>
-      <w:suff w:val="tab"/>
-      <w:lvlText w:val="%3."/>
-      <w:lvlJc w:val="left"/>
-      <w:pPr/>
-      <w:rPr>
-        <w:position w:val="0"/>
-      </w:rPr>
-    </w:lvl>
-    <w:lvl w:ilvl="3">
-      <w:start w:val="1"/>
-      <w:numFmt w:val="decimal"/>
-      <w:suff w:val="tab"/>
-      <w:lvlText w:val="%4."/>
-      <w:lvlJc w:val="left"/>
-      <w:pPr/>
-      <w:rPr>
-        <w:position w:val="0"/>
-      </w:rPr>
-    </w:lvl>
-    <w:lvl w:ilvl="4">
-      <w:start w:val="1"/>
-      <w:numFmt w:val="decimal"/>
-      <w:suff w:val="tab"/>
-      <w:lvlText w:val="%5."/>
-      <w:lvlJc w:val="left"/>
-      <w:pPr/>
-      <w:rPr>
-        <w:position w:val="0"/>
-      </w:rPr>
-    </w:lvl>
-    <w:lvl w:ilvl="5">
-      <w:start w:val="1"/>
-      <w:numFmt w:val="decimal"/>
-      <w:suff w:val="tab"/>
-      <w:lvlText w:val="%6."/>
-      <w:lvlJc w:val="left"/>
-      <w:pPr/>
-      <w:rPr>
-        <w:position w:val="0"/>
-      </w:rPr>
-    </w:lvl>
-    <w:lvl w:ilvl="6">
-      <w:start w:val="1"/>
-      <w:numFmt w:val="decimal"/>
-      <w:suff w:val="tab"/>
-      <w:lvlText w:val="%7."/>
-      <w:lvlJc w:val="left"/>
-      <w:pPr/>
-      <w:rPr>
-        <w:position w:val="0"/>
-      </w:rPr>
-    </w:lvl>
-    <w:lvl w:ilvl="7">
-      <w:start w:val="1"/>
-      <w:numFmt w:val="decimal"/>
-      <w:suff w:val="tab"/>
-      <w:lvlText w:val="%8."/>
-      <w:lvlJc w:val="left"/>
-      <w:pPr/>
-      <w:rPr>
-        <w:position w:val="0"/>
-      </w:rPr>
-    </w:lvl>
-    <w:lvl w:ilvl="8">
-      <w:start w:val="1"/>
-      <w:numFmt w:val="decimal"/>
-      <w:suff w:val="tab"/>
-      <w:lvlText w:val="%9."/>
-      <w:lvlJc w:val="left"/>
-      <w:pPr/>
-      <w:rPr>
-        <w:position w:val="0"/>
-      </w:rPr>
-    </w:lvl>
-  </w:abstractNum>
   <w:num w:numId="1">
     <w:abstractNumId w:val="0"/>
   </w:num>
   <w:num w:numId="2">
     <w:abstractNumId w:val="1"/>
-  </w:num>
-  <w:num w:numId="3">
-    <w:abstractNumId w:val="2"/>
   </w:num>
 </w:numbering>
 </file>

</xml_diff>

<commit_message>
polished a bit, the only thing left out is the summaries of the data sets
</commit_message>
<xml_diff>
--- a/bigbox/Big_Box_Math_No_Expense.docx
+++ b/bigbox/Big_Box_Math_No_Expense.docx
@@ -621,107 +621,7 @@
     <w:p>
       <w:pPr>
         <w:pStyle w:val="Body A"/>
-        <w:rPr>
-          <w:rtl w:val="0"/>
-        </w:rPr>
-      </w:pPr>
-    </w:p>
-    <w:p>
-      <w:pPr>
-        <w:pStyle w:val="FirstSectionPar"/>
-        <w:ind w:firstLine="0"/>
-        <w:rPr>
-          <w:rtl w:val="0"/>
-        </w:rPr>
-      </w:pPr>
-      <w:r>
-        <w:rPr>
-          <w:rtl w:val="0"/>
-          <w:lang w:val="en-US"/>
-        </w:rPr>
-        <w:t>We</w:t>
-      </w:r>
-      <w:r>
-        <w:rPr>
-          <w:rFonts w:hAnsi="Baskerville" w:hint="default"/>
-          <w:rtl w:val="0"/>
-          <w:lang w:val="en-US"/>
-        </w:rPr>
-        <w:t>’</w:t>
-      </w:r>
-      <w:r>
-        <w:rPr>
-          <w:rtl w:val="0"/>
-          <w:lang w:val="en-US"/>
-        </w:rPr>
-        <w:t xml:space="preserve">ll denote the utility at step t by </w:t>
-      </w:r>
-    </w:p>
-    <w:p>
-      <w:pPr>
-        <w:pStyle w:val="FirstSectionPar"/>
-        <w:ind w:firstLine="0"/>
-      </w:pPr>
-      <w:r>
-        <w:rPr>
-          <w:rtl w:val="0"/>
-          <w:lang w:val="en-US"/>
-        </w:rPr>
-        <w:t xml:space="preserve">( </w:t>
-      </w:r>
-      <w:r>
-        <w:rPr>
-          <w:rFonts w:hAnsi="Baskerville" w:hint="default"/>
-          <w:rtl w:val="0"/>
-          <w:lang w:val="en-US"/>
-        </w:rPr>
-        <w:t>Σ</w:t>
-      </w:r>
-      <w:r>
-        <w:rPr>
-          <w:vertAlign w:val="subscript"/>
-          <w:rtl w:val="0"/>
-          <w:lang w:val="en-US"/>
-        </w:rPr>
-        <w:t>i</w:t>
-      </w:r>
-      <w:r>
-        <w:rPr>
-          <w:rtl w:val="0"/>
-          <w:lang w:val="en-US"/>
-        </w:rPr>
-        <w:t xml:space="preserve"> U</w:t>
-      </w:r>
-      <w:r>
-        <w:rPr>
-          <w:vertAlign w:val="subscript"/>
-          <w:rtl w:val="0"/>
-          <w:lang w:val="en-US"/>
-        </w:rPr>
-        <w:t>i</w:t>
-      </w:r>
-      <w:r>
-        <w:rPr>
-          <w:rtl w:val="0"/>
-          <w:lang w:val="en-US"/>
-        </w:rPr>
-        <w:t xml:space="preserve"> ) </w:t>
-      </w:r>
-      <w:r>
-        <w:rPr>
-          <w:vertAlign w:val="subscript"/>
-          <w:rtl w:val="0"/>
-          <w:lang w:val="en-US"/>
-        </w:rPr>
-        <w:t>t</w:t>
-      </w:r>
-      <w:r>
-        <w:rPr>
-          <w:rtl w:val="0"/>
-          <w:lang w:val="en-US"/>
-        </w:rPr>
-        <w:t xml:space="preserve"> </w:t>
-      </w:r>
+      </w:pPr>
     </w:p>
     <w:p>
       <w:pPr>
@@ -741,7 +641,7 @@
         <w:pStyle w:val="FirstSectionPar"/>
         <w:numPr>
           <w:ilvl w:val="0"/>
-          <w:numId w:val="2"/>
+          <w:numId w:val="3"/>
         </w:numPr>
         <w:ind w:left="393" w:hanging="393"/>
         <w:rPr>
@@ -753,7 +653,7 @@
           <w:rtl w:val="0"/>
           <w:lang w:val="en-US"/>
         </w:rPr>
-        <w:t xml:space="preserve">When there are only mom-and-pops, E( ( </w:t>
+        <w:t xml:space="preserve">When there are only mom-and-pops, E( </w:t>
       </w:r>
       <w:r>
         <w:rPr>
@@ -791,22 +691,7 @@
           <w:rtl w:val="0"/>
           <w:lang w:val="en-US"/>
         </w:rPr>
-        <w:t xml:space="preserve"> ) </w:t>
-      </w:r>
-      <w:r>
-        <w:rPr>
-          <w:vertAlign w:val="subscript"/>
-          <w:rtl w:val="0"/>
-          <w:lang w:val="en-US"/>
-        </w:rPr>
-        <w:t xml:space="preserve">t </w:t>
-      </w:r>
-      <w:r>
-        <w:rPr>
-          <w:rtl w:val="0"/>
-          <w:lang w:val="en-US"/>
-        </w:rPr>
-        <w:t xml:space="preserve">) = E ( </w:t>
+        <w:t xml:space="preserve"> )  = E ( </w:t>
       </w:r>
       <w:r>
         <w:rPr>
@@ -883,7 +768,7 @@
           <w:rtl w:val="0"/>
           <w:lang w:val="en-US"/>
         </w:rPr>
-        <w:t>)</w:t>
+        <w:t>]</w:t>
       </w:r>
       <w:r>
         <w:rPr>
@@ -1009,7 +894,7 @@
           <w:rtl w:val="0"/>
           <w:lang w:val="en-US"/>
         </w:rPr>
-        <w:t>)</w:t>
+        <w:t>]</w:t>
       </w:r>
       <w:r>
         <w:rPr>
@@ -1084,7 +969,7 @@
         <w:pStyle w:val="FirstSectionPar"/>
         <w:numPr>
           <w:ilvl w:val="0"/>
-          <w:numId w:val="2"/>
+          <w:numId w:val="3"/>
         </w:numPr>
         <w:ind w:left="393" w:hanging="393"/>
         <w:rPr>
@@ -1134,15 +1019,15 @@
           <w:rtl w:val="0"/>
           <w:lang w:val="en-US"/>
         </w:rPr>
-        <w:t xml:space="preserve"> ) </w:t>
-      </w:r>
-      <w:r>
-        <w:rPr>
-          <w:vertAlign w:val="subscript"/>
-          <w:rtl w:val="0"/>
-          <w:lang w:val="en-US"/>
-        </w:rPr>
-        <w:t xml:space="preserve">t </w:t>
+        <w:t xml:space="preserve"> )</w:t>
+      </w:r>
+      <w:r>
+        <w:rPr>
+          <w:vertAlign w:val="subscript"/>
+          <w:rtl w:val="0"/>
+          <w:lang w:val="en-US"/>
+        </w:rPr>
+        <w:t xml:space="preserve"> </w:t>
       </w:r>
       <w:r>
         <w:rPr>
@@ -1240,7 +1125,7 @@
           <w:rtl w:val="0"/>
           <w:lang w:val="en-US"/>
         </w:rPr>
-        <w:t>), r</w:t>
+        <w:t>], r</w:t>
       </w:r>
       <w:r>
         <w:rPr>
@@ -1255,7 +1140,7 @@
           <w:rtl w:val="0"/>
           <w:lang w:val="en-US"/>
         </w:rPr>
-        <w:t xml:space="preserve">[0,1) } </w:t>
+        <w:t xml:space="preserve">[0,1] } </w:t>
       </w:r>
       <w:r>
         <w:rPr>
@@ -1367,7 +1252,7 @@
           <w:rtl w:val="0"/>
           <w:lang w:val="en-US"/>
         </w:rPr>
-        <w:t>), r</w:t>
+        <w:t>], r</w:t>
       </w:r>
       <w:r>
         <w:rPr>
@@ -1382,7 +1267,7 @@
           <w:rtl w:val="0"/>
           <w:lang w:val="en-US"/>
         </w:rPr>
-        <w:t>[0,1) } = N((2/3) + (1/2)</w:t>
+        <w:t>[0,1] } = N((2/3) + (1/2)</w:t>
       </w:r>
       <w:r>
         <w:rPr>
@@ -1442,7 +1327,7 @@
         <w:pStyle w:val="FirstSectionPar"/>
         <w:numPr>
           <w:ilvl w:val="0"/>
-          <w:numId w:val="2"/>
+          <w:numId w:val="3"/>
         </w:numPr>
         <w:ind w:left="393" w:hanging="393"/>
         <w:rPr>
@@ -1454,7 +1339,7 @@
           <w:rtl w:val="0"/>
           <w:lang w:val="en-US"/>
         </w:rPr>
-        <w:t xml:space="preserve">When there are only big-boxes, E( ( </w:t>
+        <w:t xml:space="preserve">When there are only big-boxes, E ( </w:t>
       </w:r>
       <w:r>
         <w:rPr>
@@ -1492,22 +1377,7 @@
           <w:rtl w:val="0"/>
           <w:lang w:val="en-US"/>
         </w:rPr>
-        <w:t xml:space="preserve"> ) </w:t>
-      </w:r>
-      <w:r>
-        <w:rPr>
-          <w:vertAlign w:val="subscript"/>
-          <w:rtl w:val="0"/>
-          <w:lang w:val="en-US"/>
-        </w:rPr>
-        <w:t xml:space="preserve">t </w:t>
-      </w:r>
-      <w:r>
-        <w:rPr>
-          <w:rtl w:val="0"/>
-          <w:lang w:val="en-US"/>
-        </w:rPr>
-        <w:t xml:space="preserve">) = E ( </w:t>
+        <w:t xml:space="preserve"> ) = E ( </w:t>
       </w:r>
       <w:r>
         <w:rPr>
@@ -1561,6 +1431,13 @@
           <w:rtl w:val="0"/>
           <w:lang w:val="en-US"/>
         </w:rPr>
+        <w:t>]</w:t>
+      </w:r>
+      <w:r>
+        <w:rPr>
+          <w:rtl w:val="0"/>
+          <w:lang w:val="en-US"/>
+        </w:rPr>
         <w:t>)</w:t>
       </w:r>
       <w:r>
@@ -1568,6 +1445,82 @@
           <w:rtl w:val="0"/>
           <w:lang w:val="en-US"/>
         </w:rPr>
+        <w:t xml:space="preserve"> = ( </w:t>
+      </w:r>
+      <w:r>
+        <w:rPr>
+          <w:rFonts w:hAnsi="Baskerville" w:hint="default"/>
+          <w:rtl w:val="0"/>
+          <w:lang w:val="en-US"/>
+        </w:rPr>
+        <w:t>Σ</w:t>
+      </w:r>
+      <w:r>
+        <w:rPr>
+          <w:vertAlign w:val="subscript"/>
+          <w:rtl w:val="0"/>
+          <w:lang w:val="en-US"/>
+        </w:rPr>
+        <w:t>i</w:t>
+      </w:r>
+      <w:r>
+        <w:rPr>
+          <w:rtl w:val="0"/>
+          <w:lang w:val="en-US"/>
+        </w:rPr>
+        <w:t xml:space="preserve"> E</w:t>
+      </w:r>
+      <w:r>
+        <w:rPr>
+          <w:vertAlign w:val="subscript"/>
+          <w:rtl w:val="0"/>
+          <w:lang w:val="en-US"/>
+        </w:rPr>
+        <w:t xml:space="preserve"> </w:t>
+      </w:r>
+      <w:r>
+        <w:rPr>
+          <w:rtl w:val="0"/>
+          <w:lang w:val="en-US"/>
+        </w:rPr>
+        <w:t>r</w:t>
+      </w:r>
+      <w:r>
+        <w:rPr>
+          <w:vertAlign w:val="subscript"/>
+          <w:rtl w:val="0"/>
+          <w:lang w:val="en-US"/>
+        </w:rPr>
+        <w:t>iB</w:t>
+      </w:r>
+      <w:r>
+        <w:rPr>
+          <w:sz w:val="22"/>
+          <w:szCs w:val="22"/>
+          <w:rtl w:val="0"/>
+          <w:lang w:val="en-US"/>
+        </w:rPr>
+        <w:t>[</w:t>
+      </w:r>
+      <w:r>
+        <w:rPr>
+          <w:rtl w:val="0"/>
+          <w:lang w:val="en-US"/>
+        </w:rPr>
+        <w:t>0,1</w:t>
+      </w:r>
+      <w:r>
+        <w:rPr>
+          <w:rtl w:val="0"/>
+          <w:lang w:val="en-US"/>
+        </w:rPr>
+        <w:t>]</w:t>
+      </w:r>
+      <w:r>
+        <w:rPr>
+          <w:rtl w:val="0"/>
+          <w:lang w:val="en-US"/>
+        </w:rPr>
         <w:t>)</w:t>
       </w:r>
       <w:r>
@@ -1575,30 +1528,21 @@
           <w:rtl w:val="0"/>
           <w:lang w:val="en-US"/>
         </w:rPr>
-        <w:t xml:space="preserve"> = N(0.5)</w:t>
-      </w:r>
-    </w:p>
-    <w:p>
-      <w:pPr>
-        <w:pStyle w:val="FirstSectionPar"/>
-        <w:ind w:firstLine="0"/>
-        <w:rPr>
-          <w:rtl w:val="0"/>
-        </w:rPr>
-      </w:pPr>
-      <w:r>
-        <w:rPr>
-          <w:rtl w:val="0"/>
-          <w:lang w:val="en-US"/>
-        </w:rPr>
-        <w:t>We note that for preferences between 0 and 1, the expected value in 2. is greater than that of 1. which in turn is greater than that of 3.</w:t>
-      </w:r>
-    </w:p>
-    <w:p>
-      <w:pPr>
-        <w:pStyle w:val="FirstSectionPar"/>
-        <w:ind w:firstLine="0"/>
-      </w:pPr>
+        <w:t xml:space="preserve"> = N( 0.5 )</w:t>
+      </w:r>
+    </w:p>
+    <w:p>
+      <w:pPr>
+        <w:pStyle w:val="FirstSectionPar"/>
+        <w:ind w:firstLine="0"/>
+      </w:pPr>
+      <w:r>
+        <w:rPr>
+          <w:rtl w:val="0"/>
+          <w:lang w:val="en-US"/>
+        </w:rPr>
+        <w:t>We note that for preferences in [0,1], the expected value in (2) is greater than that of (1) which in turn is greater than that of (3).</w:t>
+      </w:r>
       <w:r>
         <w:rPr>
           <w:rtl w:val="0"/>
@@ -1738,40 +1682,38 @@
       <w:pPr>
         <w:pStyle w:val="FirstSectionPar"/>
         <w:ind w:firstLine="0"/>
-        <w:rPr>
-          <w:rFonts w:ascii="Helvetica" w:cs="Helvetica" w:hAnsi="Helvetica" w:eastAsia="Helvetica"/>
-          <w:b w:val="1"/>
-          <w:bCs w:val="1"/>
-        </w:rPr>
-      </w:pPr>
-      <w:r>
-        <w:rPr>
-          <w:rtl w:val="0"/>
-          <w:lang w:val="en-US"/>
-        </w:rPr>
-        <w:t>In each experiment we give the expected utilities for (1) having only mom-and-pops, (2) having both kinds of store, and (3) having only big-box stores.</w:t>
-      </w:r>
-    </w:p>
-    <w:p>
-      <w:pPr>
-        <w:pStyle w:val="FirstSectionPar"/>
-        <w:ind w:firstLine="0"/>
-      </w:pPr>
-    </w:p>
-    <w:p>
-      <w:pPr>
-        <w:pStyle w:val="FirstSectionPar"/>
-        <w:ind w:firstLine="0"/>
-      </w:pPr>
+      </w:pPr>
+      <w:r>
+        <w:rPr>
+          <w:rtl w:val="0"/>
+          <w:lang w:val="en-US"/>
+        </w:rPr>
+        <w:t>In each experiment we give the expected utilities for (1) having only mom-and-pops, (2) having both kinds of store, and (3) having only big-box stores. We divided the utility by 5 in both the calculation and the model for sake of the data</w:t>
+      </w:r>
+      <w:r>
+        <w:rPr>
+          <w:rFonts w:hAnsi="Baskerville" w:hint="default"/>
+          <w:rtl w:val="0"/>
+          <w:lang w:val="en-US"/>
+        </w:rPr>
+        <w:t>’</w:t>
+      </w:r>
+      <w:r>
+        <w:rPr>
+          <w:rtl w:val="0"/>
+          <w:lang w:val="en-US"/>
+        </w:rPr>
+        <w:t>s presentation.</w:t>
+      </w:r>
       <w:r>
         <w:drawing>
           <wp:anchor distT="152400" distB="152400" distL="152400" distR="152400" simplePos="0" relativeHeight="251659264" behindDoc="0" locked="0" layoutInCell="1" allowOverlap="1">
             <wp:simplePos x="0" y="0"/>
             <wp:positionH relativeFrom="margin">
-              <wp:posOffset>1659890</wp:posOffset>
+              <wp:posOffset>1659731</wp:posOffset>
             </wp:positionH>
             <wp:positionV relativeFrom="line">
-              <wp:posOffset>307339</wp:posOffset>
+              <wp:posOffset>494524</wp:posOffset>
             </wp:positionV>
             <wp:extent cx="4277360" cy="4277360"/>
             <wp:effectExtent l="0" t="0" r="0" b="0"/>
@@ -1827,6 +1769,19 @@
       <w:pPr>
         <w:pStyle w:val="FirstSectionPar"/>
         <w:ind w:firstLine="0"/>
+      </w:pPr>
+      <w:r>
+        <w:rPr>
+          <w:rtl w:val="0"/>
+          <w:lang w:val="en-US"/>
+        </w:rPr>
+        <w:t>In the experiments where the preference for mom-and-pops is 0.0, 0.2, 0.4, and 0.6, mom-and-pops tend to vanish leaving the result where consumers end up with the situation of least utility.</w:t>
+      </w:r>
+    </w:p>
+    <w:p>
+      <w:pPr>
+        <w:pStyle w:val="FirstSectionPar"/>
+        <w:ind w:firstLine="0"/>
         <w:rPr>
           <w:rFonts w:ascii="Baskerville SemiBold" w:cs="Baskerville SemiBold" w:hAnsi="Baskerville SemiBold" w:eastAsia="Baskerville SemiBold"/>
         </w:rPr>
@@ -1895,48 +1850,6 @@
         </w:rPr>
         <w:t>(3) 2.6</w:t>
       </w:r>
-    </w:p>
-    <w:p>
-      <w:pPr>
-        <w:pStyle w:val="FirstSectionPar"/>
-        <w:ind w:firstLine="0"/>
-      </w:pPr>
-    </w:p>
-    <w:p>
-      <w:pPr>
-        <w:pStyle w:val="FirstSectionPar"/>
-        <w:ind w:firstLine="0"/>
-      </w:pPr>
-    </w:p>
-    <w:p>
-      <w:pPr>
-        <w:pStyle w:val="FirstSectionPar"/>
-        <w:ind w:firstLine="0"/>
-      </w:pPr>
-    </w:p>
-    <w:p>
-      <w:pPr>
-        <w:pStyle w:val="FirstSectionPar"/>
-        <w:ind w:firstLine="0"/>
-      </w:pPr>
-    </w:p>
-    <w:p>
-      <w:pPr>
-        <w:pStyle w:val="FirstSectionPar"/>
-        <w:ind w:firstLine="0"/>
-      </w:pPr>
-    </w:p>
-    <w:p>
-      <w:pPr>
-        <w:pStyle w:val="FirstSectionPar"/>
-        <w:ind w:firstLine="0"/>
-      </w:pPr>
-    </w:p>
-    <w:p>
-      <w:pPr>
-        <w:pStyle w:val="FirstSectionPar"/>
-        <w:ind w:firstLine="0"/>
-      </w:pPr>
     </w:p>
     <w:p>
       <w:pPr>
@@ -2680,24 +2593,6 @@
         <w:pStyle w:val="FirstSectionPar"/>
         <w:ind w:firstLine="0"/>
       </w:pPr>
-    </w:p>
-    <w:p>
-      <w:pPr>
-        <w:pStyle w:val="FirstSectionPar"/>
-        <w:ind w:firstLine="0"/>
-      </w:pPr>
-    </w:p>
-    <w:p>
-      <w:pPr>
-        <w:pStyle w:val="FirstSectionPar"/>
-        <w:ind w:firstLine="0"/>
-      </w:pPr>
-    </w:p>
-    <w:p>
-      <w:pPr>
-        <w:pStyle w:val="FirstSectionPar"/>
-        <w:ind w:firstLine="0"/>
-      </w:pPr>
       <w:r/>
     </w:p>
     <w:sectPr>
@@ -3006,7 +2901,7 @@
       <w:start w:val="1"/>
       <w:numFmt w:val="decimal"/>
       <w:suff w:val="tab"/>
-      <w:lvlText w:val="%1."/>
+      <w:lvlText w:val="(%1)"/>
       <w:lvlJc w:val="left"/>
       <w:pPr>
         <w:tabs>
@@ -3158,12 +3053,339 @@
   </w:abstractNum>
   <w:abstractNum w:abstractNumId="1">
     <w:multiLevelType w:val="multilevel"/>
-    <w:styleLink w:val="Numbered"/>
     <w:lvl w:ilvl="0">
       <w:start w:val="1"/>
       <w:numFmt w:val="decimal"/>
       <w:suff w:val="tab"/>
       <w:lvlText w:val="%1."/>
+      <w:lvlJc w:val="left"/>
+      <w:pPr>
+        <w:tabs>
+          <w:tab w:val="num" w:pos="1113"/>
+          <w:tab w:val="clear" w:pos="0"/>
+        </w:tabs>
+        <w:ind w:left="393" w:firstLine="327"/>
+      </w:pPr>
+      <w:rPr>
+        <w:rFonts w:ascii="Baskerville" w:cs="Baskerville" w:hAnsi="Baskerville" w:eastAsia="Baskerville"/>
+        <w:b w:val="0"/>
+        <w:bCs w:val="0"/>
+        <w:i w:val="0"/>
+        <w:iCs w:val="0"/>
+        <w:caps w:val="0"/>
+        <w:smallCaps w:val="0"/>
+        <w:strike w:val="0"/>
+        <w:dstrike w:val="0"/>
+        <w:outline w:val="0"/>
+        <w:color w:val="000000"/>
+        <w:spacing w:val="0"/>
+        <w:kern w:val="0"/>
+        <w:position w:val="0"/>
+        <w:sz w:val="24"/>
+        <w:szCs w:val="24"/>
+        <w:u w:val="none" w:color="000000"/>
+        <w:vertAlign w:val="baseline"/>
+        <w:rtl w:val="0"/>
+        <w:lang w:val="en-US"/>
+      </w:rPr>
+    </w:lvl>
+    <w:lvl w:ilvl="1">
+      <w:start w:val="1"/>
+      <w:numFmt w:val="decimal"/>
+      <w:suff w:val="tab"/>
+      <w:lvlText w:val="%2."/>
+      <w:lvlJc w:val="left"/>
+      <w:pPr>
+        <w:tabs>
+          <w:tab w:val="num" w:pos="1473"/>
+          <w:tab w:val="clear" w:pos="0"/>
+        </w:tabs>
+        <w:ind w:left="753" w:firstLine="327"/>
+      </w:pPr>
+      <w:rPr>
+        <w:rFonts w:ascii="Baskerville" w:cs="Baskerville" w:hAnsi="Baskerville" w:eastAsia="Baskerville"/>
+        <w:b w:val="0"/>
+        <w:bCs w:val="0"/>
+        <w:i w:val="0"/>
+        <w:iCs w:val="0"/>
+        <w:caps w:val="0"/>
+        <w:smallCaps w:val="0"/>
+        <w:strike w:val="0"/>
+        <w:dstrike w:val="0"/>
+        <w:outline w:val="0"/>
+        <w:color w:val="000000"/>
+        <w:spacing w:val="0"/>
+        <w:kern w:val="0"/>
+        <w:position w:val="0"/>
+        <w:sz w:val="24"/>
+        <w:szCs w:val="24"/>
+        <w:u w:val="none" w:color="000000"/>
+        <w:vertAlign w:val="baseline"/>
+        <w:rtl w:val="0"/>
+        <w:lang w:val="en-US"/>
+      </w:rPr>
+    </w:lvl>
+    <w:lvl w:ilvl="2">
+      <w:start w:val="1"/>
+      <w:numFmt w:val="decimal"/>
+      <w:suff w:val="tab"/>
+      <w:lvlText w:val="%3."/>
+      <w:lvlJc w:val="left"/>
+      <w:pPr>
+        <w:tabs>
+          <w:tab w:val="num" w:pos="1833"/>
+          <w:tab w:val="clear" w:pos="0"/>
+        </w:tabs>
+        <w:ind w:left="1113" w:firstLine="327"/>
+      </w:pPr>
+      <w:rPr>
+        <w:rFonts w:ascii="Baskerville" w:cs="Baskerville" w:hAnsi="Baskerville" w:eastAsia="Baskerville"/>
+        <w:b w:val="0"/>
+        <w:bCs w:val="0"/>
+        <w:i w:val="0"/>
+        <w:iCs w:val="0"/>
+        <w:caps w:val="0"/>
+        <w:smallCaps w:val="0"/>
+        <w:strike w:val="0"/>
+        <w:dstrike w:val="0"/>
+        <w:outline w:val="0"/>
+        <w:color w:val="000000"/>
+        <w:spacing w:val="0"/>
+        <w:kern w:val="0"/>
+        <w:position w:val="0"/>
+        <w:sz w:val="24"/>
+        <w:szCs w:val="24"/>
+        <w:u w:val="none" w:color="000000"/>
+        <w:vertAlign w:val="baseline"/>
+        <w:rtl w:val="0"/>
+        <w:lang w:val="en-US"/>
+      </w:rPr>
+    </w:lvl>
+    <w:lvl w:ilvl="3">
+      <w:start w:val="1"/>
+      <w:numFmt w:val="decimal"/>
+      <w:suff w:val="tab"/>
+      <w:lvlText w:val="%4."/>
+      <w:lvlJc w:val="left"/>
+      <w:pPr>
+        <w:tabs>
+          <w:tab w:val="num" w:pos="2193"/>
+          <w:tab w:val="clear" w:pos="0"/>
+        </w:tabs>
+        <w:ind w:left="1473" w:firstLine="327"/>
+      </w:pPr>
+      <w:rPr>
+        <w:rFonts w:ascii="Baskerville" w:cs="Baskerville" w:hAnsi="Baskerville" w:eastAsia="Baskerville"/>
+        <w:b w:val="0"/>
+        <w:bCs w:val="0"/>
+        <w:i w:val="0"/>
+        <w:iCs w:val="0"/>
+        <w:caps w:val="0"/>
+        <w:smallCaps w:val="0"/>
+        <w:strike w:val="0"/>
+        <w:dstrike w:val="0"/>
+        <w:outline w:val="0"/>
+        <w:color w:val="000000"/>
+        <w:spacing w:val="0"/>
+        <w:kern w:val="0"/>
+        <w:position w:val="0"/>
+        <w:sz w:val="24"/>
+        <w:szCs w:val="24"/>
+        <w:u w:val="none" w:color="000000"/>
+        <w:vertAlign w:val="baseline"/>
+        <w:rtl w:val="0"/>
+        <w:lang w:val="en-US"/>
+      </w:rPr>
+    </w:lvl>
+    <w:lvl w:ilvl="4">
+      <w:start w:val="1"/>
+      <w:numFmt w:val="decimal"/>
+      <w:suff w:val="tab"/>
+      <w:lvlText w:val="%5."/>
+      <w:lvlJc w:val="left"/>
+      <w:pPr>
+        <w:tabs>
+          <w:tab w:val="num" w:pos="2553"/>
+          <w:tab w:val="clear" w:pos="0"/>
+        </w:tabs>
+        <w:ind w:left="1833" w:firstLine="327"/>
+      </w:pPr>
+      <w:rPr>
+        <w:rFonts w:ascii="Baskerville" w:cs="Baskerville" w:hAnsi="Baskerville" w:eastAsia="Baskerville"/>
+        <w:b w:val="0"/>
+        <w:bCs w:val="0"/>
+        <w:i w:val="0"/>
+        <w:iCs w:val="0"/>
+        <w:caps w:val="0"/>
+        <w:smallCaps w:val="0"/>
+        <w:strike w:val="0"/>
+        <w:dstrike w:val="0"/>
+        <w:outline w:val="0"/>
+        <w:color w:val="000000"/>
+        <w:spacing w:val="0"/>
+        <w:kern w:val="0"/>
+        <w:position w:val="0"/>
+        <w:sz w:val="24"/>
+        <w:szCs w:val="24"/>
+        <w:u w:val="none" w:color="000000"/>
+        <w:vertAlign w:val="baseline"/>
+        <w:rtl w:val="0"/>
+        <w:lang w:val="en-US"/>
+      </w:rPr>
+    </w:lvl>
+    <w:lvl w:ilvl="5">
+      <w:start w:val="1"/>
+      <w:numFmt w:val="decimal"/>
+      <w:suff w:val="tab"/>
+      <w:lvlText w:val="%6."/>
+      <w:lvlJc w:val="left"/>
+      <w:pPr>
+        <w:tabs>
+          <w:tab w:val="num" w:pos="2913"/>
+          <w:tab w:val="clear" w:pos="0"/>
+        </w:tabs>
+        <w:ind w:left="2193" w:firstLine="327"/>
+      </w:pPr>
+      <w:rPr>
+        <w:rFonts w:ascii="Baskerville" w:cs="Baskerville" w:hAnsi="Baskerville" w:eastAsia="Baskerville"/>
+        <w:b w:val="0"/>
+        <w:bCs w:val="0"/>
+        <w:i w:val="0"/>
+        <w:iCs w:val="0"/>
+        <w:caps w:val="0"/>
+        <w:smallCaps w:val="0"/>
+        <w:strike w:val="0"/>
+        <w:dstrike w:val="0"/>
+        <w:outline w:val="0"/>
+        <w:color w:val="000000"/>
+        <w:spacing w:val="0"/>
+        <w:kern w:val="0"/>
+        <w:position w:val="0"/>
+        <w:sz w:val="24"/>
+        <w:szCs w:val="24"/>
+        <w:u w:val="none" w:color="000000"/>
+        <w:vertAlign w:val="baseline"/>
+        <w:rtl w:val="0"/>
+        <w:lang w:val="en-US"/>
+      </w:rPr>
+    </w:lvl>
+    <w:lvl w:ilvl="6">
+      <w:start w:val="1"/>
+      <w:numFmt w:val="decimal"/>
+      <w:suff w:val="tab"/>
+      <w:lvlText w:val="%7."/>
+      <w:lvlJc w:val="left"/>
+      <w:pPr>
+        <w:tabs>
+          <w:tab w:val="num" w:pos="3273"/>
+          <w:tab w:val="clear" w:pos="0"/>
+        </w:tabs>
+        <w:ind w:left="2553" w:firstLine="327"/>
+      </w:pPr>
+      <w:rPr>
+        <w:rFonts w:ascii="Baskerville" w:cs="Baskerville" w:hAnsi="Baskerville" w:eastAsia="Baskerville"/>
+        <w:b w:val="0"/>
+        <w:bCs w:val="0"/>
+        <w:i w:val="0"/>
+        <w:iCs w:val="0"/>
+        <w:caps w:val="0"/>
+        <w:smallCaps w:val="0"/>
+        <w:strike w:val="0"/>
+        <w:dstrike w:val="0"/>
+        <w:outline w:val="0"/>
+        <w:color w:val="000000"/>
+        <w:spacing w:val="0"/>
+        <w:kern w:val="0"/>
+        <w:position w:val="0"/>
+        <w:sz w:val="24"/>
+        <w:szCs w:val="24"/>
+        <w:u w:val="none" w:color="000000"/>
+        <w:vertAlign w:val="baseline"/>
+        <w:rtl w:val="0"/>
+        <w:lang w:val="en-US"/>
+      </w:rPr>
+    </w:lvl>
+    <w:lvl w:ilvl="7">
+      <w:start w:val="1"/>
+      <w:numFmt w:val="decimal"/>
+      <w:suff w:val="tab"/>
+      <w:lvlText w:val="%8."/>
+      <w:lvlJc w:val="left"/>
+      <w:pPr>
+        <w:tabs>
+          <w:tab w:val="num" w:pos="3633"/>
+          <w:tab w:val="clear" w:pos="0"/>
+        </w:tabs>
+        <w:ind w:left="2913" w:firstLine="327"/>
+      </w:pPr>
+      <w:rPr>
+        <w:rFonts w:ascii="Baskerville" w:cs="Baskerville" w:hAnsi="Baskerville" w:eastAsia="Baskerville"/>
+        <w:b w:val="0"/>
+        <w:bCs w:val="0"/>
+        <w:i w:val="0"/>
+        <w:iCs w:val="0"/>
+        <w:caps w:val="0"/>
+        <w:smallCaps w:val="0"/>
+        <w:strike w:val="0"/>
+        <w:dstrike w:val="0"/>
+        <w:outline w:val="0"/>
+        <w:color w:val="000000"/>
+        <w:spacing w:val="0"/>
+        <w:kern w:val="0"/>
+        <w:position w:val="0"/>
+        <w:sz w:val="24"/>
+        <w:szCs w:val="24"/>
+        <w:u w:val="none" w:color="000000"/>
+        <w:vertAlign w:val="baseline"/>
+        <w:rtl w:val="0"/>
+        <w:lang w:val="en-US"/>
+      </w:rPr>
+    </w:lvl>
+    <w:lvl w:ilvl="8">
+      <w:start w:val="1"/>
+      <w:numFmt w:val="decimal"/>
+      <w:suff w:val="tab"/>
+      <w:lvlText w:val="%9."/>
+      <w:lvlJc w:val="left"/>
+      <w:pPr>
+        <w:tabs>
+          <w:tab w:val="num" w:pos="3993"/>
+          <w:tab w:val="clear" w:pos="0"/>
+        </w:tabs>
+        <w:ind w:left="3273" w:firstLine="327"/>
+      </w:pPr>
+      <w:rPr>
+        <w:rFonts w:ascii="Baskerville" w:cs="Baskerville" w:hAnsi="Baskerville" w:eastAsia="Baskerville"/>
+        <w:b w:val="0"/>
+        <w:bCs w:val="0"/>
+        <w:i w:val="0"/>
+        <w:iCs w:val="0"/>
+        <w:caps w:val="0"/>
+        <w:smallCaps w:val="0"/>
+        <w:strike w:val="0"/>
+        <w:dstrike w:val="0"/>
+        <w:outline w:val="0"/>
+        <w:color w:val="000000"/>
+        <w:spacing w:val="0"/>
+        <w:kern w:val="0"/>
+        <w:position w:val="0"/>
+        <w:sz w:val="24"/>
+        <w:szCs w:val="24"/>
+        <w:u w:val="none" w:color="000000"/>
+        <w:vertAlign w:val="baseline"/>
+        <w:rtl w:val="0"/>
+        <w:lang w:val="en-US"/>
+      </w:rPr>
+    </w:lvl>
+  </w:abstractNum>
+  <w:abstractNum w:abstractNumId="2">
+    <w:multiLevelType w:val="multilevel"/>
+    <w:styleLink w:val="List 0"/>
+    <w:lvl w:ilvl="0">
+      <w:start w:val="1"/>
+      <w:numFmt w:val="decimal"/>
+      <w:suff w:val="tab"/>
+      <w:lvlText w:val="(%1)"/>
       <w:lvlJc w:val="left"/>
       <w:pPr>
         <w:tabs>
@@ -3318,6 +3540,9 @@
   </w:num>
   <w:num w:numId="2">
     <w:abstractNumId w:val="1"/>
+  </w:num>
+  <w:num w:numId="3">
+    <w:abstractNumId w:val="2"/>
   </w:num>
 </w:numbering>
 </file>
@@ -3612,12 +3837,22 @@
       <w:lang w:val="en-US"/>
     </w:rPr>
   </w:style>
+  <w:style w:type="numbering" w:styleId="List 0">
+    <w:name w:val="List 0"/>
+    <w:basedOn w:val="Numbered"/>
+    <w:next w:val="List 0"/>
+    <w:pPr>
+      <w:numPr>
+        <w:numId w:val="1"/>
+      </w:numPr>
+    </w:pPr>
+  </w:style>
   <w:style w:type="numbering" w:styleId="Numbered">
     <w:name w:val="Numbered"/>
     <w:next w:val="Numbered"/>
     <w:pPr>
       <w:numPr>
-        <w:numId w:val="1"/>
+        <w:numId w:val="2"/>
       </w:numPr>
     </w:pPr>
   </w:style>

</xml_diff>

<commit_message>
version with all numbers ... pending Gene's polishing
</commit_message>
<xml_diff>
--- a/bigbox/Big_Box_Math_No_Expense.docx
+++ b/bigbox/Big_Box_Math_No_Expense.docx
@@ -1705,15 +1705,95 @@
         </w:rPr>
         <w:t>s presentation.</w:t>
       </w:r>
-      <w:r>
+    </w:p>
+    <w:p>
+      <w:pPr>
+        <w:pStyle w:val="FirstSectionPar"/>
+        <w:ind w:firstLine="0"/>
+      </w:pPr>
+      <w:r>
+        <w:rPr>
+          <w:rtl w:val="0"/>
+          <w:lang w:val="en-US"/>
+        </w:rPr>
+        <w:t>In the experiments where the preference for mom-and-pops is 0.0, 0.2, 0.4, and 0.6, mom-and-pops tend to vanish leaving the result where consumers end up with the situation of least utility.</w:t>
+      </w:r>
+    </w:p>
+    <w:p>
+      <w:pPr>
+        <w:pStyle w:val="FirstSectionPar"/>
+        <w:ind w:firstLine="0"/>
+        <w:rPr>
+          <w:rFonts w:ascii="Baskerville SemiBold" w:cs="Baskerville SemiBold" w:hAnsi="Baskerville SemiBold" w:eastAsia="Baskerville SemiBold"/>
+        </w:rPr>
+      </w:pPr>
+    </w:p>
+    <w:p>
+      <w:pPr>
+        <w:pStyle w:val="FirstSectionPar"/>
+        <w:ind w:firstLine="0"/>
+        <w:rPr>
+          <w:rFonts w:ascii="Baskerville SemiBold" w:cs="Baskerville SemiBold" w:hAnsi="Baskerville SemiBold" w:eastAsia="Baskerville SemiBold"/>
+        </w:rPr>
+      </w:pPr>
+    </w:p>
+    <w:p>
+      <w:pPr>
+        <w:pStyle w:val="FirstSectionPar"/>
+        <w:ind w:firstLine="0"/>
+      </w:pPr>
+      <w:r>
+        <w:rPr>
+          <w:rFonts w:ascii="Baskerville SemiBold" w:cs="Baskerville SemiBold" w:hAnsi="Baskerville SemiBold" w:eastAsia="Baskerville SemiBold"/>
+        </w:rPr>
+        <w:br w:type="page"/>
+      </w:r>
+    </w:p>
+    <w:p>
+      <w:pPr>
+        <w:pStyle w:val="FirstSectionPar"/>
+        <w:ind w:firstLine="0"/>
+        <w:rPr>
+          <w:rFonts w:ascii="Baskerville SemiBold" w:cs="Baskerville SemiBold" w:hAnsi="Baskerville SemiBold" w:eastAsia="Baskerville SemiBold"/>
+        </w:rPr>
+      </w:pPr>
+      <w:r>
+        <w:rPr>
+          <w:rFonts w:ascii="Baskerville SemiBold"/>
+          <w:rtl w:val="0"/>
+          <w:lang w:val="en-US"/>
+        </w:rPr>
+        <w:t>Pref. p</w:t>
+      </w:r>
+      <w:r>
+        <w:rPr>
+          <w:rFonts w:ascii="Baskerville SemiBold"/>
+          <w:vertAlign w:val="subscript"/>
+          <w:rtl w:val="0"/>
+          <w:lang w:val="en-US"/>
+        </w:rPr>
+        <w:t>M</w:t>
+      </w:r>
+      <w:r>
+        <w:rPr>
+          <w:rFonts w:ascii="Baskerville SemiBold"/>
+          <w:rtl w:val="0"/>
+          <w:lang w:val="en-US"/>
+        </w:rPr>
+        <w:t xml:space="preserve"> = 0.0</w:t>
+      </w:r>
+      <w:r>
+        <w:rPr>
+          <w:rFonts w:ascii="Baskerville SemiBold" w:cs="Baskerville SemiBold" w:hAnsi="Baskerville SemiBold" w:eastAsia="Baskerville SemiBold"/>
+        </w:rPr>
         <w:drawing>
           <wp:anchor distT="152400" distB="152400" distL="152400" distR="152400" simplePos="0" relativeHeight="251659264" behindDoc="0" locked="0" layoutInCell="1" allowOverlap="1">
             <wp:simplePos x="0" y="0"/>
             <wp:positionH relativeFrom="margin">
               <wp:posOffset>1659731</wp:posOffset>
             </wp:positionH>
-            <wp:positionV relativeFrom="line">
-              <wp:posOffset>494524</wp:posOffset>
+            <wp:positionV relativeFrom="page">
+              <wp:posOffset>914399</wp:posOffset>
             </wp:positionV>
             <wp:extent cx="4277360" cy="4277360"/>
             <wp:effectExtent l="0" t="0" r="0" b="0"/>
@@ -1775,7 +1855,190 @@
           <w:rtl w:val="0"/>
           <w:lang w:val="en-US"/>
         </w:rPr>
-        <w:t>In the experiments where the preference for mom-and-pops is 0.0, 0.2, 0.4, and 0.6, mom-and-pops tend to vanish leaving the result where consumers end up with the situation of least utility.</w:t>
+        <w:t>(1) 2.6</w:t>
+      </w:r>
+    </w:p>
+    <w:p>
+      <w:pPr>
+        <w:pStyle w:val="FirstSectionPar"/>
+        <w:ind w:firstLine="0"/>
+      </w:pPr>
+      <w:r>
+        <w:rPr>
+          <w:rtl w:val="0"/>
+          <w:lang w:val="en-US"/>
+        </w:rPr>
+        <w:t>(2) 3.5</w:t>
+      </w:r>
+    </w:p>
+    <w:p>
+      <w:pPr>
+        <w:pStyle w:val="FirstSectionPar"/>
+        <w:ind w:firstLine="0"/>
+      </w:pPr>
+      <w:r>
+        <w:rPr>
+          <w:rtl w:val="0"/>
+          <w:lang w:val="en-US"/>
+        </w:rPr>
+        <w:t>(3) 2.6</w:t>
+      </w:r>
+    </w:p>
+    <w:p>
+      <w:pPr>
+        <w:pStyle w:val="FirstSectionPar"/>
+        <w:ind w:firstLine="0"/>
+        <w:rPr>
+          <w:i w:val="1"/>
+          <w:iCs w:val="1"/>
+        </w:rPr>
+      </w:pPr>
+      <w:r>
+        <w:rPr>
+          <w:i w:val="1"/>
+          <w:iCs w:val="1"/>
+          <w:rtl w:val="0"/>
+          <w:lang w:val="en-US"/>
+        </w:rPr>
+        <w:t xml:space="preserve">Average Consumer Utility </w:t>
+      </w:r>
+      <w:r>
+        <w:rPr>
+          <w:rFonts w:hAnsi="Baskerville" w:hint="default"/>
+          <w:i w:val="1"/>
+          <w:iCs w:val="1"/>
+          <w:rtl w:val="0"/>
+          <w:lang w:val="en-US"/>
+        </w:rPr>
+        <w:t>…</w:t>
+      </w:r>
+    </w:p>
+    <w:p>
+      <w:pPr>
+        <w:pStyle w:val="FirstSectionPar"/>
+        <w:ind w:firstLine="0"/>
+      </w:pPr>
+      <w:r>
+        <w:rPr>
+          <w:rtl w:val="0"/>
+          <w:lang w:val="en-US"/>
+        </w:rPr>
+        <w:t xml:space="preserve">Min: </w:t>
+      </w:r>
+      <w:r>
+        <w:rPr>
+          <w:rtl w:val="0"/>
+          <w:lang w:val="en-US"/>
+        </w:rPr>
+        <w:t>1.93</w:t>
+      </w:r>
+    </w:p>
+    <w:p>
+      <w:pPr>
+        <w:pStyle w:val="FirstSectionPar"/>
+        <w:ind w:firstLine="0"/>
+      </w:pPr>
+      <w:r>
+        <w:rPr>
+          <w:rtl w:val="0"/>
+          <w:lang w:val="en-US"/>
+        </w:rPr>
+        <w:t xml:space="preserve">1st </w:t>
+      </w:r>
+      <w:r>
+        <w:rPr>
+          <w:rtl w:val="0"/>
+          <w:lang w:val="en-US"/>
+        </w:rPr>
+        <w:t>Quartile</w:t>
+      </w:r>
+      <w:r>
+        <w:rPr>
+          <w:rtl w:val="0"/>
+          <w:lang w:val="en-US"/>
+        </w:rPr>
+        <w:t xml:space="preserve">: </w:t>
+      </w:r>
+      <w:r>
+        <w:rPr>
+          <w:rtl w:val="0"/>
+          <w:lang w:val="en-US"/>
+        </w:rPr>
+        <w:t>2.47</w:t>
+      </w:r>
+    </w:p>
+    <w:p>
+      <w:pPr>
+        <w:pStyle w:val="FirstSectionPar"/>
+        <w:ind w:firstLine="0"/>
+      </w:pPr>
+      <w:r>
+        <w:rPr>
+          <w:rtl w:val="0"/>
+          <w:lang w:val="en-US"/>
+        </w:rPr>
+        <w:t xml:space="preserve">Median: </w:t>
+      </w:r>
+      <w:r>
+        <w:rPr>
+          <w:rtl w:val="0"/>
+          <w:lang w:val="en-US"/>
+        </w:rPr>
+        <w:t>2.6</w:t>
+      </w:r>
+      <w:r>
+        <w:rPr>
+          <w:rtl w:val="0"/>
+          <w:lang w:val="en-US"/>
+        </w:rPr>
+        <w:t>8</w:t>
+      </w:r>
+    </w:p>
+    <w:p>
+      <w:pPr>
+        <w:pStyle w:val="FirstSectionPar"/>
+        <w:ind w:firstLine="0"/>
+      </w:pPr>
+      <w:r>
+        <w:rPr>
+          <w:rtl w:val="0"/>
+          <w:lang w:val="en-US"/>
+        </w:rPr>
+        <w:t xml:space="preserve">3rd Quartile: </w:t>
+      </w:r>
+      <w:r>
+        <w:rPr>
+          <w:rtl w:val="0"/>
+          <w:lang w:val="en-US"/>
+        </w:rPr>
+        <w:t>2.91</w:t>
+      </w:r>
+    </w:p>
+    <w:p>
+      <w:pPr>
+        <w:pStyle w:val="FirstSectionPar"/>
+        <w:ind w:firstLine="0"/>
+      </w:pPr>
+      <w:r>
+        <w:rPr>
+          <w:rtl w:val="0"/>
+          <w:lang w:val="en-US"/>
+        </w:rPr>
+        <w:t xml:space="preserve">Max: </w:t>
+      </w:r>
+      <w:r>
+        <w:rPr>
+          <w:rtl w:val="0"/>
+          <w:lang w:val="en-US"/>
+        </w:rPr>
+        <w:t>3.7</w:t>
+      </w:r>
+      <w:r>
+        <w:rPr>
+          <w:rtl w:val="0"/>
+          <w:lang w:val="en-US"/>
+        </w:rPr>
+        <w:t>9</w:t>
       </w:r>
     </w:p>
     <w:p>
@@ -1786,75 +2049,104 @@
           <w:rFonts w:ascii="Baskerville SemiBold" w:cs="Baskerville SemiBold" w:hAnsi="Baskerville SemiBold" w:eastAsia="Baskerville SemiBold"/>
         </w:rPr>
       </w:pPr>
-      <w:r>
-        <w:rPr>
-          <w:rFonts w:ascii="Baskerville SemiBold"/>
-          <w:rtl w:val="0"/>
-          <w:lang w:val="en-US"/>
-        </w:rPr>
-        <w:t>Pref. p</w:t>
-      </w:r>
-      <w:r>
-        <w:rPr>
-          <w:rFonts w:ascii="Baskerville SemiBold"/>
-          <w:vertAlign w:val="subscript"/>
-          <w:rtl w:val="0"/>
-          <w:lang w:val="en-US"/>
-        </w:rPr>
-        <w:t>M</w:t>
-      </w:r>
-      <w:r>
-        <w:rPr>
-          <w:rFonts w:ascii="Baskerville SemiBold"/>
-          <w:rtl w:val="0"/>
-          <w:lang w:val="en-US"/>
-        </w:rPr>
-        <w:t xml:space="preserve"> = 0.0</w:t>
-      </w:r>
-    </w:p>
-    <w:p>
-      <w:pPr>
-        <w:pStyle w:val="FirstSectionPar"/>
-        <w:ind w:firstLine="0"/>
-      </w:pPr>
-      <w:r>
-        <w:rPr>
-          <w:rtl w:val="0"/>
-          <w:lang w:val="en-US"/>
-        </w:rPr>
-        <w:t>(1) 2.6</w:t>
-      </w:r>
-    </w:p>
-    <w:p>
-      <w:pPr>
-        <w:pStyle w:val="FirstSectionPar"/>
-        <w:ind w:firstLine="0"/>
-      </w:pPr>
-      <w:r>
-        <w:rPr>
-          <w:rtl w:val="0"/>
-          <w:lang w:val="en-US"/>
-        </w:rPr>
-        <w:t>(2) 3.5</w:t>
-      </w:r>
-    </w:p>
-    <w:p>
-      <w:pPr>
-        <w:pStyle w:val="FirstSectionPar"/>
-        <w:ind w:firstLine="0"/>
-      </w:pPr>
-      <w:r>
-        <w:rPr>
-          <w:rtl w:val="0"/>
-          <w:lang w:val="en-US"/>
-        </w:rPr>
-        <w:t>(3) 2.6</w:t>
-      </w:r>
-    </w:p>
-    <w:p>
-      <w:pPr>
-        <w:pStyle w:val="FirstSectionPar"/>
-        <w:ind w:firstLine="0"/>
+    </w:p>
+    <w:p>
+      <w:pPr>
+        <w:pStyle w:val="FirstSectionPar"/>
+        <w:ind w:firstLine="0"/>
+        <w:rPr>
+          <w:rFonts w:ascii="Baskerville SemiBold" w:cs="Baskerville SemiBold" w:hAnsi="Baskerville SemiBold" w:eastAsia="Baskerville SemiBold"/>
+        </w:rPr>
+      </w:pPr>
+    </w:p>
+    <w:p>
+      <w:pPr>
+        <w:pStyle w:val="FirstSectionPar"/>
+        <w:ind w:firstLine="0"/>
+        <w:rPr>
+          <w:rFonts w:ascii="Baskerville SemiBold" w:cs="Baskerville SemiBold" w:hAnsi="Baskerville SemiBold" w:eastAsia="Baskerville SemiBold"/>
+        </w:rPr>
+      </w:pPr>
+    </w:p>
+    <w:p>
+      <w:pPr>
+        <w:pStyle w:val="FirstSectionPar"/>
+        <w:ind w:firstLine="0"/>
+        <w:rPr>
+          <w:rFonts w:ascii="Baskerville SemiBold" w:cs="Baskerville SemiBold" w:hAnsi="Baskerville SemiBold" w:eastAsia="Baskerville SemiBold"/>
+        </w:rPr>
+      </w:pPr>
+    </w:p>
+    <w:p>
+      <w:pPr>
+        <w:pStyle w:val="FirstSectionPar"/>
+        <w:ind w:firstLine="0"/>
+        <w:rPr>
+          <w:rFonts w:ascii="Baskerville SemiBold" w:cs="Baskerville SemiBold" w:hAnsi="Baskerville SemiBold" w:eastAsia="Baskerville SemiBold"/>
+        </w:rPr>
+      </w:pPr>
+    </w:p>
+    <w:p>
+      <w:pPr>
+        <w:pStyle w:val="FirstSectionPar"/>
+        <w:ind w:firstLine="0"/>
+        <w:rPr>
+          <w:rFonts w:ascii="Baskerville SemiBold" w:cs="Baskerville SemiBold" w:hAnsi="Baskerville SemiBold" w:eastAsia="Baskerville SemiBold"/>
+        </w:rPr>
+      </w:pPr>
+    </w:p>
+    <w:p>
+      <w:pPr>
+        <w:pStyle w:val="FirstSectionPar"/>
+        <w:ind w:firstLine="0"/>
+        <w:rPr>
+          <w:rFonts w:ascii="Baskerville SemiBold" w:cs="Baskerville SemiBold" w:hAnsi="Baskerville SemiBold" w:eastAsia="Baskerville SemiBold"/>
+        </w:rPr>
+      </w:pPr>
+    </w:p>
+    <w:p>
+      <w:pPr>
+        <w:pStyle w:val="FirstSectionPar"/>
+        <w:ind w:firstLine="0"/>
+        <w:rPr>
+          <w:rFonts w:ascii="Baskerville SemiBold" w:cs="Baskerville SemiBold" w:hAnsi="Baskerville SemiBold" w:eastAsia="Baskerville SemiBold"/>
+        </w:rPr>
+      </w:pPr>
+    </w:p>
+    <w:p>
+      <w:pPr>
+        <w:pStyle w:val="FirstSectionPar"/>
+        <w:ind w:firstLine="0"/>
+        <w:rPr>
+          <w:rFonts w:ascii="Baskerville SemiBold" w:cs="Baskerville SemiBold" w:hAnsi="Baskerville SemiBold" w:eastAsia="Baskerville SemiBold"/>
+        </w:rPr>
+      </w:pPr>
+    </w:p>
+    <w:p>
+      <w:pPr>
+        <w:pStyle w:val="FirstSectionPar"/>
+        <w:ind w:firstLine="0"/>
+        <w:rPr>
+          <w:rFonts w:ascii="Baskerville SemiBold" w:cs="Baskerville SemiBold" w:hAnsi="Baskerville SemiBold" w:eastAsia="Baskerville SemiBold"/>
+        </w:rPr>
+      </w:pPr>
+    </w:p>
+    <w:p>
+      <w:pPr>
+        <w:pStyle w:val="FirstSectionPar"/>
+        <w:ind w:firstLine="0"/>
+        <w:rPr>
+          <w:rFonts w:ascii="Baskerville SemiBold" w:cs="Baskerville SemiBold" w:hAnsi="Baskerville SemiBold" w:eastAsia="Baskerville SemiBold"/>
+        </w:rPr>
+      </w:pPr>
+    </w:p>
+    <w:p>
+      <w:pPr>
+        <w:pStyle w:val="FirstSectionPar"/>
+        <w:ind w:firstLine="0"/>
+        <w:rPr>
+          <w:rFonts w:ascii="Baskerville SemiBold" w:cs="Baskerville SemiBold" w:hAnsi="Baskerville SemiBold" w:eastAsia="Baskerville SemiBold"/>
+        </w:rPr>
       </w:pPr>
     </w:p>
     <w:p>
@@ -1917,9 +2209,9 @@
             <wp:wrapThrough wrapText="bothSides" distL="152400" distR="152400">
               <wp:wrapPolygon edited="1">
                 <wp:start x="0" y="0"/>
-                <wp:lineTo x="0" y="21600"/>
-                <wp:lineTo x="21600" y="21600"/>
-                <wp:lineTo x="21600" y="0"/>
+                <wp:lineTo x="0" y="21601"/>
+                <wp:lineTo x="21601" y="21601"/>
+                <wp:lineTo x="21601" y="0"/>
                 <wp:lineTo x="0" y="0"/>
               </wp:wrapPolygon>
             </wp:wrapThrough>
@@ -1936,6 +2228,7 @@
                     <a:blip r:embed="rId5">
                       <a:extLst/>
                     </a:blip>
+                    <a:srcRect l="0" t="0" r="0" b="0"/>
                     <a:stretch>
                       <a:fillRect/>
                     </a:stretch>
@@ -2011,49 +2304,234 @@
       <w:pPr>
         <w:pStyle w:val="FirstSectionPar"/>
         <w:ind w:firstLine="0"/>
-      </w:pPr>
-    </w:p>
-    <w:p>
-      <w:pPr>
-        <w:pStyle w:val="FirstSectionPar"/>
-        <w:ind w:firstLine="0"/>
-      </w:pPr>
-    </w:p>
-    <w:p>
-      <w:pPr>
-        <w:pStyle w:val="FirstSectionPar"/>
-        <w:ind w:firstLine="0"/>
-      </w:pPr>
-    </w:p>
-    <w:p>
-      <w:pPr>
-        <w:pStyle w:val="FirstSectionPar"/>
-        <w:ind w:firstLine="0"/>
-      </w:pPr>
-    </w:p>
-    <w:p>
-      <w:pPr>
-        <w:pStyle w:val="FirstSectionPar"/>
-        <w:ind w:firstLine="0"/>
-      </w:pPr>
-    </w:p>
-    <w:p>
-      <w:pPr>
-        <w:pStyle w:val="FirstSectionPar"/>
-        <w:ind w:firstLine="0"/>
-      </w:pPr>
-    </w:p>
-    <w:p>
-      <w:pPr>
-        <w:pStyle w:val="FirstSectionPar"/>
-        <w:ind w:firstLine="0"/>
-      </w:pPr>
-    </w:p>
-    <w:p>
-      <w:pPr>
-        <w:pStyle w:val="FirstSectionPar"/>
-        <w:ind w:firstLine="0"/>
-      </w:pPr>
+        <w:rPr>
+          <w:i w:val="1"/>
+          <w:iCs w:val="1"/>
+        </w:rPr>
+      </w:pPr>
+      <w:r>
+        <w:rPr>
+          <w:i w:val="1"/>
+          <w:iCs w:val="1"/>
+          <w:rtl w:val="0"/>
+          <w:lang w:val="en-US"/>
+        </w:rPr>
+        <w:t xml:space="preserve">Average Consumer Utility </w:t>
+      </w:r>
+      <w:r>
+        <w:rPr>
+          <w:rFonts w:hAnsi="Baskerville" w:hint="default"/>
+          <w:i w:val="1"/>
+          <w:iCs w:val="1"/>
+          <w:rtl w:val="0"/>
+          <w:lang w:val="en-US"/>
+        </w:rPr>
+        <w:t>…</w:t>
+      </w:r>
+    </w:p>
+    <w:p>
+      <w:pPr>
+        <w:pStyle w:val="FirstSectionPar"/>
+        <w:ind w:firstLine="0"/>
+      </w:pPr>
+      <w:r>
+        <w:rPr>
+          <w:rtl w:val="0"/>
+          <w:lang w:val="en-US"/>
+        </w:rPr>
+        <w:t xml:space="preserve">Min: </w:t>
+      </w:r>
+      <w:r>
+        <w:rPr>
+          <w:rtl w:val="0"/>
+          <w:lang w:val="en-US"/>
+        </w:rPr>
+        <w:t>2.00</w:t>
+      </w:r>
+    </w:p>
+    <w:p>
+      <w:pPr>
+        <w:pStyle w:val="FirstSectionPar"/>
+        <w:ind w:firstLine="0"/>
+      </w:pPr>
+      <w:r>
+        <w:rPr>
+          <w:rtl w:val="0"/>
+          <w:lang w:val="en-US"/>
+        </w:rPr>
+        <w:t xml:space="preserve">1st </w:t>
+      </w:r>
+      <w:r>
+        <w:rPr>
+          <w:rtl w:val="0"/>
+          <w:lang w:val="en-US"/>
+        </w:rPr>
+        <w:t>Quartile</w:t>
+      </w:r>
+      <w:r>
+        <w:rPr>
+          <w:rtl w:val="0"/>
+          <w:lang w:val="en-US"/>
+        </w:rPr>
+        <w:t>:</w:t>
+      </w:r>
+      <w:r>
+        <w:rPr>
+          <w:rtl w:val="0"/>
+          <w:lang w:val="en-US"/>
+        </w:rPr>
+        <w:t>2.6</w:t>
+      </w:r>
+      <w:r>
+        <w:rPr>
+          <w:rtl w:val="0"/>
+          <w:lang w:val="en-US"/>
+        </w:rPr>
+        <w:t>3</w:t>
+      </w:r>
+    </w:p>
+    <w:p>
+      <w:pPr>
+        <w:pStyle w:val="FirstSectionPar"/>
+        <w:ind w:firstLine="0"/>
+      </w:pPr>
+      <w:r>
+        <w:rPr>
+          <w:rtl w:val="0"/>
+          <w:lang w:val="en-US"/>
+        </w:rPr>
+        <w:t>Median: 3</w:t>
+      </w:r>
+      <w:r>
+        <w:rPr>
+          <w:rtl w:val="0"/>
+          <w:lang w:val="en-US"/>
+        </w:rPr>
+        <w:t>.</w:t>
+      </w:r>
+      <w:r>
+        <w:rPr>
+          <w:rtl w:val="0"/>
+          <w:lang w:val="en-US"/>
+        </w:rPr>
+        <w:t>00</w:t>
+      </w:r>
+    </w:p>
+    <w:p>
+      <w:pPr>
+        <w:pStyle w:val="FirstSectionPar"/>
+        <w:ind w:firstLine="0"/>
+      </w:pPr>
+      <w:r>
+        <w:rPr>
+          <w:rtl w:val="0"/>
+          <w:lang w:val="en-US"/>
+        </w:rPr>
+        <w:t xml:space="preserve">3rd Quartile: </w:t>
+      </w:r>
+      <w:r>
+        <w:rPr>
+          <w:rtl w:val="0"/>
+          <w:lang w:val="en-US"/>
+        </w:rPr>
+        <w:t>3.65</w:t>
+      </w:r>
+    </w:p>
+    <w:p>
+      <w:pPr>
+        <w:pStyle w:val="FirstSectionPar"/>
+        <w:ind w:firstLine="0"/>
+      </w:pPr>
+      <w:r>
+        <w:rPr>
+          <w:rtl w:val="0"/>
+          <w:lang w:val="en-US"/>
+        </w:rPr>
+        <w:t xml:space="preserve">Max: </w:t>
+      </w:r>
+      <w:r>
+        <w:rPr>
+          <w:rtl w:val="0"/>
+          <w:lang w:val="en-US"/>
+        </w:rPr>
+        <w:t>4.4</w:t>
+      </w:r>
+      <w:r>
+        <w:rPr>
+          <w:rtl w:val="0"/>
+          <w:lang w:val="en-US"/>
+        </w:rPr>
+        <w:t>9</w:t>
+      </w:r>
+    </w:p>
+    <w:p>
+      <w:pPr>
+        <w:pStyle w:val="FirstSectionPar"/>
+        <w:ind w:firstLine="0"/>
+      </w:pPr>
+    </w:p>
+    <w:p>
+      <w:pPr>
+        <w:pStyle w:val="FirstSectionPar"/>
+        <w:ind w:firstLine="0"/>
+      </w:pPr>
+    </w:p>
+    <w:p>
+      <w:pPr>
+        <w:pStyle w:val="FirstSectionPar"/>
+        <w:ind w:firstLine="0"/>
+      </w:pPr>
+    </w:p>
+    <w:p>
+      <w:pPr>
+        <w:pStyle w:val="FirstSectionPar"/>
+        <w:ind w:firstLine="0"/>
+      </w:pPr>
+    </w:p>
+    <w:p>
+      <w:pPr>
+        <w:pStyle w:val="FirstSectionPar"/>
+        <w:ind w:firstLine="0"/>
+      </w:pPr>
+    </w:p>
+    <w:p>
+      <w:pPr>
+        <w:pStyle w:val="FirstSectionPar"/>
+        <w:ind w:firstLine="0"/>
+      </w:pPr>
+    </w:p>
+    <w:p>
+      <w:pPr>
+        <w:pStyle w:val="FirstSectionPar"/>
+        <w:ind w:firstLine="0"/>
+      </w:pPr>
+    </w:p>
+    <w:p>
+      <w:pPr>
+        <w:pStyle w:val="FirstSectionPar"/>
+        <w:ind w:firstLine="0"/>
+      </w:pPr>
+    </w:p>
+    <w:p>
+      <w:pPr>
+        <w:pStyle w:val="FirstSectionPar"/>
+        <w:ind w:firstLine="0"/>
+      </w:pPr>
+    </w:p>
+    <w:p>
+      <w:pPr>
+        <w:pStyle w:val="FirstSectionPar"/>
+        <w:ind w:firstLine="0"/>
+      </w:pPr>
+    </w:p>
+    <w:p>
+      <w:pPr>
+        <w:pStyle w:val="FirstSectionPar"/>
+        <w:ind w:firstLine="0"/>
+      </w:pPr>
+      <w:r>
+        <w:br w:type="page"/>
+      </w:r>
     </w:p>
     <w:p>
       <w:pPr>
@@ -2084,6 +2562,19 @@
           <w:lang w:val="en-US"/>
         </w:rPr>
         <w:t xml:space="preserve"> = 0.4</w:t>
+      </w:r>
+    </w:p>
+    <w:p>
+      <w:pPr>
+        <w:pStyle w:val="FirstSectionPar"/>
+        <w:ind w:firstLine="0"/>
+      </w:pPr>
+      <w:r>
+        <w:rPr>
+          <w:rtl w:val="0"/>
+          <w:lang w:val="en-US"/>
+        </w:rPr>
+        <w:t>(1) 4.6</w:t>
       </w:r>
       <w:r>
         <w:drawing>
@@ -2092,8 +2583,8 @@
             <wp:positionH relativeFrom="margin">
               <wp:posOffset>1659889</wp:posOffset>
             </wp:positionH>
-            <wp:positionV relativeFrom="line">
-              <wp:posOffset>218439</wp:posOffset>
+            <wp:positionV relativeFrom="page">
+              <wp:posOffset>914399</wp:posOffset>
             </wp:positionV>
             <wp:extent cx="4277361" cy="4277361"/>
             <wp:effectExtent l="0" t="0" r="0" b="0"/>
@@ -2154,19 +2645,6 @@
           <w:rtl w:val="0"/>
           <w:lang w:val="en-US"/>
         </w:rPr>
-        <w:t>(1) 4.6</w:t>
-      </w:r>
-    </w:p>
-    <w:p>
-      <w:pPr>
-        <w:pStyle w:val="FirstSectionPar"/>
-        <w:ind w:firstLine="0"/>
-      </w:pPr>
-      <w:r>
-        <w:rPr>
-          <w:rtl w:val="0"/>
-          <w:lang w:val="en-US"/>
-        </w:rPr>
         <w:t>(2) 4.8</w:t>
       </w:r>
     </w:p>
@@ -2182,6 +2660,199 @@
         </w:rPr>
         <w:t>(3) 2.6</w:t>
       </w:r>
+    </w:p>
+    <w:p>
+      <w:pPr>
+        <w:pStyle w:val="FirstSectionPar"/>
+        <w:ind w:firstLine="0"/>
+        <w:rPr>
+          <w:i w:val="1"/>
+          <w:iCs w:val="1"/>
+        </w:rPr>
+      </w:pPr>
+      <w:r>
+        <w:rPr>
+          <w:i w:val="1"/>
+          <w:iCs w:val="1"/>
+          <w:rtl w:val="0"/>
+          <w:lang w:val="en-US"/>
+        </w:rPr>
+        <w:t xml:space="preserve">Average Consumer Utility </w:t>
+      </w:r>
+      <w:r>
+        <w:rPr>
+          <w:rFonts w:hAnsi="Baskerville" w:hint="default"/>
+          <w:i w:val="1"/>
+          <w:iCs w:val="1"/>
+          <w:rtl w:val="0"/>
+          <w:lang w:val="en-US"/>
+        </w:rPr>
+        <w:t>…</w:t>
+      </w:r>
+    </w:p>
+    <w:p>
+      <w:pPr>
+        <w:pStyle w:val="FirstSectionPar"/>
+        <w:ind w:firstLine="0"/>
+      </w:pPr>
+      <w:r>
+        <w:rPr>
+          <w:rtl w:val="0"/>
+          <w:lang w:val="en-US"/>
+        </w:rPr>
+        <w:t xml:space="preserve">Min: </w:t>
+      </w:r>
+      <w:r>
+        <w:rPr>
+          <w:rtl w:val="0"/>
+          <w:lang w:val="en-US"/>
+        </w:rPr>
+        <w:t>2.</w:t>
+      </w:r>
+      <w:r>
+        <w:rPr>
+          <w:rtl w:val="0"/>
+          <w:lang w:val="en-US"/>
+        </w:rPr>
+        <w:t>10</w:t>
+      </w:r>
+    </w:p>
+    <w:p>
+      <w:pPr>
+        <w:pStyle w:val="FirstSectionPar"/>
+        <w:ind w:firstLine="0"/>
+      </w:pPr>
+      <w:r>
+        <w:rPr>
+          <w:rtl w:val="0"/>
+          <w:lang w:val="en-US"/>
+        </w:rPr>
+        <w:t xml:space="preserve">1st </w:t>
+      </w:r>
+      <w:r>
+        <w:rPr>
+          <w:rtl w:val="0"/>
+          <w:lang w:val="en-US"/>
+        </w:rPr>
+        <w:t>Quartile</w:t>
+      </w:r>
+      <w:r>
+        <w:rPr>
+          <w:rtl w:val="0"/>
+          <w:lang w:val="en-US"/>
+        </w:rPr>
+        <w:t xml:space="preserve">: </w:t>
+      </w:r>
+      <w:r>
+        <w:rPr>
+          <w:rtl w:val="0"/>
+          <w:lang w:val="en-US"/>
+        </w:rPr>
+        <w:t>2.79</w:t>
+      </w:r>
+    </w:p>
+    <w:p>
+      <w:pPr>
+        <w:pStyle w:val="FirstSectionPar"/>
+        <w:ind w:firstLine="0"/>
+      </w:pPr>
+      <w:r>
+        <w:rPr>
+          <w:rtl w:val="0"/>
+          <w:lang w:val="en-US"/>
+        </w:rPr>
+        <w:t xml:space="preserve">Median: </w:t>
+      </w:r>
+      <w:r>
+        <w:rPr>
+          <w:rtl w:val="0"/>
+          <w:lang w:val="en-US"/>
+        </w:rPr>
+        <w:t>4.15</w:t>
+      </w:r>
+    </w:p>
+    <w:p>
+      <w:pPr>
+        <w:pStyle w:val="FirstSectionPar"/>
+        <w:ind w:firstLine="0"/>
+      </w:pPr>
+      <w:r>
+        <w:rPr>
+          <w:rtl w:val="0"/>
+          <w:lang w:val="en-US"/>
+        </w:rPr>
+        <w:t xml:space="preserve">3rd Quartile: </w:t>
+      </w:r>
+      <w:r>
+        <w:rPr>
+          <w:rtl w:val="0"/>
+          <w:lang w:val="en-US"/>
+        </w:rPr>
+        <w:t>4.</w:t>
+      </w:r>
+      <w:r>
+        <w:rPr>
+          <w:rtl w:val="0"/>
+          <w:lang w:val="en-US"/>
+        </w:rPr>
+        <w:t>76</w:t>
+      </w:r>
+    </w:p>
+    <w:p>
+      <w:pPr>
+        <w:pStyle w:val="FirstSectionPar"/>
+        <w:ind w:firstLine="0"/>
+      </w:pPr>
+      <w:r>
+        <w:rPr>
+          <w:rtl w:val="0"/>
+          <w:lang w:val="en-US"/>
+        </w:rPr>
+        <w:t xml:space="preserve">Max: </w:t>
+      </w:r>
+      <w:r>
+        <w:rPr>
+          <w:rtl w:val="0"/>
+          <w:lang w:val="en-US"/>
+        </w:rPr>
+        <w:t>5.37</w:t>
+      </w:r>
+    </w:p>
+    <w:p>
+      <w:pPr>
+        <w:pStyle w:val="FirstSectionPar"/>
+        <w:ind w:firstLine="0"/>
+      </w:pPr>
+    </w:p>
+    <w:p>
+      <w:pPr>
+        <w:pStyle w:val="FirstSectionPar"/>
+        <w:ind w:firstLine="0"/>
+      </w:pPr>
+    </w:p>
+    <w:p>
+      <w:pPr>
+        <w:pStyle w:val="FirstSectionPar"/>
+        <w:ind w:firstLine="0"/>
+      </w:pPr>
+    </w:p>
+    <w:p>
+      <w:pPr>
+        <w:pStyle w:val="FirstSectionPar"/>
+        <w:ind w:firstLine="0"/>
+      </w:pPr>
+    </w:p>
+    <w:p>
+      <w:pPr>
+        <w:pStyle w:val="FirstSectionPar"/>
+        <w:ind w:firstLine="0"/>
+      </w:pPr>
+    </w:p>
+    <w:p>
+      <w:pPr>
+        <w:pStyle w:val="FirstSectionPar"/>
+        <w:ind w:firstLine="0"/>
+      </w:pPr>
     </w:p>
     <w:p>
       <w:pPr>
@@ -2364,54 +3035,230 @@
       <w:pPr>
         <w:pStyle w:val="FirstSectionPar"/>
         <w:ind w:firstLine="0"/>
-      </w:pPr>
-    </w:p>
-    <w:p>
-      <w:pPr>
-        <w:pStyle w:val="FirstSectionPar"/>
-        <w:ind w:firstLine="0"/>
-      </w:pPr>
-    </w:p>
-    <w:p>
-      <w:pPr>
-        <w:pStyle w:val="FirstSectionPar"/>
-        <w:ind w:firstLine="0"/>
-      </w:pPr>
-    </w:p>
-    <w:p>
-      <w:pPr>
-        <w:pStyle w:val="FirstSectionPar"/>
-        <w:ind w:firstLine="0"/>
-      </w:pPr>
-    </w:p>
-    <w:p>
-      <w:pPr>
-        <w:pStyle w:val="FirstSectionPar"/>
-        <w:ind w:firstLine="0"/>
-      </w:pPr>
-    </w:p>
-    <w:p>
-      <w:pPr>
-        <w:pStyle w:val="FirstSectionPar"/>
-        <w:ind w:firstLine="0"/>
-      </w:pPr>
-    </w:p>
-    <w:p>
-      <w:pPr>
-        <w:pStyle w:val="FirstSectionPar"/>
-        <w:ind w:firstLine="0"/>
-      </w:pPr>
-    </w:p>
-    <w:p>
-      <w:pPr>
-        <w:pStyle w:val="FirstSectionPar"/>
-        <w:ind w:firstLine="0"/>
-      </w:pPr>
-    </w:p>
-    <w:p>
-      <w:pPr>
-        <w:pStyle w:val="FirstSectionPar"/>
-        <w:ind w:firstLine="0"/>
+        <w:rPr>
+          <w:i w:val="1"/>
+          <w:iCs w:val="1"/>
+        </w:rPr>
+      </w:pPr>
+      <w:r>
+        <w:rPr>
+          <w:i w:val="1"/>
+          <w:iCs w:val="1"/>
+          <w:rtl w:val="0"/>
+          <w:lang w:val="en-US"/>
+        </w:rPr>
+        <w:t xml:space="preserve">Average Consumer Utility </w:t>
+      </w:r>
+      <w:r>
+        <w:rPr>
+          <w:rFonts w:hAnsi="Baskerville" w:hint="default"/>
+          <w:i w:val="1"/>
+          <w:iCs w:val="1"/>
+          <w:rtl w:val="0"/>
+          <w:lang w:val="en-US"/>
+        </w:rPr>
+        <w:t>…</w:t>
+      </w:r>
+    </w:p>
+    <w:p>
+      <w:pPr>
+        <w:pStyle w:val="FirstSectionPar"/>
+        <w:ind w:firstLine="0"/>
+      </w:pPr>
+      <w:r>
+        <w:rPr>
+          <w:rtl w:val="0"/>
+          <w:lang w:val="en-US"/>
+        </w:rPr>
+        <w:t xml:space="preserve">Min: </w:t>
+      </w:r>
+      <w:r>
+        <w:rPr>
+          <w:rtl w:val="0"/>
+          <w:lang w:val="en-US"/>
+        </w:rPr>
+        <w:t>4.22</w:t>
+      </w:r>
+    </w:p>
+    <w:p>
+      <w:pPr>
+        <w:pStyle w:val="FirstSectionPar"/>
+        <w:ind w:firstLine="0"/>
+      </w:pPr>
+      <w:r>
+        <w:rPr>
+          <w:rtl w:val="0"/>
+          <w:lang w:val="en-US"/>
+        </w:rPr>
+        <w:t xml:space="preserve">1st </w:t>
+      </w:r>
+      <w:r>
+        <w:rPr>
+          <w:rtl w:val="0"/>
+          <w:lang w:val="en-US"/>
+        </w:rPr>
+        <w:t>Quartile</w:t>
+      </w:r>
+      <w:r>
+        <w:rPr>
+          <w:rtl w:val="0"/>
+          <w:lang w:val="en-US"/>
+        </w:rPr>
+        <w:t xml:space="preserve">: </w:t>
+      </w:r>
+      <w:r>
+        <w:rPr>
+          <w:rtl w:val="0"/>
+          <w:lang w:val="en-US"/>
+        </w:rPr>
+        <w:t>5.3</w:t>
+      </w:r>
+      <w:r>
+        <w:rPr>
+          <w:rtl w:val="0"/>
+          <w:lang w:val="en-US"/>
+        </w:rPr>
+        <w:t>6</w:t>
+      </w:r>
+    </w:p>
+    <w:p>
+      <w:pPr>
+        <w:pStyle w:val="FirstSectionPar"/>
+        <w:ind w:firstLine="0"/>
+      </w:pPr>
+      <w:r>
+        <w:rPr>
+          <w:rtl w:val="0"/>
+          <w:lang w:val="en-US"/>
+        </w:rPr>
+        <w:t xml:space="preserve">Median: </w:t>
+      </w:r>
+      <w:r>
+        <w:rPr>
+          <w:rtl w:val="0"/>
+          <w:lang w:val="en-US"/>
+        </w:rPr>
+        <w:t>5.6</w:t>
+      </w:r>
+      <w:r>
+        <w:rPr>
+          <w:rtl w:val="0"/>
+          <w:lang w:val="en-US"/>
+        </w:rPr>
+        <w:t>8</w:t>
+      </w:r>
+    </w:p>
+    <w:p>
+      <w:pPr>
+        <w:pStyle w:val="FirstSectionPar"/>
+        <w:ind w:firstLine="0"/>
+      </w:pPr>
+      <w:r>
+        <w:rPr>
+          <w:rtl w:val="0"/>
+          <w:lang w:val="en-US"/>
+        </w:rPr>
+        <w:t xml:space="preserve">3rd Quartile: </w:t>
+      </w:r>
+      <w:r>
+        <w:rPr>
+          <w:rtl w:val="0"/>
+          <w:lang w:val="en-US"/>
+        </w:rPr>
+        <w:t>5.89</w:t>
+      </w:r>
+    </w:p>
+    <w:p>
+      <w:pPr>
+        <w:pStyle w:val="FirstSectionPar"/>
+        <w:ind w:firstLine="0"/>
+      </w:pPr>
+      <w:r>
+        <w:rPr>
+          <w:rtl w:val="0"/>
+          <w:lang w:val="en-US"/>
+        </w:rPr>
+        <w:t xml:space="preserve">Max: </w:t>
+      </w:r>
+      <w:r>
+        <w:rPr>
+          <w:rtl w:val="0"/>
+          <w:lang w:val="en-US"/>
+        </w:rPr>
+        <w:t>6.4</w:t>
+      </w:r>
+      <w:r>
+        <w:rPr>
+          <w:rtl w:val="0"/>
+          <w:lang w:val="en-US"/>
+        </w:rPr>
+        <w:t>3</w:t>
+      </w:r>
+    </w:p>
+    <w:p>
+      <w:pPr>
+        <w:pStyle w:val="FirstSectionPar"/>
+        <w:ind w:firstLine="0"/>
+      </w:pPr>
+    </w:p>
+    <w:p>
+      <w:pPr>
+        <w:pStyle w:val="FirstSectionPar"/>
+        <w:ind w:firstLine="0"/>
+      </w:pPr>
+    </w:p>
+    <w:p>
+      <w:pPr>
+        <w:pStyle w:val="FirstSectionPar"/>
+        <w:ind w:firstLine="0"/>
+      </w:pPr>
+    </w:p>
+    <w:p>
+      <w:pPr>
+        <w:pStyle w:val="FirstSectionPar"/>
+        <w:ind w:firstLine="0"/>
+      </w:pPr>
+    </w:p>
+    <w:p>
+      <w:pPr>
+        <w:pStyle w:val="FirstSectionPar"/>
+        <w:ind w:firstLine="0"/>
+      </w:pPr>
+    </w:p>
+    <w:p>
+      <w:pPr>
+        <w:pStyle w:val="FirstSectionPar"/>
+        <w:ind w:firstLine="0"/>
+      </w:pPr>
+    </w:p>
+    <w:p>
+      <w:pPr>
+        <w:pStyle w:val="FirstSectionPar"/>
+        <w:ind w:firstLine="0"/>
+      </w:pPr>
+    </w:p>
+    <w:p>
+      <w:pPr>
+        <w:pStyle w:val="FirstSectionPar"/>
+        <w:ind w:firstLine="0"/>
+      </w:pPr>
+    </w:p>
+    <w:p>
+      <w:pPr>
+        <w:pStyle w:val="FirstSectionPar"/>
+        <w:ind w:firstLine="0"/>
+        <w:rPr>
+          <w:rFonts w:ascii="Baskerville SemiBold" w:cs="Baskerville SemiBold" w:hAnsi="Baskerville SemiBold" w:eastAsia="Baskerville SemiBold"/>
+        </w:rPr>
+      </w:pPr>
+    </w:p>
+    <w:p>
+      <w:pPr>
+        <w:pStyle w:val="FirstSectionPar"/>
+        <w:ind w:firstLine="0"/>
+        <w:rPr>
+          <w:rFonts w:ascii="Baskerville SemiBold" w:cs="Baskerville SemiBold" w:hAnsi="Baskerville SemiBold" w:eastAsia="Baskerville SemiBold"/>
+        </w:rPr>
       </w:pPr>
     </w:p>
     <w:p>
@@ -2483,15 +3330,6 @@
           </wp:anchor>
         </w:drawing>
       </w:r>
-    </w:p>
-    <w:p>
-      <w:pPr>
-        <w:pStyle w:val="FirstSectionPar"/>
-        <w:ind w:firstLine="0"/>
-        <w:rPr>
-          <w:rFonts w:ascii="Baskerville SemiBold" w:cs="Baskerville SemiBold" w:hAnsi="Baskerville SemiBold" w:eastAsia="Baskerville SemiBold"/>
-        </w:rPr>
-      </w:pPr>
       <w:r>
         <w:rPr>
           <w:rFonts w:ascii="Baskerville SemiBold"/>
@@ -2568,7 +3406,165 @@
       <w:pPr>
         <w:pStyle w:val="FirstSectionPar"/>
         <w:ind w:firstLine="0"/>
-      </w:pPr>
+        <w:rPr>
+          <w:i w:val="1"/>
+          <w:iCs w:val="1"/>
+        </w:rPr>
+      </w:pPr>
+      <w:r>
+        <w:rPr>
+          <w:i w:val="1"/>
+          <w:iCs w:val="1"/>
+          <w:rtl w:val="0"/>
+          <w:lang w:val="en-US"/>
+        </w:rPr>
+        <w:t xml:space="preserve">Average Consumer Utility </w:t>
+      </w:r>
+      <w:r>
+        <w:rPr>
+          <w:rFonts w:hAnsi="Baskerville" w:hint="default"/>
+          <w:i w:val="1"/>
+          <w:iCs w:val="1"/>
+          <w:rtl w:val="0"/>
+          <w:lang w:val="en-US"/>
+        </w:rPr>
+        <w:t>…</w:t>
+      </w:r>
+    </w:p>
+    <w:p>
+      <w:pPr>
+        <w:pStyle w:val="FirstSectionPar"/>
+        <w:ind w:firstLine="0"/>
+      </w:pPr>
+      <w:r>
+        <w:rPr>
+          <w:rtl w:val="0"/>
+          <w:lang w:val="en-US"/>
+        </w:rPr>
+        <w:t xml:space="preserve">Min: </w:t>
+      </w:r>
+      <w:r>
+        <w:rPr>
+          <w:rtl w:val="0"/>
+          <w:lang w:val="en-US"/>
+        </w:rPr>
+        <w:t>6.0</w:t>
+      </w:r>
+      <w:r>
+        <w:rPr>
+          <w:rtl w:val="0"/>
+          <w:lang w:val="en-US"/>
+        </w:rPr>
+        <w:t>5</w:t>
+      </w:r>
+    </w:p>
+    <w:p>
+      <w:pPr>
+        <w:pStyle w:val="FirstSectionPar"/>
+        <w:ind w:firstLine="0"/>
+      </w:pPr>
+      <w:r>
+        <w:rPr>
+          <w:rtl w:val="0"/>
+          <w:lang w:val="en-US"/>
+        </w:rPr>
+        <w:t xml:space="preserve">1st </w:t>
+      </w:r>
+      <w:r>
+        <w:rPr>
+          <w:rtl w:val="0"/>
+          <w:lang w:val="en-US"/>
+        </w:rPr>
+        <w:t>Quartile</w:t>
+      </w:r>
+      <w:r>
+        <w:rPr>
+          <w:rtl w:val="0"/>
+          <w:lang w:val="en-US"/>
+        </w:rPr>
+        <w:t xml:space="preserve">: </w:t>
+      </w:r>
+      <w:r>
+        <w:rPr>
+          <w:rtl w:val="0"/>
+          <w:lang w:val="en-US"/>
+        </w:rPr>
+        <w:t>6.5</w:t>
+      </w:r>
+      <w:r>
+        <w:rPr>
+          <w:rtl w:val="0"/>
+          <w:lang w:val="en-US"/>
+        </w:rPr>
+        <w:t>7</w:t>
+      </w:r>
+    </w:p>
+    <w:p>
+      <w:pPr>
+        <w:pStyle w:val="FirstSectionPar"/>
+        <w:ind w:firstLine="0"/>
+      </w:pPr>
+      <w:r>
+        <w:rPr>
+          <w:rtl w:val="0"/>
+          <w:lang w:val="en-US"/>
+        </w:rPr>
+        <w:t xml:space="preserve">Median: </w:t>
+      </w:r>
+      <w:r>
+        <w:rPr>
+          <w:rtl w:val="0"/>
+          <w:lang w:val="en-US"/>
+        </w:rPr>
+        <w:t>6.76</w:t>
+      </w:r>
+    </w:p>
+    <w:p>
+      <w:pPr>
+        <w:pStyle w:val="FirstSectionPar"/>
+        <w:ind w:firstLine="0"/>
+      </w:pPr>
+      <w:r>
+        <w:rPr>
+          <w:rtl w:val="0"/>
+          <w:lang w:val="en-US"/>
+        </w:rPr>
+        <w:t xml:space="preserve">3rd Quartile: </w:t>
+      </w:r>
+      <w:r>
+        <w:rPr>
+          <w:rtl w:val="0"/>
+          <w:lang w:val="en-US"/>
+        </w:rPr>
+        <w:t>6.95</w:t>
+      </w:r>
+    </w:p>
+    <w:p>
+      <w:pPr>
+        <w:pStyle w:val="FirstSectionPar"/>
+        <w:ind w:firstLine="0"/>
+      </w:pPr>
+      <w:r>
+        <w:rPr>
+          <w:rtl w:val="0"/>
+          <w:lang w:val="en-US"/>
+        </w:rPr>
+        <w:t xml:space="preserve">Max: </w:t>
+      </w:r>
+      <w:r>
+        <w:rPr>
+          <w:rtl w:val="0"/>
+          <w:lang w:val="en-US"/>
+        </w:rPr>
+        <w:t>7.4</w:t>
+      </w:r>
+      <w:r>
+        <w:rPr>
+          <w:rtl w:val="0"/>
+          <w:lang w:val="en-US"/>
+        </w:rPr>
+        <w:t>7</w:t>
+      </w:r>
     </w:p>
     <w:p>
       <w:pPr>

</xml_diff>

<commit_message>
all data formatted to three figures of significance
</commit_message>
<xml_diff>
--- a/bigbox/Big_Box_Math_No_Expense.docx
+++ b/bigbox/Big_Box_Math_No_Expense.docx
@@ -1855,33 +1855,33 @@
           <w:rtl w:val="0"/>
           <w:lang w:val="en-US"/>
         </w:rPr>
-        <w:t>(1) 2.6</w:t>
-      </w:r>
-    </w:p>
-    <w:p>
-      <w:pPr>
-        <w:pStyle w:val="FirstSectionPar"/>
-        <w:ind w:firstLine="0"/>
-      </w:pPr>
-      <w:r>
-        <w:rPr>
-          <w:rtl w:val="0"/>
-          <w:lang w:val="en-US"/>
-        </w:rPr>
-        <w:t>(2) 3.5</w:t>
-      </w:r>
-    </w:p>
-    <w:p>
-      <w:pPr>
-        <w:pStyle w:val="FirstSectionPar"/>
-        <w:ind w:firstLine="0"/>
-      </w:pPr>
-      <w:r>
-        <w:rPr>
-          <w:rtl w:val="0"/>
-          <w:lang w:val="en-US"/>
-        </w:rPr>
-        <w:t>(3) 2.6</w:t>
+        <w:t>(1) 2.60</w:t>
+      </w:r>
+    </w:p>
+    <w:p>
+      <w:pPr>
+        <w:pStyle w:val="FirstSectionPar"/>
+        <w:ind w:firstLine="0"/>
+      </w:pPr>
+      <w:r>
+        <w:rPr>
+          <w:rtl w:val="0"/>
+          <w:lang w:val="en-US"/>
+        </w:rPr>
+        <w:t>(2) 3.47</w:t>
+      </w:r>
+    </w:p>
+    <w:p>
+      <w:pPr>
+        <w:pStyle w:val="FirstSectionPar"/>
+        <w:ind w:firstLine="0"/>
+      </w:pPr>
+      <w:r>
+        <w:rPr>
+          <w:rtl w:val="0"/>
+          <w:lang w:val="en-US"/>
+        </w:rPr>
+        <w:t>(3) 2.60</w:t>
       </w:r>
     </w:p>
     <w:p>
@@ -1900,7 +1900,7 @@
           <w:rtl w:val="0"/>
           <w:lang w:val="en-US"/>
         </w:rPr>
-        <w:t xml:space="preserve">Average Consumer Utility </w:t>
+        <w:t xml:space="preserve">Averages of Mom and Pops over runs </w:t>
       </w:r>
       <w:r>
         <w:rPr>
@@ -1923,6 +1923,114 @@
           <w:rtl w:val="0"/>
           <w:lang w:val="en-US"/>
         </w:rPr>
+        <w:t>Min: 0.00</w:t>
+      </w:r>
+    </w:p>
+    <w:p>
+      <w:pPr>
+        <w:pStyle w:val="FirstSectionPar"/>
+        <w:ind w:firstLine="0"/>
+      </w:pPr>
+      <w:r>
+        <w:rPr>
+          <w:rtl w:val="0"/>
+          <w:lang w:val="en-US"/>
+        </w:rPr>
+        <w:t xml:space="preserve">1st </w:t>
+      </w:r>
+      <w:r>
+        <w:rPr>
+          <w:rtl w:val="0"/>
+          <w:lang w:val="en-US"/>
+        </w:rPr>
+        <w:t>Quartile</w:t>
+      </w:r>
+      <w:r>
+        <w:rPr>
+          <w:rtl w:val="0"/>
+          <w:lang w:val="en-US"/>
+        </w:rPr>
+        <w:t>: 0.00</w:t>
+      </w:r>
+    </w:p>
+    <w:p>
+      <w:pPr>
+        <w:pStyle w:val="FirstSectionPar"/>
+        <w:ind w:firstLine="0"/>
+      </w:pPr>
+      <w:r>
+        <w:rPr>
+          <w:rtl w:val="0"/>
+          <w:lang w:val="en-US"/>
+        </w:rPr>
+        <w:t>Median: 0.00</w:t>
+      </w:r>
+    </w:p>
+    <w:p>
+      <w:pPr>
+        <w:pStyle w:val="FirstSectionPar"/>
+        <w:ind w:firstLine="0"/>
+      </w:pPr>
+      <w:r>
+        <w:rPr>
+          <w:rtl w:val="0"/>
+          <w:lang w:val="en-US"/>
+        </w:rPr>
+        <w:t>3rd Quartile: 5.00</w:t>
+      </w:r>
+    </w:p>
+    <w:p>
+      <w:pPr>
+        <w:pStyle w:val="FirstSectionPar"/>
+        <w:ind w:firstLine="0"/>
+      </w:pPr>
+      <w:r>
+        <w:rPr>
+          <w:rtl w:val="0"/>
+          <w:lang w:val="en-US"/>
+        </w:rPr>
+        <w:t>Max: 5.00</w:t>
+      </w:r>
+    </w:p>
+    <w:p>
+      <w:pPr>
+        <w:pStyle w:val="FirstSectionPar"/>
+        <w:ind w:firstLine="0"/>
+        <w:rPr>
+          <w:i w:val="1"/>
+          <w:iCs w:val="1"/>
+        </w:rPr>
+      </w:pPr>
+      <w:r>
+        <w:rPr>
+          <w:i w:val="1"/>
+          <w:iCs w:val="1"/>
+          <w:rtl w:val="0"/>
+          <w:lang w:val="en-US"/>
+        </w:rPr>
+        <w:t xml:space="preserve">Average Consumer Utility </w:t>
+      </w:r>
+      <w:r>
+        <w:rPr>
+          <w:rFonts w:hAnsi="Baskerville" w:hint="default"/>
+          <w:i w:val="1"/>
+          <w:iCs w:val="1"/>
+          <w:rtl w:val="0"/>
+          <w:lang w:val="en-US"/>
+        </w:rPr>
+        <w:t>…</w:t>
+      </w:r>
+    </w:p>
+    <w:p>
+      <w:pPr>
+        <w:pStyle w:val="FirstSectionPar"/>
+        <w:ind w:firstLine="0"/>
+      </w:pPr>
+      <w:r>
+        <w:rPr>
+          <w:rtl w:val="0"/>
+          <w:lang w:val="en-US"/>
+        </w:rPr>
         <w:t xml:space="preserve">Min: </w:t>
       </w:r>
       <w:r>
@@ -2046,117 +2154,108 @@
         <w:pStyle w:val="FirstSectionPar"/>
         <w:ind w:firstLine="0"/>
         <w:rPr>
-          <w:rFonts w:ascii="Baskerville SemiBold" w:cs="Baskerville SemiBold" w:hAnsi="Baskerville SemiBold" w:eastAsia="Baskerville SemiBold"/>
-        </w:rPr>
-      </w:pPr>
-    </w:p>
-    <w:p>
-      <w:pPr>
-        <w:pStyle w:val="FirstSectionPar"/>
-        <w:ind w:firstLine="0"/>
-        <w:rPr>
-          <w:rFonts w:ascii="Baskerville SemiBold" w:cs="Baskerville SemiBold" w:hAnsi="Baskerville SemiBold" w:eastAsia="Baskerville SemiBold"/>
-        </w:rPr>
-      </w:pPr>
-    </w:p>
-    <w:p>
-      <w:pPr>
-        <w:pStyle w:val="FirstSectionPar"/>
-        <w:ind w:firstLine="0"/>
-        <w:rPr>
-          <w:rFonts w:ascii="Baskerville SemiBold" w:cs="Baskerville SemiBold" w:hAnsi="Baskerville SemiBold" w:eastAsia="Baskerville SemiBold"/>
-        </w:rPr>
-      </w:pPr>
-    </w:p>
-    <w:p>
-      <w:pPr>
-        <w:pStyle w:val="FirstSectionPar"/>
-        <w:ind w:firstLine="0"/>
-        <w:rPr>
-          <w:rFonts w:ascii="Baskerville SemiBold" w:cs="Baskerville SemiBold" w:hAnsi="Baskerville SemiBold" w:eastAsia="Baskerville SemiBold"/>
-        </w:rPr>
-      </w:pPr>
-    </w:p>
-    <w:p>
-      <w:pPr>
-        <w:pStyle w:val="FirstSectionPar"/>
-        <w:ind w:firstLine="0"/>
-        <w:rPr>
-          <w:rFonts w:ascii="Baskerville SemiBold" w:cs="Baskerville SemiBold" w:hAnsi="Baskerville SemiBold" w:eastAsia="Baskerville SemiBold"/>
-        </w:rPr>
-      </w:pPr>
-    </w:p>
-    <w:p>
-      <w:pPr>
-        <w:pStyle w:val="FirstSectionPar"/>
-        <w:ind w:firstLine="0"/>
-        <w:rPr>
-          <w:rFonts w:ascii="Baskerville SemiBold" w:cs="Baskerville SemiBold" w:hAnsi="Baskerville SemiBold" w:eastAsia="Baskerville SemiBold"/>
-        </w:rPr>
-      </w:pPr>
-    </w:p>
-    <w:p>
-      <w:pPr>
-        <w:pStyle w:val="FirstSectionPar"/>
-        <w:ind w:firstLine="0"/>
-        <w:rPr>
-          <w:rFonts w:ascii="Baskerville SemiBold" w:cs="Baskerville SemiBold" w:hAnsi="Baskerville SemiBold" w:eastAsia="Baskerville SemiBold"/>
-        </w:rPr>
-      </w:pPr>
-    </w:p>
-    <w:p>
-      <w:pPr>
-        <w:pStyle w:val="FirstSectionPar"/>
-        <w:ind w:firstLine="0"/>
-        <w:rPr>
-          <w:rFonts w:ascii="Baskerville SemiBold" w:cs="Baskerville SemiBold" w:hAnsi="Baskerville SemiBold" w:eastAsia="Baskerville SemiBold"/>
-        </w:rPr>
-      </w:pPr>
-    </w:p>
-    <w:p>
-      <w:pPr>
-        <w:pStyle w:val="FirstSectionPar"/>
-        <w:ind w:firstLine="0"/>
-        <w:rPr>
-          <w:rFonts w:ascii="Baskerville SemiBold" w:cs="Baskerville SemiBold" w:hAnsi="Baskerville SemiBold" w:eastAsia="Baskerville SemiBold"/>
-        </w:rPr>
-      </w:pPr>
-    </w:p>
-    <w:p>
-      <w:pPr>
-        <w:pStyle w:val="FirstSectionPar"/>
-        <w:ind w:firstLine="0"/>
-        <w:rPr>
-          <w:rFonts w:ascii="Baskerville SemiBold" w:cs="Baskerville SemiBold" w:hAnsi="Baskerville SemiBold" w:eastAsia="Baskerville SemiBold"/>
-        </w:rPr>
-      </w:pPr>
-    </w:p>
-    <w:p>
-      <w:pPr>
-        <w:pStyle w:val="FirstSectionPar"/>
-        <w:ind w:firstLine="0"/>
-        <w:rPr>
-          <w:rFonts w:ascii="Baskerville SemiBold" w:cs="Baskerville SemiBold" w:hAnsi="Baskerville SemiBold" w:eastAsia="Baskerville SemiBold"/>
-        </w:rPr>
-      </w:pPr>
-    </w:p>
-    <w:p>
-      <w:pPr>
-        <w:pStyle w:val="FirstSectionPar"/>
-        <w:ind w:firstLine="0"/>
-        <w:rPr>
-          <w:rFonts w:ascii="Baskerville SemiBold" w:cs="Baskerville SemiBold" w:hAnsi="Baskerville SemiBold" w:eastAsia="Baskerville SemiBold"/>
-        </w:rPr>
-      </w:pPr>
-    </w:p>
-    <w:p>
-      <w:pPr>
-        <w:pStyle w:val="FirstSectionPar"/>
-        <w:ind w:firstLine="0"/>
-        <w:rPr>
-          <w:rFonts w:ascii="Baskerville SemiBold" w:cs="Baskerville SemiBold" w:hAnsi="Baskerville SemiBold" w:eastAsia="Baskerville SemiBold"/>
-        </w:rPr>
-      </w:pPr>
+          <w:i w:val="1"/>
+          <w:iCs w:val="1"/>
+        </w:rPr>
+      </w:pPr>
+      <w:r>
+        <w:rPr>
+          <w:i w:val="1"/>
+          <w:iCs w:val="1"/>
+          <w:rtl w:val="0"/>
+          <w:lang w:val="en-US"/>
+        </w:rPr>
+        <w:t xml:space="preserve">Averages of Big Boxes over runs </w:t>
+      </w:r>
+      <w:r>
+        <w:rPr>
+          <w:rFonts w:hAnsi="Baskerville" w:hint="default"/>
+          <w:i w:val="1"/>
+          <w:iCs w:val="1"/>
+          <w:rtl w:val="0"/>
+          <w:lang w:val="en-US"/>
+        </w:rPr>
+        <w:t>…</w:t>
+      </w:r>
+    </w:p>
+    <w:p>
+      <w:pPr>
+        <w:pStyle w:val="FirstSectionPar"/>
+        <w:ind w:firstLine="0"/>
+      </w:pPr>
+      <w:r>
+        <w:rPr>
+          <w:rtl w:val="0"/>
+          <w:lang w:val="en-US"/>
+        </w:rPr>
+        <w:t>Min: 0.00</w:t>
+      </w:r>
+    </w:p>
+    <w:p>
+      <w:pPr>
+        <w:pStyle w:val="FirstSectionPar"/>
+        <w:ind w:firstLine="0"/>
+      </w:pPr>
+      <w:r>
+        <w:rPr>
+          <w:rtl w:val="0"/>
+          <w:lang w:val="en-US"/>
+        </w:rPr>
+        <w:t xml:space="preserve">1st </w:t>
+      </w:r>
+      <w:r>
+        <w:rPr>
+          <w:rtl w:val="0"/>
+          <w:lang w:val="en-US"/>
+        </w:rPr>
+        <w:t>Quartile</w:t>
+      </w:r>
+      <w:r>
+        <w:rPr>
+          <w:rtl w:val="0"/>
+          <w:lang w:val="en-US"/>
+        </w:rPr>
+        <w:t>: 0.25</w:t>
+      </w:r>
+    </w:p>
+    <w:p>
+      <w:pPr>
+        <w:pStyle w:val="FirstSectionPar"/>
+        <w:ind w:firstLine="0"/>
+      </w:pPr>
+      <w:r>
+        <w:rPr>
+          <w:rtl w:val="0"/>
+          <w:lang w:val="en-US"/>
+        </w:rPr>
+        <w:t>Median: 1.00</w:t>
+      </w:r>
+    </w:p>
+    <w:p>
+      <w:pPr>
+        <w:pStyle w:val="FirstSectionPar"/>
+        <w:ind w:firstLine="0"/>
+      </w:pPr>
+      <w:r>
+        <w:rPr>
+          <w:rtl w:val="0"/>
+          <w:lang w:val="en-US"/>
+        </w:rPr>
+        <w:t>3rd Quartile: 1.00</w:t>
+      </w:r>
+    </w:p>
+    <w:p>
+      <w:pPr>
+        <w:pStyle w:val="FirstSectionPar"/>
+        <w:ind w:firstLine="0"/>
+      </w:pPr>
+      <w:r>
+        <w:rPr>
+          <w:rtl w:val="0"/>
+          <w:lang w:val="en-US"/>
+        </w:rPr>
+        <w:t>Max: 1.00</w:t>
+      </w:r>
     </w:p>
     <w:p>
       <w:pPr>
@@ -2271,33 +2370,33 @@
           <w:rtl w:val="0"/>
           <w:lang w:val="en-US"/>
         </w:rPr>
-        <w:t xml:space="preserve"> 3.6</w:t>
-      </w:r>
-    </w:p>
-    <w:p>
-      <w:pPr>
-        <w:pStyle w:val="FirstSectionPar"/>
-        <w:ind w:firstLine="0"/>
-      </w:pPr>
-      <w:r>
-        <w:rPr>
-          <w:rtl w:val="0"/>
-          <w:lang w:val="en-US"/>
-        </w:rPr>
-        <w:t>(2) 4.1</w:t>
-      </w:r>
-    </w:p>
-    <w:p>
-      <w:pPr>
-        <w:pStyle w:val="FirstSectionPar"/>
-        <w:ind w:firstLine="0"/>
-      </w:pPr>
-      <w:r>
-        <w:rPr>
-          <w:rtl w:val="0"/>
-          <w:lang w:val="en-US"/>
-        </w:rPr>
-        <w:t>(3) 2.6</w:t>
+        <w:t xml:space="preserve"> 3.64</w:t>
+      </w:r>
+    </w:p>
+    <w:p>
+      <w:pPr>
+        <w:pStyle w:val="FirstSectionPar"/>
+        <w:ind w:firstLine="0"/>
+      </w:pPr>
+      <w:r>
+        <w:rPr>
+          <w:rtl w:val="0"/>
+          <w:lang w:val="en-US"/>
+        </w:rPr>
+        <w:t>(2) 4.08</w:t>
+      </w:r>
+    </w:p>
+    <w:p>
+      <w:pPr>
+        <w:pStyle w:val="FirstSectionPar"/>
+        <w:ind w:firstLine="0"/>
+      </w:pPr>
+      <w:r>
+        <w:rPr>
+          <w:rtl w:val="0"/>
+          <w:lang w:val="en-US"/>
+        </w:rPr>
+        <w:t>(3) 2.60</w:t>
       </w:r>
     </w:p>
     <w:p>
@@ -2316,7 +2415,7 @@
           <w:rtl w:val="0"/>
           <w:lang w:val="en-US"/>
         </w:rPr>
-        <w:t xml:space="preserve">Average Consumer Utility </w:t>
+        <w:t xml:space="preserve">Averages of Mom and Pops over runs </w:t>
       </w:r>
       <w:r>
         <w:rPr>
@@ -2339,6 +2438,114 @@
           <w:rtl w:val="0"/>
           <w:lang w:val="en-US"/>
         </w:rPr>
+        <w:t>Min: 0.00</w:t>
+      </w:r>
+    </w:p>
+    <w:p>
+      <w:pPr>
+        <w:pStyle w:val="FirstSectionPar"/>
+        <w:ind w:firstLine="0"/>
+      </w:pPr>
+      <w:r>
+        <w:rPr>
+          <w:rtl w:val="0"/>
+          <w:lang w:val="en-US"/>
+        </w:rPr>
+        <w:t xml:space="preserve">1st </w:t>
+      </w:r>
+      <w:r>
+        <w:rPr>
+          <w:rtl w:val="0"/>
+          <w:lang w:val="en-US"/>
+        </w:rPr>
+        <w:t>Quartile</w:t>
+      </w:r>
+      <w:r>
+        <w:rPr>
+          <w:rtl w:val="0"/>
+          <w:lang w:val="en-US"/>
+        </w:rPr>
+        <w:t>: 0.00</w:t>
+      </w:r>
+    </w:p>
+    <w:p>
+      <w:pPr>
+        <w:pStyle w:val="FirstSectionPar"/>
+        <w:ind w:firstLine="0"/>
+      </w:pPr>
+      <w:r>
+        <w:rPr>
+          <w:rtl w:val="0"/>
+          <w:lang w:val="en-US"/>
+        </w:rPr>
+        <w:t>Median: 0.05</w:t>
+      </w:r>
+    </w:p>
+    <w:p>
+      <w:pPr>
+        <w:pStyle w:val="FirstSectionPar"/>
+        <w:ind w:firstLine="0"/>
+      </w:pPr>
+      <w:r>
+        <w:rPr>
+          <w:rtl w:val="0"/>
+          <w:lang w:val="en-US"/>
+        </w:rPr>
+        <w:t>3rd Quartile: 5.00</w:t>
+      </w:r>
+    </w:p>
+    <w:p>
+      <w:pPr>
+        <w:pStyle w:val="FirstSectionPar"/>
+        <w:ind w:firstLine="0"/>
+      </w:pPr>
+      <w:r>
+        <w:rPr>
+          <w:rtl w:val="0"/>
+          <w:lang w:val="en-US"/>
+        </w:rPr>
+        <w:t>Max: 5.00</w:t>
+      </w:r>
+    </w:p>
+    <w:p>
+      <w:pPr>
+        <w:pStyle w:val="FirstSectionPar"/>
+        <w:ind w:firstLine="0"/>
+        <w:rPr>
+          <w:i w:val="1"/>
+          <w:iCs w:val="1"/>
+        </w:rPr>
+      </w:pPr>
+      <w:r>
+        <w:rPr>
+          <w:i w:val="1"/>
+          <w:iCs w:val="1"/>
+          <w:rtl w:val="0"/>
+          <w:lang w:val="en-US"/>
+        </w:rPr>
+        <w:t xml:space="preserve">Average Consumer Utility </w:t>
+      </w:r>
+      <w:r>
+        <w:rPr>
+          <w:rFonts w:hAnsi="Baskerville" w:hint="default"/>
+          <w:i w:val="1"/>
+          <w:iCs w:val="1"/>
+          <w:rtl w:val="0"/>
+          <w:lang w:val="en-US"/>
+        </w:rPr>
+        <w:t>…</w:t>
+      </w:r>
+    </w:p>
+    <w:p>
+      <w:pPr>
+        <w:pStyle w:val="FirstSectionPar"/>
+        <w:ind w:firstLine="0"/>
+      </w:pPr>
+      <w:r>
+        <w:rPr>
+          <w:rtl w:val="0"/>
+          <w:lang w:val="en-US"/>
+        </w:rPr>
         <w:t xml:space="preserve">Min: </w:t>
       </w:r>
       <w:r>
@@ -2373,7 +2580,7 @@
           <w:rtl w:val="0"/>
           <w:lang w:val="en-US"/>
         </w:rPr>
-        <w:t>:</w:t>
+        <w:t xml:space="preserve">: </w:t>
       </w:r>
       <w:r>
         <w:rPr>
@@ -2468,67 +2675,109 @@
       <w:pPr>
         <w:pStyle w:val="FirstSectionPar"/>
         <w:ind w:firstLine="0"/>
-      </w:pPr>
-    </w:p>
-    <w:p>
-      <w:pPr>
-        <w:pStyle w:val="FirstSectionPar"/>
-        <w:ind w:firstLine="0"/>
-      </w:pPr>
-    </w:p>
-    <w:p>
-      <w:pPr>
-        <w:pStyle w:val="FirstSectionPar"/>
-        <w:ind w:firstLine="0"/>
-      </w:pPr>
-    </w:p>
-    <w:p>
-      <w:pPr>
-        <w:pStyle w:val="FirstSectionPar"/>
-        <w:ind w:firstLine="0"/>
-      </w:pPr>
-    </w:p>
-    <w:p>
-      <w:pPr>
-        <w:pStyle w:val="FirstSectionPar"/>
-        <w:ind w:firstLine="0"/>
-      </w:pPr>
-    </w:p>
-    <w:p>
-      <w:pPr>
-        <w:pStyle w:val="FirstSectionPar"/>
-        <w:ind w:firstLine="0"/>
-      </w:pPr>
-    </w:p>
-    <w:p>
-      <w:pPr>
-        <w:pStyle w:val="FirstSectionPar"/>
-        <w:ind w:firstLine="0"/>
-      </w:pPr>
-    </w:p>
-    <w:p>
-      <w:pPr>
-        <w:pStyle w:val="FirstSectionPar"/>
-        <w:ind w:firstLine="0"/>
-      </w:pPr>
-    </w:p>
-    <w:p>
-      <w:pPr>
-        <w:pStyle w:val="FirstSectionPar"/>
-        <w:ind w:firstLine="0"/>
-      </w:pPr>
-    </w:p>
-    <w:p>
-      <w:pPr>
-        <w:pStyle w:val="FirstSectionPar"/>
-        <w:ind w:firstLine="0"/>
-      </w:pPr>
-    </w:p>
-    <w:p>
-      <w:pPr>
-        <w:pStyle w:val="FirstSectionPar"/>
-        <w:ind w:firstLine="0"/>
-      </w:pPr>
+        <w:rPr>
+          <w:i w:val="1"/>
+          <w:iCs w:val="1"/>
+        </w:rPr>
+      </w:pPr>
+      <w:r>
+        <w:rPr>
+          <w:i w:val="1"/>
+          <w:iCs w:val="1"/>
+          <w:rtl w:val="0"/>
+          <w:lang w:val="en-US"/>
+        </w:rPr>
+        <w:t xml:space="preserve">Averages of Big Boxes over runs </w:t>
+      </w:r>
+      <w:r>
+        <w:rPr>
+          <w:rFonts w:hAnsi="Baskerville" w:hint="default"/>
+          <w:i w:val="1"/>
+          <w:iCs w:val="1"/>
+          <w:rtl w:val="0"/>
+          <w:lang w:val="en-US"/>
+        </w:rPr>
+        <w:t>…</w:t>
+      </w:r>
+    </w:p>
+    <w:p>
+      <w:pPr>
+        <w:pStyle w:val="FirstSectionPar"/>
+        <w:ind w:firstLine="0"/>
+      </w:pPr>
+      <w:r>
+        <w:rPr>
+          <w:rtl w:val="0"/>
+          <w:lang w:val="en-US"/>
+        </w:rPr>
+        <w:t>Min: 0.00</w:t>
+      </w:r>
+    </w:p>
+    <w:p>
+      <w:pPr>
+        <w:pStyle w:val="FirstSectionPar"/>
+        <w:ind w:firstLine="0"/>
+      </w:pPr>
+      <w:r>
+        <w:rPr>
+          <w:rtl w:val="0"/>
+          <w:lang w:val="en-US"/>
+        </w:rPr>
+        <w:t xml:space="preserve">1st </w:t>
+      </w:r>
+      <w:r>
+        <w:rPr>
+          <w:rtl w:val="0"/>
+          <w:lang w:val="en-US"/>
+        </w:rPr>
+        <w:t>Quartile</w:t>
+      </w:r>
+      <w:r>
+        <w:rPr>
+          <w:rtl w:val="0"/>
+          <w:lang w:val="en-US"/>
+        </w:rPr>
+        <w:t>: 0.25</w:t>
+      </w:r>
+    </w:p>
+    <w:p>
+      <w:pPr>
+        <w:pStyle w:val="FirstSectionPar"/>
+        <w:ind w:firstLine="0"/>
+      </w:pPr>
+      <w:r>
+        <w:rPr>
+          <w:rtl w:val="0"/>
+          <w:lang w:val="en-US"/>
+        </w:rPr>
+        <w:t>Median: 1.00</w:t>
+      </w:r>
+    </w:p>
+    <w:p>
+      <w:pPr>
+        <w:pStyle w:val="FirstSectionPar"/>
+        <w:ind w:firstLine="0"/>
+      </w:pPr>
+      <w:r>
+        <w:rPr>
+          <w:rtl w:val="0"/>
+          <w:lang w:val="en-US"/>
+        </w:rPr>
+        <w:t>3rd Quartile: 1.00</w:t>
+      </w:r>
+    </w:p>
+    <w:p>
+      <w:pPr>
+        <w:pStyle w:val="FirstSectionPar"/>
+        <w:ind w:firstLine="0"/>
+      </w:pPr>
+      <w:r>
+        <w:rPr>
+          <w:rtl w:val="0"/>
+          <w:lang w:val="en-US"/>
+        </w:rPr>
+        <w:t>Max: 1.00</w:t>
+      </w:r>
       <w:r>
         <w:br w:type="page"/>
       </w:r>
@@ -2574,7 +2823,7 @@
           <w:rtl w:val="0"/>
           <w:lang w:val="en-US"/>
         </w:rPr>
-        <w:t>(1) 4.6</w:t>
+        <w:t>(1) 4.68</w:t>
       </w:r>
       <w:r>
         <w:drawing>
@@ -2645,20 +2894,20 @@
           <w:rtl w:val="0"/>
           <w:lang w:val="en-US"/>
         </w:rPr>
-        <w:t>(2) 4.8</w:t>
-      </w:r>
-    </w:p>
-    <w:p>
-      <w:pPr>
-        <w:pStyle w:val="FirstSectionPar"/>
-        <w:ind w:firstLine="0"/>
-      </w:pPr>
-      <w:r>
-        <w:rPr>
-          <w:rtl w:val="0"/>
-          <w:lang w:val="en-US"/>
-        </w:rPr>
-        <w:t>(3) 2.6</w:t>
+        <w:t>(2) 4.87</w:t>
+      </w:r>
+    </w:p>
+    <w:p>
+      <w:pPr>
+        <w:pStyle w:val="FirstSectionPar"/>
+        <w:ind w:firstLine="0"/>
+      </w:pPr>
+      <w:r>
+        <w:rPr>
+          <w:rtl w:val="0"/>
+          <w:lang w:val="en-US"/>
+        </w:rPr>
+        <w:t>(3) 2.60</w:t>
       </w:r>
     </w:p>
     <w:p>
@@ -2677,7 +2926,7 @@
           <w:rtl w:val="0"/>
           <w:lang w:val="en-US"/>
         </w:rPr>
-        <w:t xml:space="preserve">Average Consumer Utility </w:t>
+        <w:t xml:space="preserve">Averages of Mom and Pops over runs </w:t>
       </w:r>
       <w:r>
         <w:rPr>
@@ -2700,6 +2949,128 @@
           <w:rtl w:val="0"/>
           <w:lang w:val="en-US"/>
         </w:rPr>
+        <w:t>Min: 0.00</w:t>
+      </w:r>
+    </w:p>
+    <w:p>
+      <w:pPr>
+        <w:pStyle w:val="FirstSectionPar"/>
+        <w:ind w:firstLine="0"/>
+      </w:pPr>
+      <w:r>
+        <w:rPr>
+          <w:rtl w:val="0"/>
+          <w:lang w:val="en-US"/>
+        </w:rPr>
+        <w:t xml:space="preserve">1st </w:t>
+      </w:r>
+      <w:r>
+        <w:rPr>
+          <w:rtl w:val="0"/>
+          <w:lang w:val="en-US"/>
+        </w:rPr>
+        <w:t>Quartile</w:t>
+      </w:r>
+      <w:r>
+        <w:rPr>
+          <w:rtl w:val="0"/>
+          <w:lang w:val="en-US"/>
+        </w:rPr>
+        <w:t>: 0.05</w:t>
+      </w:r>
+    </w:p>
+    <w:p>
+      <w:pPr>
+        <w:pStyle w:val="FirstSectionPar"/>
+        <w:ind w:firstLine="0"/>
+      </w:pPr>
+      <w:r>
+        <w:rPr>
+          <w:rtl w:val="0"/>
+          <w:lang w:val="en-US"/>
+        </w:rPr>
+        <w:t>Median: 3</w:t>
+      </w:r>
+      <w:r>
+        <w:rPr>
+          <w:rtl w:val="0"/>
+          <w:lang w:val="en-US"/>
+        </w:rPr>
+        <w:t>.</w:t>
+      </w:r>
+      <w:r>
+        <w:rPr>
+          <w:rtl w:val="0"/>
+          <w:lang w:val="en-US"/>
+        </w:rPr>
+        <w:t>78</w:t>
+      </w:r>
+    </w:p>
+    <w:p>
+      <w:pPr>
+        <w:pStyle w:val="FirstSectionPar"/>
+        <w:ind w:firstLine="0"/>
+      </w:pPr>
+      <w:r>
+        <w:rPr>
+          <w:rtl w:val="0"/>
+          <w:lang w:val="en-US"/>
+        </w:rPr>
+        <w:t>3rd Quartile: 5.00</w:t>
+      </w:r>
+    </w:p>
+    <w:p>
+      <w:pPr>
+        <w:pStyle w:val="FirstSectionPar"/>
+        <w:ind w:firstLine="0"/>
+      </w:pPr>
+      <w:r>
+        <w:rPr>
+          <w:rtl w:val="0"/>
+          <w:lang w:val="en-US"/>
+        </w:rPr>
+        <w:t>Max: 5.00</w:t>
+      </w:r>
+    </w:p>
+    <w:p>
+      <w:pPr>
+        <w:pStyle w:val="FirstSectionPar"/>
+        <w:ind w:firstLine="0"/>
+        <w:rPr>
+          <w:i w:val="1"/>
+          <w:iCs w:val="1"/>
+        </w:rPr>
+      </w:pPr>
+      <w:r>
+        <w:rPr>
+          <w:i w:val="1"/>
+          <w:iCs w:val="1"/>
+          <w:rtl w:val="0"/>
+          <w:lang w:val="en-US"/>
+        </w:rPr>
+        <w:t xml:space="preserve">Average Consumer Utility </w:t>
+      </w:r>
+      <w:r>
+        <w:rPr>
+          <w:rFonts w:hAnsi="Baskerville" w:hint="default"/>
+          <w:i w:val="1"/>
+          <w:iCs w:val="1"/>
+          <w:rtl w:val="0"/>
+          <w:lang w:val="en-US"/>
+        </w:rPr>
+        <w:t>…</w:t>
+      </w:r>
+    </w:p>
+    <w:p>
+      <w:pPr>
+        <w:pStyle w:val="FirstSectionPar"/>
+        <w:ind w:firstLine="0"/>
+      </w:pPr>
+      <w:r>
+        <w:rPr>
+          <w:rtl w:val="0"/>
+          <w:lang w:val="en-US"/>
+        </w:rPr>
         <w:t xml:space="preserve">Min: </w:t>
       </w:r>
       <w:r>
@@ -2822,79 +3193,109 @@
       <w:pPr>
         <w:pStyle w:val="FirstSectionPar"/>
         <w:ind w:firstLine="0"/>
-      </w:pPr>
-    </w:p>
-    <w:p>
-      <w:pPr>
-        <w:pStyle w:val="FirstSectionPar"/>
-        <w:ind w:firstLine="0"/>
-      </w:pPr>
-    </w:p>
-    <w:p>
-      <w:pPr>
-        <w:pStyle w:val="FirstSectionPar"/>
-        <w:ind w:firstLine="0"/>
-      </w:pPr>
-    </w:p>
-    <w:p>
-      <w:pPr>
-        <w:pStyle w:val="FirstSectionPar"/>
-        <w:ind w:firstLine="0"/>
-      </w:pPr>
-    </w:p>
-    <w:p>
-      <w:pPr>
-        <w:pStyle w:val="FirstSectionPar"/>
-        <w:ind w:firstLine="0"/>
-      </w:pPr>
-    </w:p>
-    <w:p>
-      <w:pPr>
-        <w:pStyle w:val="FirstSectionPar"/>
-        <w:ind w:firstLine="0"/>
-      </w:pPr>
-    </w:p>
-    <w:p>
-      <w:pPr>
-        <w:pStyle w:val="FirstSectionPar"/>
-        <w:ind w:firstLine="0"/>
-      </w:pPr>
-    </w:p>
-    <w:p>
-      <w:pPr>
-        <w:pStyle w:val="FirstSectionPar"/>
-        <w:ind w:firstLine="0"/>
-      </w:pPr>
-    </w:p>
-    <w:p>
-      <w:pPr>
-        <w:pStyle w:val="FirstSectionPar"/>
-        <w:ind w:firstLine="0"/>
-      </w:pPr>
-    </w:p>
-    <w:p>
-      <w:pPr>
-        <w:pStyle w:val="FirstSectionPar"/>
-        <w:ind w:firstLine="0"/>
-      </w:pPr>
-    </w:p>
-    <w:p>
-      <w:pPr>
-        <w:pStyle w:val="FirstSectionPar"/>
-        <w:ind w:firstLine="0"/>
-      </w:pPr>
-    </w:p>
-    <w:p>
-      <w:pPr>
-        <w:pStyle w:val="FirstSectionPar"/>
-        <w:ind w:firstLine="0"/>
-      </w:pPr>
-    </w:p>
-    <w:p>
-      <w:pPr>
-        <w:pStyle w:val="FirstSectionPar"/>
-        <w:ind w:firstLine="0"/>
-      </w:pPr>
+        <w:rPr>
+          <w:i w:val="1"/>
+          <w:iCs w:val="1"/>
+        </w:rPr>
+      </w:pPr>
+      <w:r>
+        <w:rPr>
+          <w:i w:val="1"/>
+          <w:iCs w:val="1"/>
+          <w:rtl w:val="0"/>
+          <w:lang w:val="en-US"/>
+        </w:rPr>
+        <w:t xml:space="preserve">Averages of Big Boxes over runs </w:t>
+      </w:r>
+      <w:r>
+        <w:rPr>
+          <w:rFonts w:hAnsi="Baskerville" w:hint="default"/>
+          <w:i w:val="1"/>
+          <w:iCs w:val="1"/>
+          <w:rtl w:val="0"/>
+          <w:lang w:val="en-US"/>
+        </w:rPr>
+        <w:t>…</w:t>
+      </w:r>
+    </w:p>
+    <w:p>
+      <w:pPr>
+        <w:pStyle w:val="FirstSectionPar"/>
+        <w:ind w:firstLine="0"/>
+      </w:pPr>
+      <w:r>
+        <w:rPr>
+          <w:rtl w:val="0"/>
+          <w:lang w:val="en-US"/>
+        </w:rPr>
+        <w:t>Min: 0.00</w:t>
+      </w:r>
+    </w:p>
+    <w:p>
+      <w:pPr>
+        <w:pStyle w:val="FirstSectionPar"/>
+        <w:ind w:firstLine="0"/>
+      </w:pPr>
+      <w:r>
+        <w:rPr>
+          <w:rtl w:val="0"/>
+          <w:lang w:val="en-US"/>
+        </w:rPr>
+        <w:t xml:space="preserve">1st </w:t>
+      </w:r>
+      <w:r>
+        <w:rPr>
+          <w:rtl w:val="0"/>
+          <w:lang w:val="en-US"/>
+        </w:rPr>
+        <w:t>Quartile</w:t>
+      </w:r>
+      <w:r>
+        <w:rPr>
+          <w:rtl w:val="0"/>
+          <w:lang w:val="en-US"/>
+        </w:rPr>
+        <w:t>: 0.25</w:t>
+      </w:r>
+    </w:p>
+    <w:p>
+      <w:pPr>
+        <w:pStyle w:val="FirstSectionPar"/>
+        <w:ind w:firstLine="0"/>
+      </w:pPr>
+      <w:r>
+        <w:rPr>
+          <w:rtl w:val="0"/>
+          <w:lang w:val="en-US"/>
+        </w:rPr>
+        <w:t>Median: 1.00</w:t>
+      </w:r>
+    </w:p>
+    <w:p>
+      <w:pPr>
+        <w:pStyle w:val="FirstSectionPar"/>
+        <w:ind w:firstLine="0"/>
+      </w:pPr>
+      <w:r>
+        <w:rPr>
+          <w:rtl w:val="0"/>
+          <w:lang w:val="en-US"/>
+        </w:rPr>
+        <w:t>3rd Quartile: 1.00</w:t>
+      </w:r>
+    </w:p>
+    <w:p>
+      <w:pPr>
+        <w:pStyle w:val="FirstSectionPar"/>
+        <w:ind w:firstLine="0"/>
+      </w:pPr>
+      <w:r>
+        <w:rPr>
+          <w:rtl w:val="0"/>
+          <w:lang w:val="en-US"/>
+        </w:rPr>
+        <w:t>Max: 1.00</w:t>
+      </w:r>
     </w:p>
     <w:p>
       <w:pPr>
@@ -3002,20 +3403,20 @@
           <w:rtl w:val="0"/>
           <w:lang w:val="en-US"/>
         </w:rPr>
-        <w:t xml:space="preserve"> 5.7</w:t>
-      </w:r>
-    </w:p>
-    <w:p>
-      <w:pPr>
-        <w:pStyle w:val="FirstSectionPar"/>
-        <w:ind w:firstLine="0"/>
-      </w:pPr>
-      <w:r>
-        <w:rPr>
-          <w:rtl w:val="0"/>
-          <w:lang w:val="en-US"/>
-        </w:rPr>
-        <w:t>(2) 5.8</w:t>
+        <w:t xml:space="preserve"> 5.72</w:t>
+      </w:r>
+    </w:p>
+    <w:p>
+      <w:pPr>
+        <w:pStyle w:val="FirstSectionPar"/>
+        <w:ind w:firstLine="0"/>
+      </w:pPr>
+      <w:r>
+        <w:rPr>
+          <w:rtl w:val="0"/>
+          <w:lang w:val="en-US"/>
+        </w:rPr>
+        <w:t>(2) 5.78</w:t>
       </w:r>
     </w:p>
     <w:p>
@@ -3047,7 +3448,7 @@
           <w:rtl w:val="0"/>
           <w:lang w:val="en-US"/>
         </w:rPr>
-        <w:t xml:space="preserve">Average Consumer Utility </w:t>
+        <w:t xml:space="preserve">Averages of Mom and Pops over Runs </w:t>
       </w:r>
       <w:r>
         <w:rPr>
@@ -3077,6 +3478,142 @@
           <w:rtl w:val="0"/>
           <w:lang w:val="en-US"/>
         </w:rPr>
+        <w:t>3.13</w:t>
+      </w:r>
+    </w:p>
+    <w:p>
+      <w:pPr>
+        <w:pStyle w:val="FirstSectionPar"/>
+        <w:ind w:firstLine="0"/>
+      </w:pPr>
+      <w:r>
+        <w:rPr>
+          <w:rtl w:val="0"/>
+          <w:lang w:val="en-US"/>
+        </w:rPr>
+        <w:t xml:space="preserve">1st </w:t>
+      </w:r>
+      <w:r>
+        <w:rPr>
+          <w:rtl w:val="0"/>
+          <w:lang w:val="en-US"/>
+        </w:rPr>
+        <w:t>Quartile</w:t>
+      </w:r>
+      <w:r>
+        <w:rPr>
+          <w:rtl w:val="0"/>
+          <w:lang w:val="en-US"/>
+        </w:rPr>
+        <w:t xml:space="preserve">: </w:t>
+      </w:r>
+      <w:r>
+        <w:rPr>
+          <w:rtl w:val="0"/>
+          <w:lang w:val="en-US"/>
+        </w:rPr>
+        <w:t>4.72</w:t>
+      </w:r>
+    </w:p>
+    <w:p>
+      <w:pPr>
+        <w:pStyle w:val="FirstSectionPar"/>
+        <w:ind w:firstLine="0"/>
+      </w:pPr>
+      <w:r>
+        <w:rPr>
+          <w:rtl w:val="0"/>
+          <w:lang w:val="en-US"/>
+        </w:rPr>
+        <w:t>Median: 5.00</w:t>
+      </w:r>
+    </w:p>
+    <w:p>
+      <w:pPr>
+        <w:pStyle w:val="FirstSectionPar"/>
+        <w:ind w:firstLine="0"/>
+      </w:pPr>
+      <w:r>
+        <w:rPr>
+          <w:rtl w:val="0"/>
+          <w:lang w:val="en-US"/>
+        </w:rPr>
+        <w:t>3rd Quartile: 5.00</w:t>
+      </w:r>
+    </w:p>
+    <w:p>
+      <w:pPr>
+        <w:pStyle w:val="FirstSectionPar"/>
+        <w:ind w:firstLine="0"/>
+      </w:pPr>
+      <w:r>
+        <w:rPr>
+          <w:rtl w:val="0"/>
+          <w:lang w:val="en-US"/>
+        </w:rPr>
+        <w:t xml:space="preserve">Max: </w:t>
+      </w:r>
+      <w:r>
+        <w:rPr>
+          <w:rtl w:val="0"/>
+          <w:lang w:val="en-US"/>
+        </w:rPr>
+        <w:t>5.</w:t>
+      </w:r>
+      <w:r>
+        <w:rPr>
+          <w:rtl w:val="0"/>
+          <w:lang w:val="en-US"/>
+        </w:rPr>
+        <w:t>00</w:t>
+      </w:r>
+    </w:p>
+    <w:p>
+      <w:pPr>
+        <w:pStyle w:val="FirstSectionPar"/>
+        <w:ind w:firstLine="0"/>
+        <w:rPr>
+          <w:i w:val="1"/>
+          <w:iCs w:val="1"/>
+        </w:rPr>
+      </w:pPr>
+      <w:r>
+        <w:rPr>
+          <w:i w:val="1"/>
+          <w:iCs w:val="1"/>
+          <w:rtl w:val="0"/>
+          <w:lang w:val="en-US"/>
+        </w:rPr>
+        <w:t xml:space="preserve">Average Consumer Utility </w:t>
+      </w:r>
+      <w:r>
+        <w:rPr>
+          <w:rFonts w:hAnsi="Baskerville" w:hint="default"/>
+          <w:i w:val="1"/>
+          <w:iCs w:val="1"/>
+          <w:rtl w:val="0"/>
+          <w:lang w:val="en-US"/>
+        </w:rPr>
+        <w:t>…</w:t>
+      </w:r>
+    </w:p>
+    <w:p>
+      <w:pPr>
+        <w:pStyle w:val="FirstSectionPar"/>
+        <w:ind w:firstLine="0"/>
+      </w:pPr>
+      <w:r>
+        <w:rPr>
+          <w:rtl w:val="0"/>
+          <w:lang w:val="en-US"/>
+        </w:rPr>
+        <w:t xml:space="preserve">Min: </w:t>
+      </w:r>
+      <w:r>
+        <w:rPr>
+          <w:rtl w:val="0"/>
+          <w:lang w:val="en-US"/>
+        </w:rPr>
         <w:t>4.22</w:t>
       </w:r>
     </w:p>
@@ -3199,67 +3736,109 @@
       <w:pPr>
         <w:pStyle w:val="FirstSectionPar"/>
         <w:ind w:firstLine="0"/>
-      </w:pPr>
-    </w:p>
-    <w:p>
-      <w:pPr>
-        <w:pStyle w:val="FirstSectionPar"/>
-        <w:ind w:firstLine="0"/>
-      </w:pPr>
-    </w:p>
-    <w:p>
-      <w:pPr>
-        <w:pStyle w:val="FirstSectionPar"/>
-        <w:ind w:firstLine="0"/>
-      </w:pPr>
-    </w:p>
-    <w:p>
-      <w:pPr>
-        <w:pStyle w:val="FirstSectionPar"/>
-        <w:ind w:firstLine="0"/>
-      </w:pPr>
-    </w:p>
-    <w:p>
-      <w:pPr>
-        <w:pStyle w:val="FirstSectionPar"/>
-        <w:ind w:firstLine="0"/>
-      </w:pPr>
-    </w:p>
-    <w:p>
-      <w:pPr>
-        <w:pStyle w:val="FirstSectionPar"/>
-        <w:ind w:firstLine="0"/>
-      </w:pPr>
-    </w:p>
-    <w:p>
-      <w:pPr>
-        <w:pStyle w:val="FirstSectionPar"/>
-        <w:ind w:firstLine="0"/>
-      </w:pPr>
-    </w:p>
-    <w:p>
-      <w:pPr>
-        <w:pStyle w:val="FirstSectionPar"/>
-        <w:ind w:firstLine="0"/>
-      </w:pPr>
-    </w:p>
-    <w:p>
-      <w:pPr>
-        <w:pStyle w:val="FirstSectionPar"/>
-        <w:ind w:firstLine="0"/>
-        <w:rPr>
-          <w:rFonts w:ascii="Baskerville SemiBold" w:cs="Baskerville SemiBold" w:hAnsi="Baskerville SemiBold" w:eastAsia="Baskerville SemiBold"/>
-        </w:rPr>
-      </w:pPr>
-    </w:p>
-    <w:p>
-      <w:pPr>
-        <w:pStyle w:val="FirstSectionPar"/>
-        <w:ind w:firstLine="0"/>
-        <w:rPr>
-          <w:rFonts w:ascii="Baskerville SemiBold" w:cs="Baskerville SemiBold" w:hAnsi="Baskerville SemiBold" w:eastAsia="Baskerville SemiBold"/>
-        </w:rPr>
-      </w:pPr>
+        <w:rPr>
+          <w:i w:val="1"/>
+          <w:iCs w:val="1"/>
+        </w:rPr>
+      </w:pPr>
+      <w:r>
+        <w:rPr>
+          <w:i w:val="1"/>
+          <w:iCs w:val="1"/>
+          <w:rtl w:val="0"/>
+          <w:lang w:val="en-US"/>
+        </w:rPr>
+        <w:t xml:space="preserve">Averages of Big Boxes over runs </w:t>
+      </w:r>
+      <w:r>
+        <w:rPr>
+          <w:rFonts w:hAnsi="Baskerville" w:hint="default"/>
+          <w:i w:val="1"/>
+          <w:iCs w:val="1"/>
+          <w:rtl w:val="0"/>
+          <w:lang w:val="en-US"/>
+        </w:rPr>
+        <w:t>…</w:t>
+      </w:r>
+    </w:p>
+    <w:p>
+      <w:pPr>
+        <w:pStyle w:val="FirstSectionPar"/>
+        <w:ind w:firstLine="0"/>
+      </w:pPr>
+      <w:r>
+        <w:rPr>
+          <w:rtl w:val="0"/>
+          <w:lang w:val="en-US"/>
+        </w:rPr>
+        <w:t>Min: 0.00</w:t>
+      </w:r>
+    </w:p>
+    <w:p>
+      <w:pPr>
+        <w:pStyle w:val="FirstSectionPar"/>
+        <w:ind w:firstLine="0"/>
+      </w:pPr>
+      <w:r>
+        <w:rPr>
+          <w:rtl w:val="0"/>
+          <w:lang w:val="en-US"/>
+        </w:rPr>
+        <w:t xml:space="preserve">1st </w:t>
+      </w:r>
+      <w:r>
+        <w:rPr>
+          <w:rtl w:val="0"/>
+          <w:lang w:val="en-US"/>
+        </w:rPr>
+        <w:t>Quartile</w:t>
+      </w:r>
+      <w:r>
+        <w:rPr>
+          <w:rtl w:val="0"/>
+          <w:lang w:val="en-US"/>
+        </w:rPr>
+        <w:t>: 0.25</w:t>
+      </w:r>
+    </w:p>
+    <w:p>
+      <w:pPr>
+        <w:pStyle w:val="FirstSectionPar"/>
+        <w:ind w:firstLine="0"/>
+      </w:pPr>
+      <w:r>
+        <w:rPr>
+          <w:rtl w:val="0"/>
+          <w:lang w:val="en-US"/>
+        </w:rPr>
+        <w:t>Median: 1.00</w:t>
+      </w:r>
+    </w:p>
+    <w:p>
+      <w:pPr>
+        <w:pStyle w:val="FirstSectionPar"/>
+        <w:ind w:firstLine="0"/>
+      </w:pPr>
+      <w:r>
+        <w:rPr>
+          <w:rtl w:val="0"/>
+          <w:lang w:val="en-US"/>
+        </w:rPr>
+        <w:t>3rd Quartile: 1.00</w:t>
+      </w:r>
+    </w:p>
+    <w:p>
+      <w:pPr>
+        <w:pStyle w:val="FirstSectionPar"/>
+        <w:ind w:firstLine="0"/>
+      </w:pPr>
+      <w:r>
+        <w:rPr>
+          <w:rtl w:val="0"/>
+          <w:lang w:val="en-US"/>
+        </w:rPr>
+        <w:t>Max: 1.00</w:t>
+      </w:r>
     </w:p>
     <w:p>
       <w:pPr>
@@ -3373,20 +3952,34 @@
           <w:rtl w:val="0"/>
           <w:lang w:val="en-US"/>
         </w:rPr>
-        <w:t xml:space="preserve"> 6.8</w:t>
-      </w:r>
-    </w:p>
-    <w:p>
-      <w:pPr>
-        <w:pStyle w:val="FirstSectionPar"/>
-        <w:ind w:firstLine="0"/>
-      </w:pPr>
-      <w:r>
-        <w:rPr>
-          <w:rtl w:val="0"/>
-          <w:lang w:val="en-US"/>
-        </w:rPr>
-        <w:t>(2) 6.8</w:t>
+        <w:t xml:space="preserve"> 6.76</w:t>
+      </w:r>
+    </w:p>
+    <w:p>
+      <w:pPr>
+        <w:pStyle w:val="FirstSectionPar"/>
+        <w:ind w:firstLine="0"/>
+      </w:pPr>
+      <w:r>
+        <w:rPr>
+          <w:rtl w:val="0"/>
+          <w:lang w:val="en-US"/>
+        </w:rPr>
+        <w:t xml:space="preserve">(2) </w:t>
+      </w:r>
+      <w:r>
+        <w:rPr>
+          <w:rtl w:val="0"/>
+          <w:lang w:val="en-US"/>
+        </w:rPr>
+        <w:t>6.7</w:t>
+      </w:r>
+      <w:r>
+        <w:rPr>
+          <w:rtl w:val="0"/>
+          <w:lang w:val="en-US"/>
+        </w:rPr>
+        <w:t>7</w:t>
       </w:r>
     </w:p>
     <w:p>
@@ -3418,7 +4011,7 @@
           <w:rtl w:val="0"/>
           <w:lang w:val="en-US"/>
         </w:rPr>
-        <w:t xml:space="preserve">Average Consumer Utility </w:t>
+        <w:t xml:space="preserve">Averages of Mom and Pops over runs </w:t>
       </w:r>
       <w:r>
         <w:rPr>
@@ -3441,6 +4034,121 @@
           <w:rtl w:val="0"/>
           <w:lang w:val="en-US"/>
         </w:rPr>
+        <w:t>Min: 3.13</w:t>
+      </w:r>
+    </w:p>
+    <w:p>
+      <w:pPr>
+        <w:pStyle w:val="FirstSectionPar"/>
+        <w:ind w:firstLine="0"/>
+      </w:pPr>
+      <w:r>
+        <w:rPr>
+          <w:rtl w:val="0"/>
+          <w:lang w:val="en-US"/>
+        </w:rPr>
+        <w:t xml:space="preserve">1st </w:t>
+      </w:r>
+      <w:r>
+        <w:rPr>
+          <w:rtl w:val="0"/>
+          <w:lang w:val="en-US"/>
+        </w:rPr>
+        <w:t>Quartile</w:t>
+      </w:r>
+      <w:r>
+        <w:rPr>
+          <w:rtl w:val="0"/>
+          <w:lang w:val="en-US"/>
+        </w:rPr>
+        <w:t>: 4.72</w:t>
+      </w:r>
+    </w:p>
+    <w:p>
+      <w:pPr>
+        <w:pStyle w:val="FirstSectionPar"/>
+        <w:ind w:firstLine="0"/>
+      </w:pPr>
+      <w:r>
+        <w:rPr>
+          <w:rtl w:val="0"/>
+          <w:lang w:val="en-US"/>
+        </w:rPr>
+        <w:t>Median: 5</w:t>
+      </w:r>
+    </w:p>
+    <w:p>
+      <w:pPr>
+        <w:pStyle w:val="FirstSectionPar"/>
+        <w:ind w:firstLine="0"/>
+      </w:pPr>
+      <w:r>
+        <w:rPr>
+          <w:rtl w:val="0"/>
+          <w:lang w:val="en-US"/>
+        </w:rPr>
+        <w:t>3rd Quartile: 5</w:t>
+      </w:r>
+    </w:p>
+    <w:p>
+      <w:pPr>
+        <w:pStyle w:val="FirstSectionPar"/>
+        <w:ind w:firstLine="0"/>
+      </w:pPr>
+      <w:r>
+        <w:rPr>
+          <w:rtl w:val="0"/>
+          <w:lang w:val="en-US"/>
+        </w:rPr>
+        <w:t xml:space="preserve">Max: </w:t>
+      </w:r>
+      <w:r>
+        <w:rPr>
+          <w:rtl w:val="0"/>
+          <w:lang w:val="en-US"/>
+        </w:rPr>
+        <w:t>5</w:t>
+      </w:r>
+    </w:p>
+    <w:p>
+      <w:pPr>
+        <w:pStyle w:val="FirstSectionPar"/>
+        <w:ind w:firstLine="0"/>
+        <w:rPr>
+          <w:i w:val="1"/>
+          <w:iCs w:val="1"/>
+        </w:rPr>
+      </w:pPr>
+      <w:r>
+        <w:rPr>
+          <w:i w:val="1"/>
+          <w:iCs w:val="1"/>
+          <w:rtl w:val="0"/>
+          <w:lang w:val="en-US"/>
+        </w:rPr>
+        <w:t xml:space="preserve">Average Consumer Utility </w:t>
+      </w:r>
+      <w:r>
+        <w:rPr>
+          <w:rFonts w:hAnsi="Baskerville" w:hint="default"/>
+          <w:i w:val="1"/>
+          <w:iCs w:val="1"/>
+          <w:rtl w:val="0"/>
+          <w:lang w:val="en-US"/>
+        </w:rPr>
+        <w:t>…</w:t>
+      </w:r>
+    </w:p>
+    <w:p>
+      <w:pPr>
+        <w:pStyle w:val="FirstSectionPar"/>
+        <w:ind w:firstLine="0"/>
+      </w:pPr>
+      <w:r>
+        <w:rPr>
+          <w:rtl w:val="0"/>
+          <w:lang w:val="en-US"/>
+        </w:rPr>
         <w:t xml:space="preserve">Min: </w:t>
       </w:r>
       <w:r>
@@ -3570,26 +4278,109 @@
       <w:pPr>
         <w:pStyle w:val="FirstSectionPar"/>
         <w:ind w:firstLine="0"/>
-      </w:pPr>
-    </w:p>
-    <w:p>
-      <w:pPr>
-        <w:pStyle w:val="FirstSectionPar"/>
-        <w:ind w:firstLine="0"/>
-      </w:pPr>
-    </w:p>
-    <w:p>
-      <w:pPr>
-        <w:pStyle w:val="FirstSectionPar"/>
-        <w:ind w:firstLine="0"/>
-      </w:pPr>
-    </w:p>
-    <w:p>
-      <w:pPr>
-        <w:pStyle w:val="FirstSectionPar"/>
-        <w:ind w:firstLine="0"/>
-      </w:pPr>
-      <w:r/>
+        <w:rPr>
+          <w:i w:val="1"/>
+          <w:iCs w:val="1"/>
+        </w:rPr>
+      </w:pPr>
+      <w:r>
+        <w:rPr>
+          <w:i w:val="1"/>
+          <w:iCs w:val="1"/>
+          <w:rtl w:val="0"/>
+          <w:lang w:val="en-US"/>
+        </w:rPr>
+        <w:t xml:space="preserve">Averages of Big Boxes over runs </w:t>
+      </w:r>
+      <w:r>
+        <w:rPr>
+          <w:rFonts w:hAnsi="Baskerville" w:hint="default"/>
+          <w:i w:val="1"/>
+          <w:iCs w:val="1"/>
+          <w:rtl w:val="0"/>
+          <w:lang w:val="en-US"/>
+        </w:rPr>
+        <w:t>…</w:t>
+      </w:r>
+    </w:p>
+    <w:p>
+      <w:pPr>
+        <w:pStyle w:val="FirstSectionPar"/>
+        <w:ind w:firstLine="0"/>
+      </w:pPr>
+      <w:r>
+        <w:rPr>
+          <w:rtl w:val="0"/>
+          <w:lang w:val="en-US"/>
+        </w:rPr>
+        <w:t>Min: 0.00</w:t>
+      </w:r>
+    </w:p>
+    <w:p>
+      <w:pPr>
+        <w:pStyle w:val="FirstSectionPar"/>
+        <w:ind w:firstLine="0"/>
+      </w:pPr>
+      <w:r>
+        <w:rPr>
+          <w:rtl w:val="0"/>
+          <w:lang w:val="en-US"/>
+        </w:rPr>
+        <w:t xml:space="preserve">1st </w:t>
+      </w:r>
+      <w:r>
+        <w:rPr>
+          <w:rtl w:val="0"/>
+          <w:lang w:val="en-US"/>
+        </w:rPr>
+        <w:t>Quartile</w:t>
+      </w:r>
+      <w:r>
+        <w:rPr>
+          <w:rtl w:val="0"/>
+          <w:lang w:val="en-US"/>
+        </w:rPr>
+        <w:t>: 0.25</w:t>
+      </w:r>
+    </w:p>
+    <w:p>
+      <w:pPr>
+        <w:pStyle w:val="FirstSectionPar"/>
+        <w:ind w:firstLine="0"/>
+      </w:pPr>
+      <w:r>
+        <w:rPr>
+          <w:rtl w:val="0"/>
+          <w:lang w:val="en-US"/>
+        </w:rPr>
+        <w:t>Median: 1.00</w:t>
+      </w:r>
+    </w:p>
+    <w:p>
+      <w:pPr>
+        <w:pStyle w:val="FirstSectionPar"/>
+        <w:ind w:firstLine="0"/>
+      </w:pPr>
+      <w:r>
+        <w:rPr>
+          <w:rtl w:val="0"/>
+          <w:lang w:val="en-US"/>
+        </w:rPr>
+        <w:t>3rd Quartile: 1.00</w:t>
+      </w:r>
+    </w:p>
+    <w:p>
+      <w:pPr>
+        <w:pStyle w:val="FirstSectionPar"/>
+        <w:ind w:firstLine="0"/>
+      </w:pPr>
+      <w:r>
+        <w:rPr>
+          <w:rtl w:val="0"/>
+          <w:lang w:val="en-US"/>
+        </w:rPr>
+        <w:t>Max: 1.00</w:t>
+      </w:r>
     </w:p>
     <w:sectPr>
       <w:headerReference w:type="default" r:id="rId9"/>

</xml_diff>